<commit_message>
perbaikan di cover ada kesalahan
</commit_message>
<xml_diff>
--- a/Laporan Kerja Praktik/Laporan Kerja Praktik.docx
+++ b/Laporan Kerja Praktik/Laporan Kerja Praktik.docx
@@ -9,127 +9,216 @@
           <w:b/>
         </w:rPr>
       </w:pPr>
+      <w:proofErr w:type="spellStart"/>
       <w:r>
         <w:rPr>
           <w:b/>
         </w:rPr>
         <w:t>Laporan</w:t>
       </w:r>
+      <w:proofErr w:type="spellEnd"/>
+      <w:r>
+        <w:rPr>
+          <w:b/>
+        </w:rPr>
+        <w:t xml:space="preserve"> </w:t>
+      </w:r>
+      <w:proofErr w:type="spellStart"/>
+      <w:r>
+        <w:rPr>
+          <w:b/>
+        </w:rPr>
+        <w:t>Kerja</w:t>
+      </w:r>
+      <w:proofErr w:type="spellEnd"/>
+      <w:r>
+        <w:rPr>
+          <w:b/>
+        </w:rPr>
+        <w:t xml:space="preserve"> </w:t>
+      </w:r>
+      <w:proofErr w:type="spellStart"/>
+      <w:r>
+        <w:rPr>
+          <w:b/>
+        </w:rPr>
+        <w:t>Praktik</w:t>
+      </w:r>
+      <w:proofErr w:type="spellEnd"/>
+    </w:p>
+    <w:p>
+      <w:pPr>
+        <w:jc w:val="center"/>
+      </w:pPr>
+    </w:p>
+    <w:p>
+      <w:pPr>
+        <w:jc w:val="center"/>
+        <w:rPr>
+          <w:b/>
+        </w:rPr>
+      </w:pPr>
+      <w:r>
+        <w:rPr>
+          <w:b/>
+        </w:rPr>
+        <w:t xml:space="preserve">PERANCANGAN </w:t>
+      </w:r>
+      <w:r>
+        <w:rPr>
+          <w:b/>
+        </w:rPr>
+        <w:t xml:space="preserve">ABSENSI KEPEGAWAIAN DIGITAL </w:t>
+      </w:r>
+    </w:p>
+    <w:p>
+      <w:pPr>
+        <w:jc w:val="center"/>
+        <w:rPr>
+          <w:b/>
+        </w:rPr>
+      </w:pPr>
+      <w:r>
+        <w:rPr>
+          <w:b/>
+        </w:rPr>
+        <w:t xml:space="preserve">MENGGUNAKAN TEKNOLOGI GLOBAL </w:t>
+      </w:r>
+    </w:p>
+    <w:p>
+      <w:pPr>
+        <w:jc w:val="center"/>
+        <w:rPr>
+          <w:b/>
+        </w:rPr>
+      </w:pPr>
+      <w:r>
+        <w:rPr>
+          <w:b/>
+        </w:rPr>
+        <w:t>POSITIONING SYSTEM PADA</w:t>
+      </w:r>
+    </w:p>
+    <w:p>
+      <w:pPr>
+        <w:jc w:val="center"/>
+        <w:rPr>
+          <w:b/>
+        </w:rPr>
+      </w:pPr>
+      <w:r>
+        <w:rPr>
+          <w:b/>
+        </w:rPr>
+        <w:t xml:space="preserve"> SMARTPHONE</w:t>
+      </w:r>
+    </w:p>
+    <w:p>
+      <w:pPr>
+        <w:jc w:val="center"/>
+        <w:rPr>
+          <w:b/>
+        </w:rPr>
+      </w:pPr>
+      <w:r>
+        <w:rPr>
+          <w:b/>
+        </w:rPr>
+        <w:t>(</w:t>
+      </w:r>
+      <w:proofErr w:type="spellStart"/>
+      <w:r>
+        <w:rPr>
+          <w:b/>
+        </w:rPr>
+        <w:t>Studi</w:t>
+      </w:r>
+      <w:proofErr w:type="spellEnd"/>
+      <w:r>
+        <w:rPr>
+          <w:b/>
+        </w:rPr>
+        <w:t xml:space="preserve"> </w:t>
+      </w:r>
+      <w:proofErr w:type="spellStart"/>
+      <w:r>
+        <w:rPr>
+          <w:b/>
+        </w:rPr>
+        <w:t>Kasus</w:t>
+      </w:r>
+      <w:proofErr w:type="spellEnd"/>
+      <w:r>
+        <w:rPr>
+          <w:b/>
+        </w:rPr>
+        <w:t xml:space="preserve"> UPTD SMPN 5 </w:t>
+      </w:r>
+      <w:proofErr w:type="spellStart"/>
+      <w:r>
+        <w:rPr>
+          <w:b/>
+        </w:rPr>
+        <w:t>Majalengka</w:t>
+      </w:r>
+      <w:proofErr w:type="spellEnd"/>
+      <w:r>
+        <w:rPr>
+          <w:b/>
+        </w:rPr>
+        <w:t>)</w:t>
+      </w:r>
+    </w:p>
+    <w:p>
+      <w:pPr>
+        <w:jc w:val="center"/>
+      </w:pPr>
+    </w:p>
+    <w:p>
+      <w:pPr>
+        <w:jc w:val="center"/>
+        <w:rPr>
+          <w:b/>
+        </w:rPr>
+      </w:pPr>
+      <w:proofErr w:type="spellStart"/>
+      <w:r>
+        <w:rPr>
+          <w:b/>
+        </w:rPr>
+        <w:t>Tahun</w:t>
+      </w:r>
+      <w:proofErr w:type="spellEnd"/>
+      <w:r>
+        <w:rPr>
+          <w:b/>
+        </w:rPr>
+        <w:t xml:space="preserve"> </w:t>
+      </w:r>
+      <w:proofErr w:type="spellStart"/>
+      <w:r>
+        <w:rPr>
+          <w:b/>
+        </w:rPr>
+        <w:t>Akademik</w:t>
+      </w:r>
+      <w:proofErr w:type="spellEnd"/>
+      <w:r>
+        <w:rPr>
+          <w:b/>
+        </w:rPr>
+        <w:t xml:space="preserve"> 2017/2018</w:t>
+      </w:r>
+    </w:p>
+    <w:p>
+      <w:pPr>
+        <w:jc w:val="center"/>
+        <w:rPr>
+          <w:b/>
+        </w:rPr>
+      </w:pPr>
       <w:bookmarkStart w:id="0" w:name="_GoBack"/>
       <w:bookmarkEnd w:id="0"/>
-      <w:r>
-        <w:rPr>
-          <w:b/>
-        </w:rPr>
-        <w:t xml:space="preserve"> Kerja Praktik</w:t>
-      </w:r>
-    </w:p>
-    <w:p>
-      <w:pPr>
-        <w:jc w:val="center"/>
-      </w:pPr>
-    </w:p>
-    <w:p>
-      <w:pPr>
-        <w:jc w:val="center"/>
-        <w:rPr>
-          <w:b/>
-        </w:rPr>
-      </w:pPr>
-      <w:r>
-        <w:rPr>
-          <w:b/>
-        </w:rPr>
-        <w:t xml:space="preserve">PERANCANGAN </w:t>
-      </w:r>
-      <w:r>
-        <w:rPr>
-          <w:b/>
-        </w:rPr>
-        <w:t xml:space="preserve">ABSENSI KEPEGAWAIAN DIGITAL </w:t>
-      </w:r>
-    </w:p>
-    <w:p>
-      <w:pPr>
-        <w:jc w:val="center"/>
-        <w:rPr>
-          <w:b/>
-        </w:rPr>
-      </w:pPr>
-      <w:r>
-        <w:rPr>
-          <w:b/>
-        </w:rPr>
-        <w:t xml:space="preserve">MENGGUNAKAN TEKNOLOGI GLOBAL </w:t>
-      </w:r>
-    </w:p>
-    <w:p>
-      <w:pPr>
-        <w:jc w:val="center"/>
-        <w:rPr>
-          <w:b/>
-        </w:rPr>
-      </w:pPr>
-      <w:r>
-        <w:rPr>
-          <w:b/>
-        </w:rPr>
-        <w:t>POSITIONING SYSTEM PADA</w:t>
-      </w:r>
-    </w:p>
-    <w:p>
-      <w:pPr>
-        <w:jc w:val="center"/>
-        <w:rPr>
-          <w:b/>
-        </w:rPr>
-      </w:pPr>
-      <w:r>
-        <w:rPr>
-          <w:b/>
-        </w:rPr>
-        <w:t xml:space="preserve"> SMARTPHONE</w:t>
-      </w:r>
-    </w:p>
-    <w:p>
-      <w:pPr>
-        <w:jc w:val="center"/>
-        <w:rPr>
-          <w:b/>
-        </w:rPr>
-      </w:pPr>
-      <w:r>
-        <w:rPr>
-          <w:b/>
-        </w:rPr>
-        <w:t>(Studi Kasus UPTD SMPN 5 Majalengka)</w:t>
-      </w:r>
-    </w:p>
-    <w:p>
-      <w:pPr>
-        <w:jc w:val="center"/>
-      </w:pPr>
-    </w:p>
-    <w:p>
-      <w:pPr>
-        <w:jc w:val="center"/>
-      </w:pPr>
-      <w:r>
-        <w:t xml:space="preserve">Diajukan Untuk Memenuhi Salah Satu Syarat </w:t>
-      </w:r>
-    </w:p>
-    <w:p>
-      <w:pPr>
-        <w:jc w:val="center"/>
-      </w:pPr>
-      <w:r>
-        <w:t>Matakuliah Kerja Praktik</w:t>
-      </w:r>
-    </w:p>
-    <w:p>
-      <w:pPr>
-        <w:jc w:val="center"/>
-      </w:pPr>
     </w:p>
     <w:p>
       <w:pPr>
@@ -203,20 +292,52 @@
       <w:pPr>
         <w:jc w:val="center"/>
       </w:pPr>
-      <w:r>
-        <w:rPr>
-          <w:b/>
-        </w:rPr>
-        <w:t>Disusun Oleh:</w:t>
-      </w:r>
-    </w:p>
-    <w:p>
-      <w:pPr>
-        <w:jc w:val="center"/>
-      </w:pPr>
-      <w:r>
-        <w:t>Usup Suparma</w:t>
-      </w:r>
+      <w:proofErr w:type="spellStart"/>
+      <w:r>
+        <w:rPr>
+          <w:b/>
+        </w:rPr>
+        <w:t>Disusun</w:t>
+      </w:r>
+      <w:proofErr w:type="spellEnd"/>
+      <w:r>
+        <w:rPr>
+          <w:b/>
+        </w:rPr>
+        <w:t xml:space="preserve"> </w:t>
+      </w:r>
+      <w:proofErr w:type="spellStart"/>
+      <w:r>
+        <w:rPr>
+          <w:b/>
+        </w:rPr>
+        <w:t>Oleh</w:t>
+      </w:r>
+      <w:proofErr w:type="spellEnd"/>
+      <w:r>
+        <w:rPr>
+          <w:b/>
+        </w:rPr>
+        <w:t>:</w:t>
+      </w:r>
+    </w:p>
+    <w:p>
+      <w:pPr>
+        <w:jc w:val="center"/>
+      </w:pPr>
+      <w:proofErr w:type="spellStart"/>
+      <w:r>
+        <w:t>Usup</w:t>
+      </w:r>
+      <w:proofErr w:type="spellEnd"/>
+      <w:r>
+        <w:t xml:space="preserve"> </w:t>
+      </w:r>
+      <w:proofErr w:type="spellStart"/>
+      <w:r>
+        <w:t>Suparma</w:t>
+      </w:r>
+      <w:proofErr w:type="spellEnd"/>
     </w:p>
     <w:p>
       <w:pPr>

</xml_diff>

<commit_message>
perubahan pada batasan masalah
</commit_message>
<xml_diff>
--- a/Laporan Kerja Praktik/Laporan Kerja Praktik.docx
+++ b/Laporan Kerja Praktik/Laporan Kerja Praktik.docx
@@ -4605,20 +4605,20 @@
         <w:rPr>
           <w:rFonts w:cs="Times New Roman"/>
         </w:rPr>
-        <w:t xml:space="preserve">Bahasa pemrograman yang digunakan untuk membuat aplikasi adalah Bahasa </w:t>
+        <w:t xml:space="preserve">Semua pegawai diasumsikan melakukan absensi dengan </w:t>
       </w:r>
       <w:r>
         <w:rPr>
           <w:rFonts w:cs="Times New Roman"/>
           <w:i/>
         </w:rPr>
-        <w:t xml:space="preserve">java </w:t>
-      </w:r>
-      <w:r>
-        <w:rPr>
-          <w:rFonts w:cs="Times New Roman"/>
-        </w:rPr>
-        <w:t>dan android.</w:t>
+        <w:t xml:space="preserve">smartphone </w:t>
+      </w:r>
+      <w:r>
+        <w:rPr>
+          <w:rFonts w:cs="Times New Roman"/>
+        </w:rPr>
+        <w:t>masing-masing;</w:t>
       </w:r>
     </w:p>
     <w:p>
@@ -4637,6 +4637,38 @@
         <w:rPr>
           <w:rFonts w:cs="Times New Roman"/>
         </w:rPr>
+        <w:t xml:space="preserve">Bahasa pemrograman yang digunakan untuk membuat aplikasi adalah Bahasa </w:t>
+      </w:r>
+      <w:r>
+        <w:rPr>
+          <w:rFonts w:cs="Times New Roman"/>
+          <w:i/>
+        </w:rPr>
+        <w:t xml:space="preserve">java </w:t>
+      </w:r>
+      <w:r>
+        <w:rPr>
+          <w:rFonts w:cs="Times New Roman"/>
+        </w:rPr>
+        <w:t>dan android.</w:t>
+      </w:r>
+    </w:p>
+    <w:p>
+      <w:pPr>
+        <w:pStyle w:val="KP"/>
+        <w:numPr>
+          <w:ilvl w:val="0"/>
+          <w:numId w:val="4"/>
+        </w:numPr>
+        <w:spacing w:line="360" w:lineRule="auto"/>
+        <w:rPr>
+          <w:rFonts w:cs="Times New Roman"/>
+        </w:rPr>
+      </w:pPr>
+      <w:r>
+        <w:rPr>
+          <w:rFonts w:cs="Times New Roman"/>
+        </w:rPr>
         <w:t xml:space="preserve">Data yang diambil berupa </w:t>
       </w:r>
       <w:r>
@@ -4659,6 +4691,8 @@
         </w:rPr>
         <w:t>latitude</w:t>
       </w:r>
+      <w:bookmarkStart w:id="9" w:name="_GoBack"/>
+      <w:bookmarkEnd w:id="9"/>
     </w:p>
     <w:p>
       <w:pPr>
@@ -4697,7 +4731,7 @@
         <w:lastRenderedPageBreak/>
         <w:t xml:space="preserve"> </w:t>
       </w:r>
-      <w:bookmarkStart w:id="9" w:name="_Toc494146937"/>
+      <w:bookmarkStart w:id="10" w:name="_Toc494146937"/>
       <w:r>
         <w:rPr>
           <w:rFonts w:cs="Times New Roman"/>
@@ -4712,7 +4746,7 @@
         </w:rPr>
         <w:t xml:space="preserve"> Penelitian</w:t>
       </w:r>
-      <w:bookmarkEnd w:id="9"/>
+      <w:bookmarkEnd w:id="10"/>
     </w:p>
     <w:p>
       <w:pPr>
@@ -4803,7 +4837,7 @@
         </w:rPr>
         <w:t xml:space="preserve"> </w:t>
       </w:r>
-      <w:bookmarkStart w:id="10" w:name="_Toc494146938"/>
+      <w:bookmarkStart w:id="11" w:name="_Toc494146938"/>
       <w:r>
         <w:rPr>
           <w:rFonts w:cs="Times New Roman"/>
@@ -4818,7 +4852,7 @@
         </w:rPr>
         <w:t xml:space="preserve"> Penelitian</w:t>
       </w:r>
-      <w:bookmarkEnd w:id="10"/>
+      <w:bookmarkEnd w:id="11"/>
     </w:p>
     <w:p>
       <w:pPr>
@@ -4927,7 +4961,7 @@
         </w:rPr>
         <w:t xml:space="preserve"> </w:t>
       </w:r>
-      <w:bookmarkStart w:id="11" w:name="_Toc494146939"/>
+      <w:bookmarkStart w:id="12" w:name="_Toc494146939"/>
       <w:r>
         <w:rPr>
           <w:rFonts w:cs="Times New Roman"/>
@@ -4942,7 +4976,7 @@
         </w:rPr>
         <w:t xml:space="preserve"> Penelitian</w:t>
       </w:r>
-      <w:bookmarkEnd w:id="11"/>
+      <w:bookmarkEnd w:id="12"/>
     </w:p>
     <w:p>
       <w:pPr>
@@ -5020,7 +5054,7 @@
         </w:rPr>
         <w:t xml:space="preserve"> </w:t>
       </w:r>
-      <w:bookmarkStart w:id="12" w:name="_Toc494146940"/>
+      <w:bookmarkStart w:id="13" w:name="_Toc494146940"/>
       <w:r>
         <w:rPr>
           <w:rFonts w:cs="Times New Roman"/>
@@ -5042,7 +5076,7 @@
         </w:rPr>
         <w:t>Data :</w:t>
       </w:r>
-      <w:bookmarkEnd w:id="12"/>
+      <w:bookmarkEnd w:id="13"/>
       <w:proofErr w:type="gramEnd"/>
     </w:p>
     <w:p>
@@ -5356,7 +5390,7 @@
           <w:szCs w:val="24"/>
         </w:rPr>
       </w:pPr>
-      <w:bookmarkStart w:id="13" w:name="_Toc494146941"/>
+      <w:bookmarkStart w:id="14" w:name="_Toc494146941"/>
       <w:r>
         <w:rPr>
           <w:rFonts w:cs="Times New Roman"/>
@@ -5367,7 +5401,7 @@
         </w:rPr>
         <w:t>Metodologi Pengembangan Sistem</w:t>
       </w:r>
-      <w:bookmarkEnd w:id="13"/>
+      <w:bookmarkEnd w:id="14"/>
     </w:p>
     <w:p>
       <w:pPr>
@@ -5937,14 +5971,14 @@
           <w:i/>
         </w:rPr>
       </w:pPr>
-      <w:bookmarkStart w:id="14" w:name="_Toc494146942"/>
+      <w:bookmarkStart w:id="15" w:name="_Toc494146942"/>
       <w:r>
         <w:rPr>
           <w:rFonts w:cs="Times New Roman"/>
         </w:rPr>
         <w:t>Tempat dan Waktu</w:t>
       </w:r>
-      <w:bookmarkEnd w:id="14"/>
+      <w:bookmarkEnd w:id="15"/>
     </w:p>
     <w:p>
       <w:pPr>
@@ -8128,7 +8162,7 @@
           <w:b/>
         </w:rPr>
       </w:pPr>
-      <w:bookmarkStart w:id="15" w:name="_Toc494146943"/>
+      <w:bookmarkStart w:id="16" w:name="_Toc494146943"/>
       <w:r>
         <w:rPr>
           <w:rFonts w:cs="Times New Roman"/>
@@ -8136,7 +8170,7 @@
         </w:rPr>
         <w:t>Aturan Penulisan</w:t>
       </w:r>
-      <w:bookmarkEnd w:id="15"/>
+      <w:bookmarkEnd w:id="16"/>
     </w:p>
     <w:p>
       <w:pPr>
@@ -8152,7 +8186,7 @@
           <w:b/>
         </w:rPr>
       </w:pPr>
-      <w:bookmarkStart w:id="16" w:name="_Toc494146944"/>
+      <w:bookmarkStart w:id="17" w:name="_Toc494146944"/>
       <w:proofErr w:type="gramStart"/>
       <w:r>
         <w:rPr>
@@ -8169,7 +8203,7 @@
         </w:rPr>
         <w:t xml:space="preserve"> I Pendahuluan</w:t>
       </w:r>
-      <w:bookmarkEnd w:id="16"/>
+      <w:bookmarkEnd w:id="17"/>
     </w:p>
     <w:p>
       <w:pPr>
@@ -8218,7 +8252,7 @@
           <w:szCs w:val="24"/>
         </w:rPr>
       </w:pPr>
-      <w:bookmarkStart w:id="17" w:name="_Toc494146945"/>
+      <w:bookmarkStart w:id="18" w:name="_Toc494146945"/>
       <w:r>
         <w:rPr>
           <w:rFonts w:cs="Times New Roman"/>
@@ -8228,7 +8262,7 @@
         <w:lastRenderedPageBreak/>
         <w:t>Bab II Landasan Teori</w:t>
       </w:r>
-      <w:bookmarkEnd w:id="17"/>
+      <w:bookmarkEnd w:id="18"/>
     </w:p>
     <w:p>
       <w:pPr>
@@ -8262,7 +8296,7 @@
           <w:szCs w:val="24"/>
         </w:rPr>
       </w:pPr>
-      <w:bookmarkStart w:id="18" w:name="_Toc494146946"/>
+      <w:bookmarkStart w:id="19" w:name="_Toc494146946"/>
       <w:r>
         <w:rPr>
           <w:rFonts w:cs="Times New Roman"/>
@@ -8271,7 +8305,7 @@
         </w:rPr>
         <w:t>Bab III Analisa dan perancangan</w:t>
       </w:r>
-      <w:bookmarkEnd w:id="18"/>
+      <w:bookmarkEnd w:id="19"/>
     </w:p>
     <w:p>
       <w:pPr>
@@ -8305,7 +8339,7 @@
           <w:szCs w:val="24"/>
         </w:rPr>
       </w:pPr>
-      <w:bookmarkStart w:id="19" w:name="_Toc494146947"/>
+      <w:bookmarkStart w:id="20" w:name="_Toc494146947"/>
       <w:r>
         <w:rPr>
           <w:rFonts w:cs="Times New Roman"/>
@@ -8314,7 +8348,7 @@
         </w:rPr>
         <w:t>Bab IV Implementasi</w:t>
       </w:r>
-      <w:bookmarkEnd w:id="19"/>
+      <w:bookmarkEnd w:id="20"/>
       <w:r>
         <w:rPr>
           <w:rFonts w:cs="Times New Roman"/>
@@ -8356,7 +8390,7 @@
           <w:szCs w:val="24"/>
         </w:rPr>
       </w:pPr>
-      <w:bookmarkStart w:id="20" w:name="_Toc494146948"/>
+      <w:bookmarkStart w:id="21" w:name="_Toc494146948"/>
       <w:r>
         <w:rPr>
           <w:rFonts w:cs="Times New Roman"/>
@@ -8365,7 +8399,7 @@
         </w:rPr>
         <w:t>Bab V Penutup</w:t>
       </w:r>
-      <w:bookmarkEnd w:id="20"/>
+      <w:bookmarkEnd w:id="21"/>
     </w:p>
     <w:p>
       <w:pPr>
@@ -8476,7 +8510,7 @@
           <w:szCs w:val="24"/>
         </w:rPr>
       </w:pPr>
-      <w:bookmarkStart w:id="21" w:name="_Toc494146949"/>
+      <w:bookmarkStart w:id="22" w:name="_Toc494146949"/>
       <w:r>
         <w:rPr>
           <w:rFonts w:ascii="Times New Roman" w:hAnsi="Times New Roman" w:cs="Times New Roman"/>
@@ -8497,7 +8531,7 @@
         <w:br/>
         <w:t>LANDASAN TEORI</w:t>
       </w:r>
-      <w:bookmarkEnd w:id="21"/>
+      <w:bookmarkEnd w:id="22"/>
     </w:p>
     <w:p>
       <w:pPr>
@@ -8539,7 +8573,7 @@
           <w:szCs w:val="24"/>
         </w:rPr>
       </w:pPr>
-      <w:bookmarkStart w:id="22" w:name="_Toc494146950"/>
+      <w:bookmarkStart w:id="23" w:name="_Toc494146950"/>
       <w:r>
         <w:rPr>
           <w:rFonts w:ascii="Times New Roman" w:hAnsi="Times New Roman" w:cs="Times New Roman"/>
@@ -8549,7 +8583,7 @@
         </w:rPr>
         <w:t>Konsep Dasar Absensi</w:t>
       </w:r>
-      <w:bookmarkEnd w:id="22"/>
+      <w:bookmarkEnd w:id="23"/>
     </w:p>
     <w:p>
       <w:pPr>
@@ -8596,7 +8630,7 @@
           <w:szCs w:val="24"/>
         </w:rPr>
       </w:pPr>
-      <w:bookmarkStart w:id="23" w:name="_Toc494146951"/>
+      <w:bookmarkStart w:id="24" w:name="_Toc494146951"/>
       <w:r>
         <w:rPr>
           <w:rFonts w:ascii="Times New Roman" w:hAnsi="Times New Roman" w:cs="Times New Roman"/>
@@ -8606,7 +8640,7 @@
         </w:rPr>
         <w:t>Konsep Dasar Sistem</w:t>
       </w:r>
-      <w:bookmarkEnd w:id="23"/>
+      <w:bookmarkEnd w:id="24"/>
     </w:p>
     <w:p>
       <w:pPr>
@@ -10012,7 +10046,7 @@
           <w:szCs w:val="24"/>
         </w:rPr>
       </w:pPr>
-      <w:bookmarkStart w:id="24" w:name="_Toc494146955"/>
+      <w:bookmarkStart w:id="25" w:name="_Toc494146955"/>
       <w:r>
         <w:rPr>
           <w:rFonts w:ascii="Times New Roman" w:hAnsi="Times New Roman" w:cs="Times New Roman"/>
@@ -10022,7 +10056,7 @@
         </w:rPr>
         <w:t>Konsep Dasar Basis Data</w:t>
       </w:r>
-      <w:bookmarkEnd w:id="24"/>
+      <w:bookmarkEnd w:id="25"/>
     </w:p>
     <w:p>
       <w:pPr>
@@ -10155,7 +10189,7 @@
           <w:szCs w:val="24"/>
         </w:rPr>
       </w:pPr>
-      <w:bookmarkStart w:id="25" w:name="_Toc494146956"/>
+      <w:bookmarkStart w:id="26" w:name="_Toc494146956"/>
       <w:r>
         <w:rPr>
           <w:rFonts w:ascii="Times New Roman" w:hAnsi="Times New Roman" w:cs="Times New Roman"/>
@@ -10166,7 +10200,7 @@
         <w:lastRenderedPageBreak/>
         <w:t>Konsep Dasar Object Oriented</w:t>
       </w:r>
-      <w:bookmarkEnd w:id="25"/>
+      <w:bookmarkEnd w:id="26"/>
     </w:p>
     <w:p>
       <w:pPr>
@@ -10184,7 +10218,7 @@
           <w:szCs w:val="24"/>
         </w:rPr>
       </w:pPr>
-      <w:bookmarkStart w:id="26" w:name="_Toc494146957"/>
+      <w:bookmarkStart w:id="27" w:name="_Toc494146957"/>
       <w:r>
         <w:rPr>
           <w:rFonts w:ascii="Times New Roman" w:hAnsi="Times New Roman" w:cs="Times New Roman"/>
@@ -10194,7 +10228,7 @@
         </w:rPr>
         <w:t>Extreme Programming(XP)</w:t>
       </w:r>
-      <w:bookmarkEnd w:id="26"/>
+      <w:bookmarkEnd w:id="27"/>
     </w:p>
     <w:p>
       <w:pPr>
@@ -10212,7 +10246,7 @@
           <w:szCs w:val="24"/>
         </w:rPr>
       </w:pPr>
-      <w:bookmarkStart w:id="27" w:name="_Toc494146958"/>
+      <w:bookmarkStart w:id="28" w:name="_Toc494146958"/>
       <w:r>
         <w:rPr>
           <w:rFonts w:ascii="Times New Roman" w:hAnsi="Times New Roman" w:cs="Times New Roman"/>
@@ -10222,7 +10256,7 @@
         </w:rPr>
         <w:t>Unifield Modeling Procces(UML)</w:t>
       </w:r>
-      <w:bookmarkEnd w:id="27"/>
+      <w:bookmarkEnd w:id="28"/>
     </w:p>
     <w:p>
       <w:pPr>
@@ -10621,7 +10655,7 @@
           <w:color w:val="000000" w:themeColor="text1"/>
         </w:rPr>
       </w:pPr>
-      <w:bookmarkStart w:id="28" w:name="_Toc494146960"/>
+      <w:bookmarkStart w:id="29" w:name="_Toc494146960"/>
       <w:r>
         <w:rPr>
           <w:rFonts w:ascii="Times New Roman" w:hAnsi="Times New Roman" w:cs="Times New Roman"/>
@@ -10629,7 +10663,7 @@
         </w:rPr>
         <w:t>Java</w:t>
       </w:r>
-      <w:bookmarkEnd w:id="28"/>
+      <w:bookmarkEnd w:id="29"/>
       <w:r>
         <w:rPr>
           <w:rFonts w:ascii="Times New Roman" w:hAnsi="Times New Roman" w:cs="Times New Roman"/>
@@ -10674,7 +10708,7 @@
           <w:color w:val="000000" w:themeColor="text1"/>
         </w:rPr>
       </w:pPr>
-      <w:bookmarkStart w:id="29" w:name="_Toc494146961"/>
+      <w:bookmarkStart w:id="30" w:name="_Toc494146961"/>
       <w:r>
         <w:rPr>
           <w:rFonts w:ascii="Times New Roman" w:hAnsi="Times New Roman" w:cs="Times New Roman"/>
@@ -10683,7 +10717,7 @@
         <w:lastRenderedPageBreak/>
         <w:t>My</w:t>
       </w:r>
-      <w:bookmarkEnd w:id="29"/>
+      <w:bookmarkEnd w:id="30"/>
       <w:r>
         <w:rPr>
           <w:rFonts w:ascii="Times New Roman" w:hAnsi="Times New Roman" w:cs="Times New Roman"/>
@@ -10814,13 +10848,7 @@
         <w:rPr>
           <w:rFonts w:cs="Times New Roman"/>
         </w:rPr>
-        <w:t xml:space="preserve">yang kemudian berganti hari label menjadi </w:t>
-      </w:r>
-      <w:r>
-        <w:rPr>
-          <w:rFonts w:cs="Times New Roman"/>
-        </w:rPr>
-        <w:t xml:space="preserve">MySQL-AB. “My” pada kata MySQL sebenarnya bukan berarti MY dalam bahasa Inggris, tetapi konon merupakan nama putri dari Michael Widenius, pemrogram DBMS tersebut. Versi lain menyebutkan “My” adalah kependekan dari “Monty” yang merupakan julukan untuk Michael </w:t>
+        <w:t xml:space="preserve">yang kemudian berganti hari label menjadi MySQL-AB. “My” pada kata MySQL sebenarnya bukan berarti MY dalam bahasa Inggris, tetapi konon merupakan nama putri dari Michael Widenius, pemrogram DBMS tersebut. Versi lain menyebutkan “My” adalah kependekan dari “Monty” yang merupakan julukan untuk Michael </w:t>
       </w:r>
       <w:proofErr w:type="gramStart"/>
       <w:r>
@@ -10834,13 +10862,7 @@
         <w:rPr>
           <w:rFonts w:cs="Times New Roman"/>
         </w:rPr>
-        <w:t>Fathansyah, 2012)</w:t>
-      </w:r>
-      <w:r>
-        <w:rPr>
-          <w:rFonts w:cs="Times New Roman"/>
-        </w:rPr>
-        <w:t xml:space="preserve"> </w:t>
+        <w:t xml:space="preserve">Fathansyah, 2012) </w:t>
       </w:r>
     </w:p>
     <w:p>
@@ -10962,7 +10984,7 @@
           <w:color w:val="000000" w:themeColor="text1"/>
         </w:rPr>
       </w:pPr>
-      <w:bookmarkStart w:id="30" w:name="_Toc494146962"/>
+      <w:bookmarkStart w:id="31" w:name="_Toc494146962"/>
       <w:r>
         <w:rPr>
           <w:rFonts w:ascii="Times New Roman" w:hAnsi="Times New Roman" w:cs="Times New Roman"/>
@@ -10970,7 +10992,7 @@
         </w:rPr>
         <w:t>Android</w:t>
       </w:r>
-      <w:bookmarkEnd w:id="30"/>
+      <w:bookmarkEnd w:id="31"/>
       <w:r>
         <w:rPr>
           <w:rFonts w:ascii="Times New Roman" w:hAnsi="Times New Roman" w:cs="Times New Roman"/>
@@ -11022,8 +11044,6 @@
         </w:rPr>
         <w:t>XAMPP</w:t>
       </w:r>
-      <w:bookmarkStart w:id="31" w:name="_GoBack"/>
-      <w:bookmarkEnd w:id="31"/>
     </w:p>
     <w:p>
       <w:pPr>
@@ -13841,7 +13861,7 @@
 </file>
 
 <file path=customXml/itemProps1.xml><?xml version="1.0" encoding="utf-8"?>
-<ds:datastoreItem xmlns:ds="http://schemas.openxmlformats.org/officeDocument/2006/customXml" ds:itemID="{FED1FDE4-5F37-4F83-A1B9-5A0968789BCC}">
+<ds:datastoreItem xmlns:ds="http://schemas.openxmlformats.org/officeDocument/2006/customXml" ds:itemID="{194D8781-6271-4B76-812E-080C670AE467}">
   <ds:schemaRefs>
     <ds:schemaRef ds:uri="http://schemas.openxmlformats.org/officeDocument/2006/bibliography"/>
   </ds:schemaRefs>

</xml_diff>

<commit_message>
penambahan pada bab II penambahan pengertian GPS dan android
</commit_message>
<xml_diff>
--- a/Laporan Kerja Praktik/Laporan Kerja Praktik.docx
+++ b/Laporan Kerja Praktik/Laporan Kerja Praktik.docx
@@ -144,15 +144,6 @@
         </w:rPr>
         <w:t>Tahun Akademik 2017/2018 Ganjil</w:t>
       </w:r>
-    </w:p>
-    <w:p>
-      <w:pPr>
-        <w:spacing w:line="360" w:lineRule="auto"/>
-        <w:jc w:val="center"/>
-        <w:rPr>
-          <w:rFonts w:cs="Times New Roman"/>
-        </w:rPr>
-      </w:pPr>
     </w:p>
     <w:p>
       <w:pPr>
@@ -296,8 +287,16 @@
         <w:jc w:val="center"/>
         <w:rPr>
           <w:rFonts w:cs="Times New Roman"/>
-        </w:rPr>
-      </w:pPr>
+          <w:b/>
+        </w:rPr>
+      </w:pPr>
+      <w:r>
+        <w:rPr>
+          <w:rFonts w:cs="Times New Roman"/>
+          <w:b/>
+        </w:rPr>
+        <w:t>PROGRAM STUDI TEKNIK INFORMATIKA</w:t>
+      </w:r>
     </w:p>
     <w:p>
       <w:pPr>
@@ -313,7 +312,7 @@
           <w:rFonts w:cs="Times New Roman"/>
           <w:b/>
         </w:rPr>
-        <w:t>PROGRAM STUDI TEKNIK INFORMATIKA</w:t>
+        <w:t>FAKULTAS TEKNIK</w:t>
       </w:r>
     </w:p>
     <w:p>
@@ -330,24 +329,6 @@
           <w:rFonts w:cs="Times New Roman"/>
           <w:b/>
         </w:rPr>
-        <w:t>FAKULTAS TEKNIK</w:t>
-      </w:r>
-    </w:p>
-    <w:p>
-      <w:pPr>
-        <w:spacing w:line="360" w:lineRule="auto"/>
-        <w:jc w:val="center"/>
-        <w:rPr>
-          <w:rFonts w:cs="Times New Roman"/>
-          <w:b/>
-        </w:rPr>
-      </w:pPr>
-      <w:r>
-        <w:rPr>
-          <w:rFonts w:cs="Times New Roman"/>
-          <w:b/>
-        </w:rPr>
-        <w:lastRenderedPageBreak/>
         <w:t>UNIVERSITAS MAJALENGKA</w:t>
       </w:r>
     </w:p>
@@ -556,7 +537,7 @@
                 <w:noProof/>
                 <w:webHidden/>
               </w:rPr>
-              <w:t>3</w:t>
+              <w:t>2</w:t>
             </w:r>
             <w:r>
               <w:rPr>
@@ -633,7 +614,7 @@
                 <w:noProof/>
                 <w:webHidden/>
               </w:rPr>
-              <w:t>3</w:t>
+              <w:t>2</w:t>
             </w:r>
             <w:r>
               <w:rPr>
@@ -710,7 +691,7 @@
                 <w:noProof/>
                 <w:webHidden/>
               </w:rPr>
-              <w:t>3</w:t>
+              <w:t>2</w:t>
             </w:r>
             <w:r>
               <w:rPr>
@@ -787,7 +768,7 @@
                 <w:noProof/>
                 <w:webHidden/>
               </w:rPr>
-              <w:t>3</w:t>
+              <w:t>2</w:t>
             </w:r>
             <w:r>
               <w:rPr>
@@ -864,7 +845,7 @@
                 <w:noProof/>
                 <w:webHidden/>
               </w:rPr>
-              <w:t>4</w:t>
+              <w:t>2</w:t>
             </w:r>
             <w:r>
               <w:rPr>
@@ -957,7 +938,7 @@
                 <w:noProof/>
                 <w:webHidden/>
               </w:rPr>
-              <w:t>4</w:t>
+              <w:t>2</w:t>
             </w:r>
             <w:r>
               <w:rPr>
@@ -1050,7 +1031,7 @@
                 <w:noProof/>
                 <w:webHidden/>
               </w:rPr>
-              <w:t>5</w:t>
+              <w:t>2</w:t>
             </w:r>
             <w:r>
               <w:rPr>
@@ -1143,7 +1124,7 @@
                 <w:noProof/>
                 <w:webHidden/>
               </w:rPr>
-              <w:t>6</w:t>
+              <w:t>2</w:t>
             </w:r>
             <w:r>
               <w:rPr>
@@ -1236,7 +1217,7 @@
                 <w:noProof/>
                 <w:webHidden/>
               </w:rPr>
-              <w:t>6</w:t>
+              <w:t>2</w:t>
             </w:r>
             <w:r>
               <w:rPr>
@@ -1329,7 +1310,7 @@
                 <w:noProof/>
                 <w:webHidden/>
               </w:rPr>
-              <w:t>6</w:t>
+              <w:t>2</w:t>
             </w:r>
             <w:r>
               <w:rPr>
@@ -1422,7 +1403,7 @@
                 <w:noProof/>
                 <w:webHidden/>
               </w:rPr>
-              <w:t>7</w:t>
+              <w:t>2</w:t>
             </w:r>
             <w:r>
               <w:rPr>
@@ -1515,7 +1496,7 @@
                 <w:noProof/>
                 <w:webHidden/>
               </w:rPr>
-              <w:t>7</w:t>
+              <w:t>2</w:t>
             </w:r>
             <w:r>
               <w:rPr>
@@ -1608,7 +1589,7 @@
                 <w:noProof/>
                 <w:webHidden/>
               </w:rPr>
-              <w:t>7</w:t>
+              <w:t>2</w:t>
             </w:r>
             <w:r>
               <w:rPr>
@@ -1701,7 +1682,7 @@
                 <w:noProof/>
                 <w:webHidden/>
               </w:rPr>
-              <w:t>8</w:t>
+              <w:t>2</w:t>
             </w:r>
             <w:r>
               <w:rPr>
@@ -1794,7 +1775,7 @@
                 <w:noProof/>
                 <w:webHidden/>
               </w:rPr>
-              <w:t>8</w:t>
+              <w:t>2</w:t>
             </w:r>
             <w:r>
               <w:rPr>
@@ -1887,7 +1868,7 @@
                 <w:noProof/>
                 <w:webHidden/>
               </w:rPr>
-              <w:t>9</w:t>
+              <w:t>2</w:t>
             </w:r>
             <w:r>
               <w:rPr>
@@ -1980,7 +1961,7 @@
                 <w:noProof/>
                 <w:webHidden/>
               </w:rPr>
-              <w:t>9</w:t>
+              <w:t>2</w:t>
             </w:r>
             <w:r>
               <w:rPr>
@@ -2073,7 +2054,7 @@
                 <w:noProof/>
                 <w:webHidden/>
               </w:rPr>
-              <w:t>9</w:t>
+              <w:t>2</w:t>
             </w:r>
             <w:r>
               <w:rPr>
@@ -2166,7 +2147,7 @@
                 <w:noProof/>
                 <w:webHidden/>
               </w:rPr>
-              <w:t>9</w:t>
+              <w:t>2</w:t>
             </w:r>
             <w:r>
               <w:rPr>
@@ -2259,7 +2240,7 @@
                 <w:noProof/>
                 <w:webHidden/>
               </w:rPr>
-              <w:t>9</w:t>
+              <w:t>2</w:t>
             </w:r>
             <w:r>
               <w:rPr>
@@ -2352,7 +2333,7 @@
                 <w:noProof/>
                 <w:webHidden/>
               </w:rPr>
-              <w:t>10</w:t>
+              <w:t>2</w:t>
             </w:r>
             <w:r>
               <w:rPr>
@@ -2429,7 +2410,7 @@
                 <w:noProof/>
                 <w:webHidden/>
               </w:rPr>
-              <w:t>11</w:t>
+              <w:t>2</w:t>
             </w:r>
             <w:r>
               <w:rPr>
@@ -2522,7 +2503,7 @@
                 <w:noProof/>
                 <w:webHidden/>
               </w:rPr>
-              <w:t>11</w:t>
+              <w:t>2</w:t>
             </w:r>
             <w:r>
               <w:rPr>
@@ -2615,7 +2596,7 @@
                 <w:noProof/>
                 <w:webHidden/>
               </w:rPr>
-              <w:t>11</w:t>
+              <w:t>2</w:t>
             </w:r>
             <w:r>
               <w:rPr>
@@ -2693,22 +2674,17 @@
                 <w:noProof/>
                 <w:webHidden/>
               </w:rPr>
-            </w:r>
-            <w:r>
-              <w:rPr>
-                <w:rFonts w:cs="Times New Roman"/>
-                <w:noProof/>
-                <w:webHidden/>
-              </w:rPr>
               <w:fldChar w:fldCharType="separate"/>
             </w:r>
             <w:r>
               <w:rPr>
                 <w:rFonts w:cs="Times New Roman"/>
-                <w:noProof/>
-                <w:webHidden/>
-              </w:rPr>
-              <w:t>11</w:t>
+                <w:b/>
+                <w:bCs/>
+                <w:noProof/>
+                <w:webHidden/>
+              </w:rPr>
+              <w:t>Error! Bookmark not defined.</w:t>
             </w:r>
             <w:r>
               <w:rPr>
@@ -2786,22 +2762,17 @@
                 <w:noProof/>
                 <w:webHidden/>
               </w:rPr>
-            </w:r>
-            <w:r>
-              <w:rPr>
-                <w:rFonts w:cs="Times New Roman"/>
-                <w:noProof/>
-                <w:webHidden/>
-              </w:rPr>
               <w:fldChar w:fldCharType="separate"/>
             </w:r>
             <w:r>
               <w:rPr>
                 <w:rFonts w:cs="Times New Roman"/>
-                <w:noProof/>
-                <w:webHidden/>
-              </w:rPr>
-              <w:t>11</w:t>
+                <w:b/>
+                <w:bCs/>
+                <w:noProof/>
+                <w:webHidden/>
+              </w:rPr>
+              <w:t>Error! Bookmark not defined.</w:t>
             </w:r>
             <w:r>
               <w:rPr>
@@ -2879,22 +2850,17 @@
                 <w:noProof/>
                 <w:webHidden/>
               </w:rPr>
-            </w:r>
-            <w:r>
-              <w:rPr>
-                <w:rFonts w:cs="Times New Roman"/>
-                <w:noProof/>
-                <w:webHidden/>
-              </w:rPr>
               <w:fldChar w:fldCharType="separate"/>
             </w:r>
             <w:r>
               <w:rPr>
                 <w:rFonts w:cs="Times New Roman"/>
-                <w:noProof/>
-                <w:webHidden/>
-              </w:rPr>
-              <w:t>11</w:t>
+                <w:b/>
+                <w:bCs/>
+                <w:noProof/>
+                <w:webHidden/>
+              </w:rPr>
+              <w:t>Error! Bookmark not defined.</w:t>
             </w:r>
             <w:r>
               <w:rPr>
@@ -2987,7 +2953,7 @@
                 <w:noProof/>
                 <w:webHidden/>
               </w:rPr>
-              <w:t>11</w:t>
+              <w:t>2</w:t>
             </w:r>
             <w:r>
               <w:rPr>
@@ -3080,7 +3046,7 @@
                 <w:noProof/>
                 <w:webHidden/>
               </w:rPr>
-              <w:t>11</w:t>
+              <w:t>2</w:t>
             </w:r>
             <w:r>
               <w:rPr>
@@ -3173,7 +3139,7 @@
                 <w:noProof/>
                 <w:webHidden/>
               </w:rPr>
-              <w:t>11</w:t>
+              <w:t>2</w:t>
             </w:r>
             <w:r>
               <w:rPr>
@@ -3266,7 +3232,7 @@
                 <w:noProof/>
                 <w:webHidden/>
               </w:rPr>
-              <w:t>11</w:t>
+              <w:t>2</w:t>
             </w:r>
             <w:r>
               <w:rPr>
@@ -3344,22 +3310,17 @@
                 <w:noProof/>
                 <w:webHidden/>
               </w:rPr>
-            </w:r>
-            <w:r>
-              <w:rPr>
-                <w:rFonts w:cs="Times New Roman"/>
-                <w:noProof/>
-                <w:webHidden/>
-              </w:rPr>
               <w:fldChar w:fldCharType="separate"/>
             </w:r>
             <w:r>
               <w:rPr>
                 <w:rFonts w:cs="Times New Roman"/>
-                <w:noProof/>
-                <w:webHidden/>
-              </w:rPr>
-              <w:t>11</w:t>
+                <w:b/>
+                <w:bCs/>
+                <w:noProof/>
+                <w:webHidden/>
+              </w:rPr>
+              <w:t>Error! Bookmark not defined.</w:t>
             </w:r>
             <w:r>
               <w:rPr>
@@ -3452,7 +3413,7 @@
                 <w:noProof/>
                 <w:webHidden/>
               </w:rPr>
-              <w:t>11</w:t>
+              <w:t>2</w:t>
             </w:r>
             <w:r>
               <w:rPr>
@@ -3545,7 +3506,7 @@
                 <w:noProof/>
                 <w:webHidden/>
               </w:rPr>
-              <w:t>11</w:t>
+              <w:t>2</w:t>
             </w:r>
             <w:r>
               <w:rPr>
@@ -3638,7 +3599,7 @@
                 <w:noProof/>
                 <w:webHidden/>
               </w:rPr>
-              <w:t>11</w:t>
+              <w:t>2</w:t>
             </w:r>
             <w:r>
               <w:rPr>
@@ -4691,8 +4652,6 @@
         </w:rPr>
         <w:t>latitude</w:t>
       </w:r>
-      <w:bookmarkStart w:id="9" w:name="_GoBack"/>
-      <w:bookmarkEnd w:id="9"/>
     </w:p>
     <w:p>
       <w:pPr>
@@ -4731,7 +4690,7 @@
         <w:lastRenderedPageBreak/>
         <w:t xml:space="preserve"> </w:t>
       </w:r>
-      <w:bookmarkStart w:id="10" w:name="_Toc494146937"/>
+      <w:bookmarkStart w:id="9" w:name="_Toc494146937"/>
       <w:r>
         <w:rPr>
           <w:rFonts w:cs="Times New Roman"/>
@@ -4746,7 +4705,7 @@
         </w:rPr>
         <w:t xml:space="preserve"> Penelitian</w:t>
       </w:r>
-      <w:bookmarkEnd w:id="10"/>
+      <w:bookmarkEnd w:id="9"/>
     </w:p>
     <w:p>
       <w:pPr>
@@ -4837,7 +4796,7 @@
         </w:rPr>
         <w:t xml:space="preserve"> </w:t>
       </w:r>
-      <w:bookmarkStart w:id="11" w:name="_Toc494146938"/>
+      <w:bookmarkStart w:id="10" w:name="_Toc494146938"/>
       <w:r>
         <w:rPr>
           <w:rFonts w:cs="Times New Roman"/>
@@ -4852,7 +4811,7 @@
         </w:rPr>
         <w:t xml:space="preserve"> Penelitian</w:t>
       </w:r>
-      <w:bookmarkEnd w:id="11"/>
+      <w:bookmarkEnd w:id="10"/>
     </w:p>
     <w:p>
       <w:pPr>
@@ -4961,7 +4920,7 @@
         </w:rPr>
         <w:t xml:space="preserve"> </w:t>
       </w:r>
-      <w:bookmarkStart w:id="12" w:name="_Toc494146939"/>
+      <w:bookmarkStart w:id="11" w:name="_Toc494146939"/>
       <w:r>
         <w:rPr>
           <w:rFonts w:cs="Times New Roman"/>
@@ -4976,7 +4935,7 @@
         </w:rPr>
         <w:t xml:space="preserve"> Penelitian</w:t>
       </w:r>
-      <w:bookmarkEnd w:id="12"/>
+      <w:bookmarkEnd w:id="11"/>
     </w:p>
     <w:p>
       <w:pPr>
@@ -5054,7 +5013,7 @@
         </w:rPr>
         <w:t xml:space="preserve"> </w:t>
       </w:r>
-      <w:bookmarkStart w:id="13" w:name="_Toc494146940"/>
+      <w:bookmarkStart w:id="12" w:name="_Toc494146940"/>
       <w:r>
         <w:rPr>
           <w:rFonts w:cs="Times New Roman"/>
@@ -5076,7 +5035,7 @@
         </w:rPr>
         <w:t>Data :</w:t>
       </w:r>
-      <w:bookmarkEnd w:id="13"/>
+      <w:bookmarkEnd w:id="12"/>
       <w:proofErr w:type="gramEnd"/>
     </w:p>
     <w:p>
@@ -5390,7 +5349,7 @@
           <w:szCs w:val="24"/>
         </w:rPr>
       </w:pPr>
-      <w:bookmarkStart w:id="14" w:name="_Toc494146941"/>
+      <w:bookmarkStart w:id="13" w:name="_Toc494146941"/>
       <w:r>
         <w:rPr>
           <w:rFonts w:cs="Times New Roman"/>
@@ -5401,7 +5360,7 @@
         </w:rPr>
         <w:t>Metodologi Pengembangan Sistem</w:t>
       </w:r>
-      <w:bookmarkEnd w:id="14"/>
+      <w:bookmarkEnd w:id="13"/>
     </w:p>
     <w:p>
       <w:pPr>
@@ -5971,14 +5930,14 @@
           <w:i/>
         </w:rPr>
       </w:pPr>
-      <w:bookmarkStart w:id="15" w:name="_Toc494146942"/>
+      <w:bookmarkStart w:id="14" w:name="_Toc494146942"/>
       <w:r>
         <w:rPr>
           <w:rFonts w:cs="Times New Roman"/>
         </w:rPr>
         <w:t>Tempat dan Waktu</w:t>
       </w:r>
-      <w:bookmarkEnd w:id="15"/>
+      <w:bookmarkEnd w:id="14"/>
     </w:p>
     <w:p>
       <w:pPr>
@@ -8162,7 +8121,7 @@
           <w:b/>
         </w:rPr>
       </w:pPr>
-      <w:bookmarkStart w:id="16" w:name="_Toc494146943"/>
+      <w:bookmarkStart w:id="15" w:name="_Toc494146943"/>
       <w:r>
         <w:rPr>
           <w:rFonts w:cs="Times New Roman"/>
@@ -8170,7 +8129,7 @@
         </w:rPr>
         <w:t>Aturan Penulisan</w:t>
       </w:r>
-      <w:bookmarkEnd w:id="16"/>
+      <w:bookmarkEnd w:id="15"/>
     </w:p>
     <w:p>
       <w:pPr>
@@ -8186,7 +8145,7 @@
           <w:b/>
         </w:rPr>
       </w:pPr>
-      <w:bookmarkStart w:id="17" w:name="_Toc494146944"/>
+      <w:bookmarkStart w:id="16" w:name="_Toc494146944"/>
       <w:proofErr w:type="gramStart"/>
       <w:r>
         <w:rPr>
@@ -8203,7 +8162,7 @@
         </w:rPr>
         <w:t xml:space="preserve"> I Pendahuluan</w:t>
       </w:r>
-      <w:bookmarkEnd w:id="17"/>
+      <w:bookmarkEnd w:id="16"/>
     </w:p>
     <w:p>
       <w:pPr>
@@ -8252,7 +8211,7 @@
           <w:szCs w:val="24"/>
         </w:rPr>
       </w:pPr>
-      <w:bookmarkStart w:id="18" w:name="_Toc494146945"/>
+      <w:bookmarkStart w:id="17" w:name="_Toc494146945"/>
       <w:r>
         <w:rPr>
           <w:rFonts w:cs="Times New Roman"/>
@@ -8262,7 +8221,7 @@
         <w:lastRenderedPageBreak/>
         <w:t>Bab II Landasan Teori</w:t>
       </w:r>
-      <w:bookmarkEnd w:id="18"/>
+      <w:bookmarkEnd w:id="17"/>
     </w:p>
     <w:p>
       <w:pPr>
@@ -8296,7 +8255,7 @@
           <w:szCs w:val="24"/>
         </w:rPr>
       </w:pPr>
-      <w:bookmarkStart w:id="19" w:name="_Toc494146946"/>
+      <w:bookmarkStart w:id="18" w:name="_Toc494146946"/>
       <w:r>
         <w:rPr>
           <w:rFonts w:cs="Times New Roman"/>
@@ -8305,7 +8264,7 @@
         </w:rPr>
         <w:t>Bab III Analisa dan perancangan</w:t>
       </w:r>
-      <w:bookmarkEnd w:id="19"/>
+      <w:bookmarkEnd w:id="18"/>
     </w:p>
     <w:p>
       <w:pPr>
@@ -8339,7 +8298,7 @@
           <w:szCs w:val="24"/>
         </w:rPr>
       </w:pPr>
-      <w:bookmarkStart w:id="20" w:name="_Toc494146947"/>
+      <w:bookmarkStart w:id="19" w:name="_Toc494146947"/>
       <w:r>
         <w:rPr>
           <w:rFonts w:cs="Times New Roman"/>
@@ -8348,7 +8307,7 @@
         </w:rPr>
         <w:t>Bab IV Implementasi</w:t>
       </w:r>
-      <w:bookmarkEnd w:id="20"/>
+      <w:bookmarkEnd w:id="19"/>
       <w:r>
         <w:rPr>
           <w:rFonts w:cs="Times New Roman"/>
@@ -8390,7 +8349,7 @@
           <w:szCs w:val="24"/>
         </w:rPr>
       </w:pPr>
-      <w:bookmarkStart w:id="21" w:name="_Toc494146948"/>
+      <w:bookmarkStart w:id="20" w:name="_Toc494146948"/>
       <w:r>
         <w:rPr>
           <w:rFonts w:cs="Times New Roman"/>
@@ -8399,7 +8358,7 @@
         </w:rPr>
         <w:t>Bab V Penutup</w:t>
       </w:r>
-      <w:bookmarkEnd w:id="21"/>
+      <w:bookmarkEnd w:id="20"/>
     </w:p>
     <w:p>
       <w:pPr>
@@ -8510,7 +8469,7 @@
           <w:szCs w:val="24"/>
         </w:rPr>
       </w:pPr>
-      <w:bookmarkStart w:id="22" w:name="_Toc494146949"/>
+      <w:bookmarkStart w:id="21" w:name="_Toc494146949"/>
       <w:r>
         <w:rPr>
           <w:rFonts w:ascii="Times New Roman" w:hAnsi="Times New Roman" w:cs="Times New Roman"/>
@@ -8531,7 +8490,7 @@
         <w:br/>
         <w:t>LANDASAN TEORI</w:t>
       </w:r>
-      <w:bookmarkEnd w:id="22"/>
+      <w:bookmarkEnd w:id="21"/>
     </w:p>
     <w:p>
       <w:pPr>
@@ -8573,7 +8532,7 @@
           <w:szCs w:val="24"/>
         </w:rPr>
       </w:pPr>
-      <w:bookmarkStart w:id="23" w:name="_Toc494146950"/>
+      <w:bookmarkStart w:id="22" w:name="_Toc494146950"/>
       <w:r>
         <w:rPr>
           <w:rFonts w:ascii="Times New Roman" w:hAnsi="Times New Roman" w:cs="Times New Roman"/>
@@ -8583,7 +8542,7 @@
         </w:rPr>
         <w:t>Konsep Dasar Absensi</w:t>
       </w:r>
-      <w:bookmarkEnd w:id="23"/>
+      <w:bookmarkEnd w:id="22"/>
     </w:p>
     <w:p>
       <w:pPr>
@@ -8630,7 +8589,7 @@
           <w:szCs w:val="24"/>
         </w:rPr>
       </w:pPr>
-      <w:bookmarkStart w:id="24" w:name="_Toc494146951"/>
+      <w:bookmarkStart w:id="23" w:name="_Toc494146951"/>
       <w:r>
         <w:rPr>
           <w:rFonts w:ascii="Times New Roman" w:hAnsi="Times New Roman" w:cs="Times New Roman"/>
@@ -8640,7 +8599,7 @@
         </w:rPr>
         <w:t>Konsep Dasar Sistem</w:t>
       </w:r>
-      <w:bookmarkEnd w:id="24"/>
+      <w:bookmarkEnd w:id="23"/>
     </w:p>
     <w:p>
       <w:pPr>
@@ -9579,11 +9538,9 @@
     <w:p>
       <w:pPr>
         <w:pStyle w:val="ListParagraph"/>
+        <w:keepNext/>
         <w:ind w:left="567"/>
         <w:jc w:val="center"/>
-        <w:rPr>
-          <w:rFonts w:cs="Times New Roman"/>
-        </w:rPr>
       </w:pPr>
       <w:r>
         <w:rPr>
@@ -9644,6 +9601,26 @@
     </w:p>
     <w:p>
       <w:pPr>
+        <w:pStyle w:val="Caption"/>
+        <w:jc w:val="center"/>
+        <w:rPr>
+          <w:rFonts w:cs="Times New Roman"/>
+          <w:b/>
+          <w:i w:val="0"/>
+          <w:color w:val="auto"/>
+        </w:rPr>
+      </w:pPr>
+      <w:r>
+        <w:rPr>
+          <w:b/>
+          <w:i w:val="0"/>
+          <w:color w:val="auto"/>
+        </w:rPr>
+        <w:t>Gambar 2.1 Sistem</w:t>
+      </w:r>
+    </w:p>
+    <w:p>
+      <w:pPr>
         <w:pStyle w:val="ListParagraph"/>
         <w:ind w:left="567"/>
         <w:jc w:val="center"/>
@@ -9798,6 +9775,7 @@
         <w:rPr>
           <w:rFonts w:cs="Times New Roman"/>
         </w:rPr>
+        <w:lastRenderedPageBreak/>
         <w:t>Sistem alamiah adalah sistem yang terjadi melalui proses alam, tidak dibuat oleh manusia, misalnya sistem perputaran bumi, terjadi siang dan malam, dan pergantian musim;</w:t>
       </w:r>
     </w:p>
@@ -9817,7 +9795,6 @@
         <w:rPr>
           <w:rFonts w:cs="Times New Roman"/>
         </w:rPr>
-        <w:lastRenderedPageBreak/>
         <w:t xml:space="preserve">Sistem </w:t>
       </w:r>
       <w:r>
@@ -10046,7 +10023,7 @@
           <w:szCs w:val="24"/>
         </w:rPr>
       </w:pPr>
-      <w:bookmarkStart w:id="25" w:name="_Toc494146955"/>
+      <w:bookmarkStart w:id="24" w:name="_Toc494146955"/>
       <w:r>
         <w:rPr>
           <w:rFonts w:ascii="Times New Roman" w:hAnsi="Times New Roman" w:cs="Times New Roman"/>
@@ -10056,7 +10033,7 @@
         </w:rPr>
         <w:t>Konsep Dasar Basis Data</w:t>
       </w:r>
-      <w:bookmarkEnd w:id="25"/>
+      <w:bookmarkEnd w:id="24"/>
     </w:p>
     <w:p>
       <w:pPr>
@@ -10189,7 +10166,7 @@
           <w:szCs w:val="24"/>
         </w:rPr>
       </w:pPr>
-      <w:bookmarkStart w:id="26" w:name="_Toc494146956"/>
+      <w:bookmarkStart w:id="25" w:name="_Toc494146956"/>
       <w:r>
         <w:rPr>
           <w:rFonts w:ascii="Times New Roman" w:hAnsi="Times New Roman" w:cs="Times New Roman"/>
@@ -10200,7 +10177,7 @@
         <w:lastRenderedPageBreak/>
         <w:t>Konsep Dasar Object Oriented</w:t>
       </w:r>
-      <w:bookmarkEnd w:id="26"/>
+      <w:bookmarkEnd w:id="25"/>
     </w:p>
     <w:p>
       <w:pPr>
@@ -10218,7 +10195,7 @@
           <w:szCs w:val="24"/>
         </w:rPr>
       </w:pPr>
-      <w:bookmarkStart w:id="27" w:name="_Toc494146957"/>
+      <w:bookmarkStart w:id="26" w:name="_Toc494146957"/>
       <w:r>
         <w:rPr>
           <w:rFonts w:ascii="Times New Roman" w:hAnsi="Times New Roman" w:cs="Times New Roman"/>
@@ -10228,7 +10205,7 @@
         </w:rPr>
         <w:t>Extreme Programming(XP)</w:t>
       </w:r>
-      <w:bookmarkEnd w:id="27"/>
+      <w:bookmarkEnd w:id="26"/>
     </w:p>
     <w:p>
       <w:pPr>
@@ -10246,7 +10223,7 @@
           <w:szCs w:val="24"/>
         </w:rPr>
       </w:pPr>
-      <w:bookmarkStart w:id="28" w:name="_Toc494146958"/>
+      <w:bookmarkStart w:id="27" w:name="_Toc494146958"/>
       <w:r>
         <w:rPr>
           <w:rFonts w:ascii="Times New Roman" w:hAnsi="Times New Roman" w:cs="Times New Roman"/>
@@ -10256,7 +10233,7 @@
         </w:rPr>
         <w:t>Unifield Modeling Procces(UML)</w:t>
       </w:r>
-      <w:bookmarkEnd w:id="28"/>
+      <w:bookmarkEnd w:id="27"/>
     </w:p>
     <w:p>
       <w:pPr>
@@ -10269,6 +10246,7 @@
         <w:ind w:left="567" w:hanging="501"/>
         <w:rPr>
           <w:rFonts w:ascii="Times New Roman" w:hAnsi="Times New Roman" w:cs="Times New Roman"/>
+          <w:color w:val="000000" w:themeColor="text1"/>
         </w:rPr>
       </w:pPr>
       <w:r>
@@ -10278,6 +10256,618 @@
         </w:rPr>
         <w:t>GPS</w:t>
       </w:r>
+    </w:p>
+    <w:p>
+      <w:pPr>
+        <w:ind w:firstLine="567"/>
+      </w:pPr>
+      <w:r>
+        <w:rPr>
+          <w:i/>
+        </w:rPr>
+        <w:t xml:space="preserve">Global Positioning System(GPS) </w:t>
+      </w:r>
+      <w:r>
+        <w:t xml:space="preserve">merupakan sistem navigasi atau penentu posisi berbasis satelit. Sistem ini mengirim sinyal gelombang mikro ke bumi dengan menggunakan 24 satelit. Sinyal yang dikirimkan oleh satelit akan diterima oleh GPS </w:t>
+      </w:r>
+      <w:r>
+        <w:rPr>
+          <w:i/>
+        </w:rPr>
+        <w:t xml:space="preserve">receiver. </w:t>
+      </w:r>
+      <w:r>
+        <w:t>Contohnya sebagai berikut:</w:t>
+      </w:r>
+    </w:p>
+    <w:p>
+      <w:pPr>
+        <w:pStyle w:val="ListParagraph"/>
+        <w:numPr>
+          <w:ilvl w:val="0"/>
+          <w:numId w:val="24"/>
+        </w:numPr>
+      </w:pPr>
+      <w:r>
+        <w:t xml:space="preserve">Waktu. GPS </w:t>
+      </w:r>
+      <w:r>
+        <w:rPr>
+          <w:i/>
+        </w:rPr>
+        <w:t xml:space="preserve">receiver </w:t>
+      </w:r>
+      <w:r>
+        <w:t>menerima informasi waktu dari jam atom yang mempunyai keakurasian sangat tinggi.</w:t>
+      </w:r>
+    </w:p>
+    <w:p>
+      <w:pPr>
+        <w:pStyle w:val="ListParagraph"/>
+        <w:numPr>
+          <w:ilvl w:val="0"/>
+          <w:numId w:val="24"/>
+        </w:numPr>
+      </w:pPr>
+      <w:r>
+        <w:t>Lokasi. GPS memberikan informasi lokasi dalam tiga dimensi.</w:t>
+      </w:r>
+    </w:p>
+    <w:p>
+      <w:pPr>
+        <w:pStyle w:val="ListParagraph"/>
+        <w:numPr>
+          <w:ilvl w:val="0"/>
+          <w:numId w:val="25"/>
+        </w:numPr>
+      </w:pPr>
+      <w:r>
+        <w:t>Latitude</w:t>
+      </w:r>
+    </w:p>
+    <w:p>
+      <w:pPr>
+        <w:pStyle w:val="ListParagraph"/>
+        <w:numPr>
+          <w:ilvl w:val="0"/>
+          <w:numId w:val="25"/>
+        </w:numPr>
+      </w:pPr>
+      <w:r>
+        <w:t>Longitude</w:t>
+      </w:r>
+    </w:p>
+    <w:p>
+      <w:pPr>
+        <w:pStyle w:val="ListParagraph"/>
+        <w:numPr>
+          <w:ilvl w:val="0"/>
+          <w:numId w:val="25"/>
+        </w:numPr>
+      </w:pPr>
+      <w:r>
+        <w:t>Elevasi</w:t>
+      </w:r>
+    </w:p>
+    <w:p>
+      <w:pPr>
+        <w:pStyle w:val="ListParagraph"/>
+        <w:numPr>
+          <w:ilvl w:val="0"/>
+          <w:numId w:val="24"/>
+        </w:numPr>
+      </w:pPr>
+      <w:r>
+        <w:t>Kecepatan. Ketika berpindah tempat, GPS dapat menunjukan informasi kecepatan berpindah tersebut.</w:t>
+      </w:r>
+    </w:p>
+    <w:p>
+      <w:pPr>
+        <w:pStyle w:val="ListParagraph"/>
+        <w:numPr>
+          <w:ilvl w:val="0"/>
+          <w:numId w:val="24"/>
+        </w:numPr>
+      </w:pPr>
+      <w:r>
+        <w:t>Arah perjalanan. GPS dapat menunjukan arah tujuan.</w:t>
+      </w:r>
+    </w:p>
+    <w:p>
+      <w:pPr>
+        <w:pStyle w:val="ListParagraph"/>
+        <w:numPr>
+          <w:ilvl w:val="0"/>
+          <w:numId w:val="24"/>
+        </w:numPr>
+      </w:pPr>
+      <w:r>
+        <w:t xml:space="preserve">Simpan lokasi. Tempat-tempat yang sudah pernah atau ingi dikunjungi bisa disimpan oleh GPS </w:t>
+      </w:r>
+      <w:r>
+        <w:rPr>
+          <w:i/>
+        </w:rPr>
+        <w:t>receiver.</w:t>
+      </w:r>
+    </w:p>
+    <w:p>
+      <w:pPr>
+        <w:pStyle w:val="ListParagraph"/>
+        <w:numPr>
+          <w:ilvl w:val="0"/>
+          <w:numId w:val="24"/>
+        </w:numPr>
+      </w:pPr>
+      <w:r>
+        <w:t xml:space="preserve">Komulasi data. GPS </w:t>
+      </w:r>
+      <w:r>
+        <w:rPr>
+          <w:i/>
+        </w:rPr>
+        <w:t xml:space="preserve">receiver </w:t>
+      </w:r>
+      <w:r>
+        <w:t xml:space="preserve">dapat menyimpan informasi </w:t>
+      </w:r>
+      <w:r>
+        <w:rPr>
+          <w:i/>
+        </w:rPr>
+        <w:t xml:space="preserve">track, </w:t>
+      </w:r>
+      <w:r>
+        <w:t>seperti total perjalanan yang sudah pernah dilakukan, kecepatan rata-rata, kecepatan paling tinggi, kecepatan paling rendah, waktu/jam sampai tujuan dan sebagainya.</w:t>
+      </w:r>
+    </w:p>
+    <w:p>
+      <w:pPr>
+        <w:pStyle w:val="ListParagraph"/>
+        <w:ind w:left="0" w:firstLine="927"/>
+      </w:pPr>
+      <w:r>
+        <w:t xml:space="preserve">GPS terdiri dari tiga bagian yaitu sistem kontrol, satelit dan pengguna. Sistem kontrol merupakan bagian yang mengontrol pergerakan satelit-satelit yang ada dan saling beriteraksi satu sama lain, kemudian pengguna adalah alat navigasi yang digunakan seperti perangkan </w:t>
+      </w:r>
+      <w:r>
+        <w:rPr>
+          <w:i/>
+        </w:rPr>
+        <w:t xml:space="preserve">mobile </w:t>
+      </w:r>
+      <w:r>
+        <w:t xml:space="preserve">yang kini sudah memiliki fitu GPS </w:t>
+      </w:r>
+      <w:r>
+        <w:t xml:space="preserve">didalamnya. GPS biaanya digunakan untuk menunjukan suatu lokasi yang berbeda dipermukaan bumi dengan tingkat akurasi yang cukup baik yaitu kurang dari </w:t>
+      </w:r>
+      <w:proofErr w:type="gramStart"/>
+      <w:r>
+        <w:t>10 meter</w:t>
+      </w:r>
+      <w:proofErr w:type="gramEnd"/>
+      <w:r>
+        <w:t xml:space="preserve"> selama tidak ada benda padat yang dapat menghambat sinyal untuk mendapatkan lokasi pengguna.</w:t>
+      </w:r>
+    </w:p>
+    <w:p>
+      <w:pPr>
+        <w:pStyle w:val="ListParagraph"/>
+        <w:numPr>
+          <w:ilvl w:val="0"/>
+          <w:numId w:val="27"/>
+        </w:numPr>
+        <w:ind w:left="426"/>
+      </w:pPr>
+      <w:r>
+        <w:t xml:space="preserve">Akurasi </w:t>
+      </w:r>
+      <w:r>
+        <w:rPr>
+          <w:i/>
+        </w:rPr>
+        <w:t>Global Positioning System (GPS)</w:t>
+      </w:r>
+    </w:p>
+    <w:p>
+      <w:pPr>
+        <w:pStyle w:val="ListParagraph"/>
+        <w:ind w:left="0" w:firstLine="709"/>
+      </w:pPr>
+      <w:r>
+        <w:t xml:space="preserve">Posisi yang ditunjukan oleh suatu </w:t>
+      </w:r>
+      <w:r>
+        <w:rPr>
+          <w:i/>
+        </w:rPr>
+        <w:t xml:space="preserve">GPS </w:t>
+      </w:r>
+      <w:r>
+        <w:t xml:space="preserve">mempunyai factor kesalahan atau juga disebut tingkatan akurasi. Sebagai contoh suatu alat </w:t>
+      </w:r>
+      <w:r>
+        <w:rPr>
+          <w:i/>
+        </w:rPr>
+        <w:t xml:space="preserve">GPS </w:t>
+      </w:r>
+      <w:r>
+        <w:t xml:space="preserve">menunjukan titik koordinat dengan tingkat akurasi 5 meter, itu berarti posisi pengguna bisa berada dalam </w:t>
+      </w:r>
+      <w:r>
+        <w:rPr>
+          <w:i/>
+        </w:rPr>
+        <w:t xml:space="preserve">range </w:t>
+      </w:r>
+      <w:r>
+        <w:t xml:space="preserve">radius </w:t>
+      </w:r>
+      <w:proofErr w:type="gramStart"/>
+      <w:r>
+        <w:t>5 meter</w:t>
+      </w:r>
+      <w:proofErr w:type="gramEnd"/>
+      <w:r>
+        <w:t xml:space="preserve"> dari titik yang ditunjukan tersebut.</w:t>
+      </w:r>
+    </w:p>
+    <w:p>
+      <w:pPr>
+        <w:pStyle w:val="ListParagraph"/>
+        <w:ind w:left="0" w:firstLine="709"/>
+      </w:pPr>
+      <w:r>
+        <w:t xml:space="preserve">Mengapa tingkat akurasi yang terlihat bisa berubah-ubah? Kadang terlihat </w:t>
+      </w:r>
+      <w:proofErr w:type="gramStart"/>
+      <w:r>
+        <w:t>10 meter</w:t>
+      </w:r>
+      <w:proofErr w:type="gramEnd"/>
+      <w:r>
+        <w:t>, 15 meter atau 5 meter. Ada beberapa hal yang mempengaruhi tingkat akurasi tersebut, antara lain.</w:t>
+      </w:r>
+    </w:p>
+    <w:p>
+      <w:pPr>
+        <w:pStyle w:val="ListParagraph"/>
+        <w:numPr>
+          <w:ilvl w:val="0"/>
+          <w:numId w:val="28"/>
+        </w:numPr>
+      </w:pPr>
+      <w:r>
+        <w:lastRenderedPageBreak/>
+        <w:t xml:space="preserve">Kesalahan </w:t>
+      </w:r>
+      <w:r>
+        <w:rPr>
+          <w:i/>
+        </w:rPr>
+        <w:t xml:space="preserve">Ephemeris. </w:t>
+      </w:r>
+      <w:r>
+        <w:t xml:space="preserve">Terjadi jika satelit tidak dapat mentrasmisikan </w:t>
+      </w:r>
+      <w:proofErr w:type="gramStart"/>
+      <w:r>
+        <w:t>posisi  deorbit</w:t>
+      </w:r>
+      <w:proofErr w:type="gramEnd"/>
+      <w:r>
+        <w:t xml:space="preserve"> dengan tepat.</w:t>
+      </w:r>
+    </w:p>
+    <w:p>
+      <w:pPr>
+        <w:pStyle w:val="ListParagraph"/>
+        <w:numPr>
+          <w:ilvl w:val="0"/>
+          <w:numId w:val="28"/>
+        </w:numPr>
+      </w:pPr>
+      <w:r>
+        <w:t xml:space="preserve">Keadaan </w:t>
+      </w:r>
+      <w:r>
+        <w:rPr>
+          <w:i/>
+        </w:rPr>
+        <w:t>I</w:t>
+      </w:r>
+      <w:r>
+        <w:rPr>
+          <w:i/>
+        </w:rPr>
+        <w:t xml:space="preserve">onosphere. </w:t>
+      </w:r>
+      <w:r>
+        <w:rPr>
+          <w:i/>
+        </w:rPr>
+        <w:t>I</w:t>
+      </w:r>
+      <w:r>
+        <w:rPr>
+          <w:i/>
+        </w:rPr>
+        <w:t xml:space="preserve">onosphere </w:t>
+      </w:r>
+      <w:r>
+        <w:t xml:space="preserve">berada pada jarak sekitar 43-50 mil diatas permukaan bumi. Satelit yang melewati </w:t>
+      </w:r>
+      <w:r>
+        <w:rPr>
+          <w:i/>
+        </w:rPr>
+        <w:t xml:space="preserve">ionosphere </w:t>
+      </w:r>
+      <w:proofErr w:type="gramStart"/>
+      <w:r>
+        <w:t>akan  menjadi</w:t>
+      </w:r>
+      <w:proofErr w:type="gramEnd"/>
+      <w:r>
+        <w:t xml:space="preserve"> lambat dikarenakan adalanya </w:t>
+      </w:r>
+      <w:r>
+        <w:rPr>
+          <w:i/>
+        </w:rPr>
+        <w:t>plasma (</w:t>
+      </w:r>
+      <w:r>
+        <w:t xml:space="preserve">gas dengan tingkat kepadatan rendah). Walaupun </w:t>
+      </w:r>
+      <w:r>
+        <w:rPr>
+          <w:i/>
+        </w:rPr>
+        <w:t xml:space="preserve">GPS receiver </w:t>
+      </w:r>
+      <w:r>
+        <w:t xml:space="preserve">berusaha untuk mengkoreksi/memperbaiki factor keterlambatan yang terjadi tetap saja aktivitas tertentu dari </w:t>
+      </w:r>
+      <w:r>
+        <w:rPr>
+          <w:i/>
+        </w:rPr>
+        <w:t xml:space="preserve">plasma </w:t>
+      </w:r>
+      <w:r>
+        <w:t>bisa menyembabkan kesalahan perhitungan.</w:t>
+      </w:r>
+    </w:p>
+    <w:p>
+      <w:pPr>
+        <w:pStyle w:val="ListParagraph"/>
+        <w:numPr>
+          <w:ilvl w:val="0"/>
+          <w:numId w:val="28"/>
+        </w:numPr>
+      </w:pPr>
+      <w:r>
+        <w:t xml:space="preserve">Keadaan </w:t>
+      </w:r>
+      <w:r>
+        <w:rPr>
+          <w:i/>
+        </w:rPr>
+        <w:t>Troposphere</w:t>
+      </w:r>
+      <w:r>
+        <w:t xml:space="preserve">. </w:t>
+      </w:r>
+      <w:r>
+        <w:rPr>
+          <w:i/>
+        </w:rPr>
+        <w:t xml:space="preserve">Troposphere </w:t>
+      </w:r>
+      <w:r>
+        <w:t xml:space="preserve">adalah bagian terendah dari </w:t>
+      </w:r>
+      <w:r>
+        <w:rPr>
+          <w:i/>
+        </w:rPr>
+        <w:t xml:space="preserve">atmosfer </w:t>
+      </w:r>
+      <w:r>
+        <w:t>sampai dengan ketinggian sekitar 11 mil dari permukaan tanah. Variasi pada temperature, tekanan dan kelebaban bisa menyebakan perbedaan kecepatan penerima gelombang radio.</w:t>
+      </w:r>
+    </w:p>
+    <w:p>
+      <w:pPr>
+        <w:pStyle w:val="ListParagraph"/>
+        <w:numPr>
+          <w:ilvl w:val="0"/>
+          <w:numId w:val="28"/>
+        </w:numPr>
+      </w:pPr>
+      <w:r>
+        <w:t xml:space="preserve">Kesalahan waktu. Kesalahan waktu dari </w:t>
+      </w:r>
+      <w:r>
+        <w:rPr>
+          <w:i/>
+        </w:rPr>
+        <w:t xml:space="preserve">GPS receiver </w:t>
+      </w:r>
+      <w:r>
+        <w:t>yang tidak presisi dapat menimbulkan ketidakakurasian.</w:t>
+      </w:r>
+    </w:p>
+    <w:p>
+      <w:pPr>
+        <w:pStyle w:val="ListParagraph"/>
+        <w:numPr>
+          <w:ilvl w:val="0"/>
+          <w:numId w:val="28"/>
+        </w:numPr>
+        <w:ind w:left="1080"/>
+      </w:pPr>
+      <w:r>
+        <w:t xml:space="preserve">Kesalahan </w:t>
+      </w:r>
+      <w:r>
+        <w:rPr>
+          <w:i/>
+        </w:rPr>
+        <w:t xml:space="preserve">Multipath. </w:t>
+      </w:r>
+      <w:r>
+        <w:t xml:space="preserve">Terjadi karena sinyal satelit membentur permukaan keras (seperti bangunan atau tebing) sebelum mencapai </w:t>
+      </w:r>
+      <w:r>
+        <w:rPr>
+          <w:i/>
+        </w:rPr>
+        <w:t xml:space="preserve">GPS receiver. </w:t>
+      </w:r>
+      <w:r>
+        <w:t xml:space="preserve">Hal tersebut bisa menyebabkan terjadinya </w:t>
+      </w:r>
+      <w:r>
+        <w:rPr>
+          <w:i/>
+        </w:rPr>
+        <w:t xml:space="preserve">delay </w:t>
+      </w:r>
+      <w:r>
+        <w:t>sehingga perhitungan jarak menjadi tidak akurat.</w:t>
+      </w:r>
+    </w:p>
+    <w:p>
+      <w:pPr>
+        <w:pStyle w:val="ListParagraph"/>
+        <w:numPr>
+          <w:ilvl w:val="0"/>
+          <w:numId w:val="28"/>
+        </w:numPr>
+        <w:ind w:left="1080"/>
+      </w:pPr>
+      <w:r>
+        <w:t xml:space="preserve">Buruknya sinyal satelit. Keadaan sekitar atau keadan lingkungan dapat juga menyebabkan </w:t>
+      </w:r>
+      <w:r>
+        <w:rPr>
+          <w:i/>
+        </w:rPr>
+        <w:t xml:space="preserve">GPS </w:t>
+      </w:r>
+      <w:r>
+        <w:t>sulit menerima data satelit</w:t>
+      </w:r>
+    </w:p>
+    <w:p>
+      <w:pPr>
+        <w:pStyle w:val="ListParagraph"/>
+        <w:numPr>
+          <w:ilvl w:val="0"/>
+          <w:numId w:val="27"/>
+        </w:numPr>
+        <w:ind w:left="426"/>
+      </w:pPr>
+      <w:r>
+        <w:rPr>
+          <w:i/>
+        </w:rPr>
+        <w:t xml:space="preserve">Android </w:t>
+      </w:r>
+      <w:r>
+        <w:t xml:space="preserve">dan </w:t>
+      </w:r>
+      <w:r>
+        <w:rPr>
+          <w:i/>
+        </w:rPr>
+        <w:t>Global Positioning System (GPS)</w:t>
+      </w:r>
+    </w:p>
+    <w:p>
+      <w:pPr>
+        <w:spacing w:line="360" w:lineRule="auto"/>
+        <w:ind w:firstLine="851"/>
+      </w:pPr>
+      <w:r>
+        <w:t xml:space="preserve">Saat ini teknologi berkembang dengan pesat terutama pada teknologi komunikasi. Dulu ponsel hanya sekedar digunakan untuk menelepon dan mengirim </w:t>
+      </w:r>
+      <w:r>
+        <w:rPr>
+          <w:i/>
+        </w:rPr>
+        <w:t xml:space="preserve">Short Message Service(SMS) </w:t>
+      </w:r>
+      <w:r>
+        <w:t>atau pesan singkat saja. Salah satu ponsel saat ini adalah ponsel dengan sistem operasi android.</w:t>
+      </w:r>
+    </w:p>
+    <w:p>
+      <w:pPr>
+        <w:spacing w:line="360" w:lineRule="auto"/>
+        <w:ind w:firstLine="851"/>
+      </w:pPr>
+      <w:r>
+        <w:t xml:space="preserve">Dengan standarisasi fitur dan </w:t>
+      </w:r>
+      <w:r>
+        <w:rPr>
+          <w:i/>
+        </w:rPr>
+        <w:t xml:space="preserve">hardware </w:t>
+      </w:r>
+      <w:r>
+        <w:t xml:space="preserve">yang dimiliki, saat ini banyak orang yang menyukai ponsel dengan sistem operasi Android. Bukan karena canggih karena adanya fitur </w:t>
+      </w:r>
+      <w:r>
+        <w:rPr>
+          <w:i/>
+        </w:rPr>
+        <w:t xml:space="preserve">Multimedia Messaging service(MMS), </w:t>
+      </w:r>
+      <w:r>
+        <w:t xml:space="preserve">radio atau internet berkecepatan tinggi tapi juga karena dilengkapinya fitur teknologi satelit didalamnya. Ya, perangkat </w:t>
+      </w:r>
+      <w:r>
+        <w:rPr>
+          <w:i/>
+        </w:rPr>
+        <w:t xml:space="preserve">GPS receiver </w:t>
+      </w:r>
+      <w:r>
+        <w:t xml:space="preserve">yang </w:t>
+      </w:r>
+      <w:proofErr w:type="gramStart"/>
+      <w:r>
+        <w:t>saat  ini</w:t>
+      </w:r>
+      <w:proofErr w:type="gramEnd"/>
+      <w:r>
+        <w:t xml:space="preserve"> sudah bisa dimiliki dengan  hanya membeli sebuah ponsel.</w:t>
+      </w:r>
+    </w:p>
+    <w:p>
+      <w:pPr>
+        <w:spacing w:line="360" w:lineRule="auto"/>
+        <w:ind w:firstLine="851"/>
+      </w:pPr>
+      <w:r>
+        <w:t xml:space="preserve">Sebagai contoh pengguna dapat mengetahui jarak yang akan ditempuh dari titik asal pengguna hingga ke tempat tujuan pengguna. Tidak hanya itu saat ini </w:t>
+      </w:r>
+      <w:r>
+        <w:rPr>
+          <w:i/>
+        </w:rPr>
+        <w:t xml:space="preserve">GPS </w:t>
+      </w:r>
+      <w:r>
+        <w:t>dapat digunakan untuk membantu memberikan peringatan awal terhadap terjadinya bencana alam.</w:t>
+      </w:r>
+      <w:bookmarkStart w:id="28" w:name="_GoBack"/>
+      <w:bookmarkEnd w:id="28"/>
     </w:p>
     <w:p>
       <w:pPr>
@@ -10295,10 +10885,43 @@
       <w:r>
         <w:rPr>
           <w:rFonts w:ascii="Times New Roman" w:hAnsi="Times New Roman" w:cs="Times New Roman"/>
+          <w:i/>
           <w:color w:val="000000" w:themeColor="text1"/>
           <w:sz w:val="24"/>
           <w:szCs w:val="24"/>
         </w:rPr>
+        <w:lastRenderedPageBreak/>
+        <w:t>Location Base Service (LBS)</w:t>
+      </w:r>
+    </w:p>
+    <w:p>
+      <w:pPr>
+        <w:ind w:firstLine="567"/>
+        <w:rPr>
+          <w:b/>
+        </w:rPr>
+      </w:pPr>
+    </w:p>
+    <w:p>
+      <w:pPr>
+        <w:pStyle w:val="Heading2"/>
+        <w:numPr>
+          <w:ilvl w:val="0"/>
+          <w:numId w:val="13"/>
+        </w:numPr>
+        <w:spacing w:line="360" w:lineRule="auto"/>
+        <w:ind w:left="567" w:hanging="501"/>
+        <w:rPr>
+          <w:rFonts w:ascii="Times New Roman" w:hAnsi="Times New Roman" w:cs="Times New Roman"/>
+        </w:rPr>
+      </w:pPr>
+      <w:r>
+        <w:rPr>
+          <w:rFonts w:ascii="Times New Roman" w:hAnsi="Times New Roman" w:cs="Times New Roman"/>
+          <w:color w:val="000000" w:themeColor="text1"/>
+          <w:sz w:val="24"/>
+          <w:szCs w:val="24"/>
+        </w:rPr>
         <w:t>Android</w:t>
       </w:r>
     </w:p>
@@ -10538,10 +11161,1219 @@
     </w:p>
     <w:p>
       <w:pPr>
-        <w:rPr>
-          <w:rFonts w:cs="Times New Roman"/>
-        </w:rPr>
-      </w:pPr>
+        <w:ind w:left="426" w:hanging="426"/>
+        <w:rPr>
+          <w:rFonts w:cs="Times New Roman"/>
+        </w:rPr>
+      </w:pPr>
+    </w:p>
+    <w:p>
+      <w:pPr>
+        <w:pStyle w:val="Heading3"/>
+        <w:rPr>
+          <w:rFonts w:ascii="Times New Roman" w:hAnsi="Times New Roman" w:cs="Times New Roman"/>
+          <w:color w:val="auto"/>
+        </w:rPr>
+      </w:pPr>
+      <w:r>
+        <w:rPr>
+          <w:rFonts w:ascii="Times New Roman" w:hAnsi="Times New Roman" w:cs="Times New Roman"/>
+          <w:color w:val="auto"/>
+        </w:rPr>
+        <w:t>2.9</w:t>
+      </w:r>
+      <w:r>
+        <w:rPr>
+          <w:rFonts w:ascii="Times New Roman" w:hAnsi="Times New Roman" w:cs="Times New Roman"/>
+          <w:color w:val="auto"/>
+        </w:rPr>
+        <w:t>.1 Arsitektrur Android</w:t>
+      </w:r>
+    </w:p>
+    <w:p>
+      <w:pPr>
+        <w:ind w:firstLine="567"/>
+        <w:rPr>
+          <w:rFonts w:cs="Times New Roman"/>
+        </w:rPr>
+      </w:pPr>
+      <w:r>
+        <w:rPr>
+          <w:rFonts w:cs="Times New Roman"/>
+        </w:rPr>
+        <w:t xml:space="preserve">Tentunya </w:t>
+      </w:r>
+      <w:r>
+        <w:rPr>
+          <w:rFonts w:cs="Times New Roman"/>
+          <w:i/>
+        </w:rPr>
+        <w:t>Android</w:t>
+      </w:r>
+      <w:r>
+        <w:rPr>
+          <w:rFonts w:cs="Times New Roman"/>
+        </w:rPr>
+        <w:t xml:space="preserve"> mempunyai arsitektur tersendiri, arsitektur </w:t>
+      </w:r>
+      <w:r>
+        <w:rPr>
+          <w:rFonts w:cs="Times New Roman"/>
+          <w:i/>
+        </w:rPr>
+        <w:t>android</w:t>
+      </w:r>
+      <w:r>
+        <w:rPr>
+          <w:rFonts w:cs="Times New Roman"/>
+        </w:rPr>
+        <w:t xml:space="preserve"> dapat digambarkan seperti pada gambar 2.1. arsitektur </w:t>
+      </w:r>
+      <w:proofErr w:type="gramStart"/>
+      <w:r>
+        <w:rPr>
+          <w:rFonts w:cs="Times New Roman"/>
+          <w:i/>
+        </w:rPr>
+        <w:t xml:space="preserve">android </w:t>
+      </w:r>
+      <w:r>
+        <w:rPr>
+          <w:rFonts w:cs="Times New Roman"/>
+        </w:rPr>
+        <w:t xml:space="preserve"> dapat</w:t>
+      </w:r>
+      <w:proofErr w:type="gramEnd"/>
+      <w:r>
+        <w:rPr>
+          <w:rFonts w:cs="Times New Roman"/>
+        </w:rPr>
+        <w:t xml:space="preserve"> di jelaskan sebagai berikut:</w:t>
+      </w:r>
+    </w:p>
+    <w:p>
+      <w:pPr>
+        <w:keepNext/>
+        <w:ind w:firstLine="567"/>
+        <w:jc w:val="center"/>
+      </w:pPr>
+      <w:r>
+        <w:rPr>
+          <w:rFonts w:cs="Times New Roman"/>
+          <w:noProof/>
+        </w:rPr>
+        <w:drawing>
+          <wp:inline distT="0" distB="0" distL="0" distR="0">
+            <wp:extent cx="2200275" cy="3239988"/>
+            <wp:effectExtent l="0" t="0" r="0" b="0"/>
+            <wp:docPr id="4" name="Picture 4"/>
+            <wp:cNvGraphicFramePr>
+              <a:graphicFrameLocks xmlns:a="http://schemas.openxmlformats.org/drawingml/2006/main" noChangeAspect="1"/>
+            </wp:cNvGraphicFramePr>
+            <a:graphic xmlns:a="http://schemas.openxmlformats.org/drawingml/2006/main">
+              <a:graphicData uri="http://schemas.openxmlformats.org/drawingml/2006/picture">
+                <pic:pic xmlns:pic="http://schemas.openxmlformats.org/drawingml/2006/picture">
+                  <pic:nvPicPr>
+                    <pic:cNvPr id="4" name="arsitektur android.png"/>
+                    <pic:cNvPicPr/>
+                  </pic:nvPicPr>
+                  <pic:blipFill>
+                    <a:blip r:embed="rId8" cstate="print">
+                      <a:extLst>
+                        <a:ext uri="{28A0092B-C50C-407E-A947-70E740481C1C}">
+                          <a14:useLocalDpi xmlns:a14="http://schemas.microsoft.com/office/drawing/2010/main" val="0"/>
+                        </a:ext>
+                      </a:extLst>
+                    </a:blip>
+                    <a:stretch>
+                      <a:fillRect/>
+                    </a:stretch>
+                  </pic:blipFill>
+                  <pic:spPr>
+                    <a:xfrm>
+                      <a:off x="0" y="0"/>
+                      <a:ext cx="2220389" cy="3269607"/>
+                    </a:xfrm>
+                    <a:prstGeom prst="rect">
+                      <a:avLst/>
+                    </a:prstGeom>
+                  </pic:spPr>
+                </pic:pic>
+              </a:graphicData>
+            </a:graphic>
+          </wp:inline>
+        </w:drawing>
+      </w:r>
+    </w:p>
+    <w:p>
+      <w:pPr>
+        <w:pStyle w:val="Caption"/>
+        <w:jc w:val="center"/>
+        <w:rPr>
+          <w:rFonts w:cs="Times New Roman"/>
+          <w:b/>
+          <w:i w:val="0"/>
+          <w:color w:val="auto"/>
+        </w:rPr>
+      </w:pPr>
+      <w:r>
+        <w:rPr>
+          <w:b/>
+          <w:i w:val="0"/>
+          <w:color w:val="auto"/>
+        </w:rPr>
+        <w:t>Gambar 2.2 Arsitektur Android</w:t>
+      </w:r>
+    </w:p>
+    <w:p>
+      <w:pPr>
+        <w:pStyle w:val="ListParagraph"/>
+        <w:numPr>
+          <w:ilvl w:val="0"/>
+          <w:numId w:val="19"/>
+        </w:numPr>
+        <w:ind w:left="993" w:hanging="426"/>
+        <w:rPr>
+          <w:rFonts w:cs="Times New Roman"/>
+        </w:rPr>
+      </w:pPr>
+      <w:r>
+        <w:rPr>
+          <w:rFonts w:cs="Times New Roman"/>
+          <w:i/>
+        </w:rPr>
+        <w:t xml:space="preserve">Aplication </w:t>
+      </w:r>
+      <w:r>
+        <w:rPr>
+          <w:rFonts w:cs="Times New Roman"/>
+        </w:rPr>
+        <w:t xml:space="preserve">dan </w:t>
+      </w:r>
+      <w:r>
+        <w:rPr>
+          <w:rFonts w:cs="Times New Roman"/>
+          <w:i/>
+        </w:rPr>
+        <w:t>Widgets</w:t>
+      </w:r>
+    </w:p>
+    <w:p>
+      <w:pPr>
+        <w:pStyle w:val="ListParagraph"/>
+        <w:ind w:left="993"/>
+        <w:rPr>
+          <w:rFonts w:cs="Times New Roman"/>
+        </w:rPr>
+      </w:pPr>
+      <w:r>
+        <w:rPr>
+          <w:rFonts w:cs="Times New Roman"/>
+        </w:rPr>
+        <w:lastRenderedPageBreak/>
+        <w:t xml:space="preserve">Aplication dan Widgets merupakan </w:t>
+      </w:r>
+      <w:r>
+        <w:rPr>
+          <w:rFonts w:cs="Times New Roman"/>
+        </w:rPr>
+        <w:t xml:space="preserve">layer yang berhubungan dengan aplikasi-aplikasi inti yang berjalan pada Adroid OS. Seperti klien email, kalender, </w:t>
+      </w:r>
+      <w:r>
+        <w:rPr>
+          <w:rFonts w:cs="Times New Roman"/>
+          <w:i/>
+        </w:rPr>
+        <w:t xml:space="preserve">browser, </w:t>
+      </w:r>
+      <w:r>
+        <w:rPr>
+          <w:rFonts w:cs="Times New Roman"/>
+        </w:rPr>
+        <w:t>peta, kontak, dan lain-lain. Semua aplikasi ini dibuat dengan menggunakan Bahasa java.</w:t>
+      </w:r>
+    </w:p>
+    <w:p>
+      <w:pPr>
+        <w:pStyle w:val="ListParagraph"/>
+        <w:numPr>
+          <w:ilvl w:val="0"/>
+          <w:numId w:val="19"/>
+        </w:numPr>
+        <w:ind w:left="993" w:hanging="426"/>
+        <w:rPr>
+          <w:rFonts w:cs="Times New Roman"/>
+        </w:rPr>
+      </w:pPr>
+      <w:r>
+        <w:rPr>
+          <w:rFonts w:cs="Times New Roman"/>
+          <w:i/>
+        </w:rPr>
+        <w:t>Aplication Framework</w:t>
+      </w:r>
+    </w:p>
+    <w:p>
+      <w:pPr>
+        <w:pStyle w:val="ListParagraph"/>
+        <w:ind w:left="993"/>
+        <w:rPr>
+          <w:rFonts w:cs="Times New Roman"/>
+        </w:rPr>
+      </w:pPr>
+      <w:r>
+        <w:rPr>
+          <w:rFonts w:cs="Times New Roman"/>
+          <w:i/>
+        </w:rPr>
+        <w:t xml:space="preserve">Application Framework </w:t>
+      </w:r>
+      <w:r>
+        <w:rPr>
+          <w:rFonts w:cs="Times New Roman"/>
+        </w:rPr>
+        <w:t xml:space="preserve">merupakan </w:t>
+      </w:r>
+      <w:r>
+        <w:rPr>
+          <w:rFonts w:cs="Times New Roman"/>
+          <w:i/>
+        </w:rPr>
+        <w:t xml:space="preserve">layer </w:t>
+      </w:r>
+      <w:r>
+        <w:rPr>
+          <w:rFonts w:cs="Times New Roman"/>
+        </w:rPr>
+        <w:t>dimana para pembuat aplikasi menggunakan komponen-komponen yang ada untuk membuat aplikasi mereka. Beberapa contoh komponen yang termasuk didalam Apliction Framework adalah sebagai berikut:</w:t>
+      </w:r>
+    </w:p>
+    <w:p>
+      <w:pPr>
+        <w:pStyle w:val="ListParagraph"/>
+        <w:numPr>
+          <w:ilvl w:val="0"/>
+          <w:numId w:val="20"/>
+        </w:numPr>
+        <w:rPr>
+          <w:rFonts w:cs="Times New Roman"/>
+        </w:rPr>
+      </w:pPr>
+      <w:r>
+        <w:rPr>
+          <w:rFonts w:cs="Times New Roman"/>
+          <w:i/>
+        </w:rPr>
+        <w:t>View</w:t>
+      </w:r>
+    </w:p>
+    <w:p>
+      <w:pPr>
+        <w:pStyle w:val="ListParagraph"/>
+        <w:numPr>
+          <w:ilvl w:val="0"/>
+          <w:numId w:val="20"/>
+        </w:numPr>
+        <w:rPr>
+          <w:rFonts w:cs="Times New Roman"/>
+        </w:rPr>
+      </w:pPr>
+      <w:r>
+        <w:rPr>
+          <w:rFonts w:cs="Times New Roman"/>
+          <w:i/>
+        </w:rPr>
+        <w:t>Content Provider</w:t>
+      </w:r>
+    </w:p>
+    <w:p>
+      <w:pPr>
+        <w:pStyle w:val="ListParagraph"/>
+        <w:numPr>
+          <w:ilvl w:val="0"/>
+          <w:numId w:val="20"/>
+        </w:numPr>
+        <w:rPr>
+          <w:rFonts w:cs="Times New Roman"/>
+        </w:rPr>
+      </w:pPr>
+      <w:r>
+        <w:rPr>
+          <w:rFonts w:cs="Times New Roman"/>
+          <w:i/>
+        </w:rPr>
+        <w:t>Resource Manager</w:t>
+      </w:r>
+    </w:p>
+    <w:p>
+      <w:pPr>
+        <w:pStyle w:val="ListParagraph"/>
+        <w:numPr>
+          <w:ilvl w:val="0"/>
+          <w:numId w:val="20"/>
+        </w:numPr>
+        <w:rPr>
+          <w:rFonts w:cs="Times New Roman"/>
+        </w:rPr>
+      </w:pPr>
+      <w:r>
+        <w:rPr>
+          <w:rFonts w:cs="Times New Roman"/>
+          <w:i/>
+        </w:rPr>
+        <w:t>Notivication Manager</w:t>
+      </w:r>
+    </w:p>
+    <w:p>
+      <w:pPr>
+        <w:pStyle w:val="ListParagraph"/>
+        <w:numPr>
+          <w:ilvl w:val="0"/>
+          <w:numId w:val="20"/>
+        </w:numPr>
+        <w:rPr>
+          <w:rFonts w:cs="Times New Roman"/>
+        </w:rPr>
+      </w:pPr>
+      <w:r>
+        <w:rPr>
+          <w:rFonts w:cs="Times New Roman"/>
+          <w:i/>
+        </w:rPr>
+        <w:t>Activity Manager</w:t>
+      </w:r>
+    </w:p>
+    <w:p>
+      <w:pPr>
+        <w:pStyle w:val="ListParagraph"/>
+        <w:numPr>
+          <w:ilvl w:val="0"/>
+          <w:numId w:val="19"/>
+        </w:numPr>
+        <w:ind w:left="993" w:hanging="426"/>
+        <w:rPr>
+          <w:rFonts w:cs="Times New Roman"/>
+        </w:rPr>
+      </w:pPr>
+      <w:r>
+        <w:rPr>
+          <w:rFonts w:cs="Times New Roman"/>
+          <w:i/>
+        </w:rPr>
+        <w:t>Libraries</w:t>
+      </w:r>
+    </w:p>
+    <w:p>
+      <w:pPr>
+        <w:pStyle w:val="ListParagraph"/>
+        <w:ind w:left="993"/>
+        <w:rPr>
+          <w:rFonts w:cs="Times New Roman"/>
+        </w:rPr>
+      </w:pPr>
+      <w:r>
+        <w:rPr>
+          <w:rFonts w:cs="Times New Roman"/>
+          <w:i/>
+        </w:rPr>
+        <w:t xml:space="preserve">Libraries </w:t>
+      </w:r>
+      <w:r>
+        <w:rPr>
+          <w:rFonts w:cs="Times New Roman"/>
+        </w:rPr>
+        <w:t xml:space="preserve">merupakan </w:t>
+      </w:r>
+      <w:r>
+        <w:rPr>
+          <w:rFonts w:cs="Times New Roman"/>
+          <w:i/>
+        </w:rPr>
+        <w:t xml:space="preserve">layer </w:t>
+      </w:r>
+      <w:r>
+        <w:rPr>
+          <w:rFonts w:cs="Times New Roman"/>
+        </w:rPr>
+        <w:t>tempat fitur-fitur a</w:t>
+      </w:r>
+      <w:r>
+        <w:rPr>
+          <w:rFonts w:cs="Times New Roman"/>
+          <w:i/>
+        </w:rPr>
+        <w:t xml:space="preserve">ndroid </w:t>
+      </w:r>
+      <w:r>
+        <w:rPr>
+          <w:rFonts w:cs="Times New Roman"/>
+        </w:rPr>
+        <w:t xml:space="preserve">berada. Pada umumnya </w:t>
+      </w:r>
+      <w:r>
+        <w:rPr>
+          <w:rFonts w:cs="Times New Roman"/>
+          <w:i/>
+        </w:rPr>
+        <w:t xml:space="preserve">libraries </w:t>
+      </w:r>
+      <w:r>
+        <w:rPr>
+          <w:rFonts w:cs="Times New Roman"/>
+        </w:rPr>
+        <w:t xml:space="preserve">diakses untuk mejalankan aplikasi. Beberapa </w:t>
+      </w:r>
+      <w:r>
+        <w:rPr>
+          <w:rFonts w:cs="Times New Roman"/>
+          <w:i/>
+        </w:rPr>
+        <w:t xml:space="preserve">library </w:t>
+      </w:r>
+      <w:r>
+        <w:rPr>
+          <w:rFonts w:cs="Times New Roman"/>
+        </w:rPr>
+        <w:t xml:space="preserve">yang terdapat pada </w:t>
+      </w:r>
+      <w:r>
+        <w:rPr>
+          <w:rFonts w:cs="Times New Roman"/>
+          <w:i/>
+        </w:rPr>
+        <w:t xml:space="preserve">android </w:t>
+      </w:r>
+      <w:r>
+        <w:rPr>
+          <w:rFonts w:cs="Times New Roman"/>
+        </w:rPr>
+        <w:t xml:space="preserve">diantaranya adalah </w:t>
+      </w:r>
+      <w:r>
+        <w:rPr>
+          <w:rFonts w:cs="Times New Roman"/>
+          <w:i/>
+        </w:rPr>
+        <w:t xml:space="preserve">libraries </w:t>
+      </w:r>
+      <w:r>
+        <w:rPr>
+          <w:rFonts w:cs="Times New Roman"/>
+        </w:rPr>
+        <w:t xml:space="preserve">media untuk memutar media </w:t>
+      </w:r>
+      <w:r>
+        <w:rPr>
+          <w:rFonts w:cs="Times New Roman"/>
+          <w:i/>
+        </w:rPr>
+        <w:t xml:space="preserve">video, </w:t>
+      </w:r>
+      <w:r>
+        <w:rPr>
+          <w:rFonts w:cs="Times New Roman"/>
+        </w:rPr>
+        <w:t xml:space="preserve">atau </w:t>
+      </w:r>
+      <w:r>
+        <w:rPr>
+          <w:rFonts w:cs="Times New Roman"/>
+          <w:i/>
+        </w:rPr>
+        <w:t xml:space="preserve">audio, libraries </w:t>
+      </w:r>
+      <w:r>
+        <w:rPr>
+          <w:rFonts w:cs="Times New Roman"/>
+        </w:rPr>
+        <w:t xml:space="preserve">untuk mejalankan tampilan, </w:t>
+      </w:r>
+      <w:r>
+        <w:rPr>
+          <w:rFonts w:cs="Times New Roman"/>
+          <w:i/>
+        </w:rPr>
+        <w:t xml:space="preserve">libraries graphic, libraries SQLite </w:t>
+      </w:r>
+      <w:r>
+        <w:rPr>
+          <w:rFonts w:cs="Times New Roman"/>
+        </w:rPr>
+        <w:t xml:space="preserve">untuk dukungan </w:t>
+      </w:r>
+      <w:r>
+        <w:rPr>
+          <w:rFonts w:cs="Times New Roman"/>
+          <w:i/>
+        </w:rPr>
+        <w:t>database</w:t>
+      </w:r>
+      <w:r>
+        <w:rPr>
+          <w:rFonts w:cs="Times New Roman"/>
+          <w:i/>
+        </w:rPr>
+        <w:t>.</w:t>
+      </w:r>
+    </w:p>
+    <w:p>
+      <w:pPr>
+        <w:pStyle w:val="ListParagraph"/>
+        <w:numPr>
+          <w:ilvl w:val="0"/>
+          <w:numId w:val="19"/>
+        </w:numPr>
+        <w:ind w:left="993" w:hanging="426"/>
+        <w:rPr>
+          <w:rFonts w:cs="Times New Roman"/>
+        </w:rPr>
+      </w:pPr>
+      <w:r>
+        <w:rPr>
+          <w:rFonts w:cs="Times New Roman"/>
+          <w:i/>
+        </w:rPr>
+        <w:t>Android Runtime</w:t>
+      </w:r>
+    </w:p>
+    <w:p>
+      <w:pPr>
+        <w:pStyle w:val="ListParagraph"/>
+        <w:ind w:left="993"/>
+        <w:rPr>
+          <w:rFonts w:cs="Times New Roman"/>
+        </w:rPr>
+      </w:pPr>
+      <w:r>
+        <w:rPr>
+          <w:rFonts w:cs="Times New Roman"/>
+          <w:i/>
+        </w:rPr>
+        <w:t xml:space="preserve">Android Runtime </w:t>
+      </w:r>
+      <w:r>
+        <w:rPr>
+          <w:rFonts w:cs="Times New Roman"/>
+        </w:rPr>
+        <w:t xml:space="preserve">merupakan </w:t>
+      </w:r>
+      <w:r>
+        <w:rPr>
+          <w:rFonts w:cs="Times New Roman"/>
+          <w:i/>
+        </w:rPr>
+        <w:t xml:space="preserve">layer </w:t>
+      </w:r>
+      <w:r>
+        <w:rPr>
+          <w:rFonts w:cs="Times New Roman"/>
+        </w:rPr>
+        <w:t xml:space="preserve">yang membuat aplikasi </w:t>
+      </w:r>
+      <w:r>
+        <w:rPr>
+          <w:rFonts w:cs="Times New Roman"/>
+          <w:i/>
+        </w:rPr>
+        <w:t xml:space="preserve">android </w:t>
+      </w:r>
+      <w:r>
+        <w:rPr>
+          <w:rFonts w:cs="Times New Roman"/>
+        </w:rPr>
+        <w:t xml:space="preserve">dapat dijalankan. </w:t>
+      </w:r>
+      <w:r>
+        <w:rPr>
+          <w:rFonts w:cs="Times New Roman"/>
+          <w:i/>
+        </w:rPr>
+        <w:t>Android Ru</w:t>
+      </w:r>
+      <w:r>
+        <w:rPr>
+          <w:rFonts w:cs="Times New Roman"/>
+          <w:i/>
+        </w:rPr>
+        <w:t xml:space="preserve">ntime </w:t>
+      </w:r>
+      <w:r>
+        <w:rPr>
+          <w:rFonts w:cs="Times New Roman"/>
+        </w:rPr>
+        <w:t>dibagi menjadi dua bagian.</w:t>
+      </w:r>
+    </w:p>
+    <w:p>
+      <w:pPr>
+        <w:pStyle w:val="ListParagraph"/>
+        <w:numPr>
+          <w:ilvl w:val="0"/>
+          <w:numId w:val="21"/>
+        </w:numPr>
+        <w:ind w:left="1276" w:hanging="283"/>
+        <w:rPr>
+          <w:rFonts w:cs="Times New Roman"/>
+        </w:rPr>
+      </w:pPr>
+      <w:r>
+        <w:rPr>
+          <w:rFonts w:cs="Times New Roman"/>
+        </w:rPr>
+        <w:t xml:space="preserve">Android Runtime: sebuah mesin virtual yang dioptimalkan untuk mejalanan fungsi-fungsi pada </w:t>
+      </w:r>
+      <w:r>
+        <w:rPr>
+          <w:rFonts w:cs="Times New Roman"/>
+          <w:i/>
+        </w:rPr>
+        <w:t xml:space="preserve">android </w:t>
+      </w:r>
+      <w:r>
+        <w:rPr>
+          <w:rFonts w:cs="Times New Roman"/>
+        </w:rPr>
+        <w:t>secara efisien.</w:t>
+      </w:r>
+    </w:p>
+    <w:p>
+      <w:pPr>
+        <w:pStyle w:val="ListParagraph"/>
+        <w:numPr>
+          <w:ilvl w:val="0"/>
+          <w:numId w:val="21"/>
+        </w:numPr>
+        <w:ind w:left="1276" w:hanging="283"/>
+        <w:rPr>
+          <w:rFonts w:cs="Times New Roman"/>
+        </w:rPr>
+      </w:pPr>
+      <w:r>
+        <w:rPr>
+          <w:rFonts w:cs="Times New Roman"/>
+          <w:i/>
+        </w:rPr>
+        <w:t>Core Libraries</w:t>
+      </w:r>
+      <w:r>
+        <w:rPr>
+          <w:rFonts w:cs="Times New Roman"/>
+        </w:rPr>
+        <w:t>: berfungsi untuk menterjemahkan Bahasa Java/C.</w:t>
+      </w:r>
+    </w:p>
+    <w:p>
+      <w:pPr>
+        <w:pStyle w:val="ListParagraph"/>
+        <w:numPr>
+          <w:ilvl w:val="0"/>
+          <w:numId w:val="19"/>
+        </w:numPr>
+        <w:ind w:left="993" w:hanging="426"/>
+        <w:rPr>
+          <w:rFonts w:cs="Times New Roman"/>
+        </w:rPr>
+      </w:pPr>
+      <w:r>
+        <w:rPr>
+          <w:rFonts w:cs="Times New Roman"/>
+          <w:i/>
+        </w:rPr>
+        <w:t>Linux Kernel</w:t>
+      </w:r>
+    </w:p>
+    <w:p>
+      <w:pPr>
+        <w:pStyle w:val="ListParagraph"/>
+        <w:ind w:left="993"/>
+        <w:rPr>
+          <w:rFonts w:cs="Times New Roman"/>
+        </w:rPr>
+      </w:pPr>
+      <w:r>
+        <w:rPr>
+          <w:rFonts w:cs="Times New Roman"/>
+          <w:i/>
+        </w:rPr>
+        <w:t xml:space="preserve">Linux Kernel </w:t>
+      </w:r>
+      <w:r>
+        <w:rPr>
+          <w:rFonts w:cs="Times New Roman"/>
+        </w:rPr>
+        <w:t xml:space="preserve">adalah layer dimana inti dari sistem operasi </w:t>
+      </w:r>
+      <w:r>
+        <w:rPr>
+          <w:rFonts w:cs="Times New Roman"/>
+          <w:i/>
+        </w:rPr>
+        <w:t xml:space="preserve">android </w:t>
+      </w:r>
+      <w:r>
+        <w:rPr>
+          <w:rFonts w:cs="Times New Roman"/>
+        </w:rPr>
+        <w:t xml:space="preserve">itu berada. Berisi file-file sistem yang mengatur sistem </w:t>
+      </w:r>
+      <w:r>
+        <w:rPr>
+          <w:rFonts w:cs="Times New Roman"/>
+          <w:i/>
+        </w:rPr>
+        <w:t xml:space="preserve">processing, memory, resource, drivers, </w:t>
+      </w:r>
+      <w:r>
+        <w:rPr>
+          <w:rFonts w:cs="Times New Roman"/>
+        </w:rPr>
+        <w:t xml:space="preserve">dan sistem-sistem operasi </w:t>
+      </w:r>
+      <w:r>
+        <w:rPr>
+          <w:rFonts w:cs="Times New Roman"/>
+          <w:i/>
+        </w:rPr>
+        <w:t xml:space="preserve">android </w:t>
+      </w:r>
+      <w:r>
+        <w:rPr>
+          <w:rFonts w:cs="Times New Roman"/>
+        </w:rPr>
+        <w:t xml:space="preserve">lainya. </w:t>
+      </w:r>
+      <w:r>
+        <w:rPr>
+          <w:rFonts w:cs="Times New Roman"/>
+          <w:i/>
+        </w:rPr>
+        <w:t xml:space="preserve">Linux Kernel </w:t>
+      </w:r>
+      <w:r>
+        <w:rPr>
+          <w:rFonts w:cs="Times New Roman"/>
+        </w:rPr>
+        <w:t xml:space="preserve">ini berfungsi sebagai jembatan penghubung antara perintah-perintah yang dibuat terhadap </w:t>
+      </w:r>
+      <w:r>
+        <w:rPr>
+          <w:rFonts w:cs="Times New Roman"/>
+          <w:i/>
+        </w:rPr>
+        <w:t xml:space="preserve">hardware </w:t>
+      </w:r>
+      <w:r>
+        <w:rPr>
+          <w:rFonts w:cs="Times New Roman"/>
+        </w:rPr>
+        <w:t>yang digunakan pada android.</w:t>
+      </w:r>
+    </w:p>
+    <w:p>
+      <w:pPr>
+        <w:pStyle w:val="ListParagraph"/>
+        <w:ind w:left="993"/>
+        <w:rPr>
+          <w:rFonts w:cs="Times New Roman"/>
+        </w:rPr>
+      </w:pPr>
+    </w:p>
+    <w:p>
+      <w:pPr>
+        <w:pStyle w:val="ListParagraph"/>
+        <w:numPr>
+          <w:ilvl w:val="2"/>
+          <w:numId w:val="23"/>
+        </w:numPr>
+        <w:ind w:left="709"/>
+        <w:outlineLvl w:val="2"/>
+        <w:rPr>
+          <w:rFonts w:cs="Times New Roman"/>
+        </w:rPr>
+      </w:pPr>
+      <w:r>
+        <w:rPr>
+          <w:rFonts w:cs="Times New Roman"/>
+        </w:rPr>
+        <w:t>Komponen Android</w:t>
+      </w:r>
+    </w:p>
+    <w:p>
+      <w:pPr>
+        <w:pStyle w:val="ListParagraph"/>
+        <w:ind w:left="0" w:firstLine="709"/>
+        <w:rPr>
+          <w:rFonts w:cs="Times New Roman"/>
+        </w:rPr>
+      </w:pPr>
+      <w:r>
+        <w:rPr>
+          <w:rFonts w:cs="Times New Roman"/>
+        </w:rPr>
+        <w:t xml:space="preserve">Aplikasi android dibangun menggunakn Bahasa pemograman Java. Untuk membuat aplikasi Android terdapat beberapa komponen utama didalamnya. Ada 4 jenis komponen pada aplikasi android, setiap jenis komponen memiliki tujuan yang berbeda dan memiliki siklus yang berbeda pula. Dibawah </w:t>
+      </w:r>
+      <w:proofErr w:type="gramStart"/>
+      <w:r>
+        <w:rPr>
+          <w:rFonts w:cs="Times New Roman"/>
+        </w:rPr>
+        <w:t>ini  adalah</w:t>
+      </w:r>
+      <w:proofErr w:type="gramEnd"/>
+      <w:r>
+        <w:rPr>
+          <w:rFonts w:cs="Times New Roman"/>
+        </w:rPr>
+        <w:t xml:space="preserve"> komponen android yang dimaksud.</w:t>
+      </w:r>
+    </w:p>
+    <w:p>
+      <w:pPr>
+        <w:pStyle w:val="ListParagraph"/>
+        <w:numPr>
+          <w:ilvl w:val="0"/>
+          <w:numId w:val="22"/>
+        </w:numPr>
+        <w:ind w:left="1134"/>
+        <w:rPr>
+          <w:rFonts w:cs="Times New Roman"/>
+          <w:i/>
+        </w:rPr>
+      </w:pPr>
+      <w:r>
+        <w:rPr>
+          <w:rFonts w:cs="Times New Roman"/>
+          <w:i/>
+        </w:rPr>
+        <w:t>Activity</w:t>
+      </w:r>
+    </w:p>
+    <w:p>
+      <w:pPr>
+        <w:pStyle w:val="ListParagraph"/>
+        <w:ind w:left="1134"/>
+        <w:rPr>
+          <w:rFonts w:cs="Times New Roman"/>
+        </w:rPr>
+      </w:pPr>
+      <w:r>
+        <w:rPr>
+          <w:rFonts w:cs="Times New Roman"/>
+        </w:rPr>
+        <w:t>Merupakan suatu tampilan (</w:t>
+      </w:r>
+      <w:r>
+        <w:rPr>
+          <w:rFonts w:cs="Times New Roman"/>
+          <w:i/>
+        </w:rPr>
+        <w:t xml:space="preserve">User Interface) </w:t>
+      </w:r>
+      <w:r>
+        <w:rPr>
+          <w:rFonts w:cs="Times New Roman"/>
+        </w:rPr>
+        <w:t xml:space="preserve">untuk pengguna melakukan interaksi dengan aplikasi Android. Sebuah aplikasi Android biasanya </w:t>
+      </w:r>
+      <w:r>
+        <w:rPr>
+          <w:rFonts w:cs="Times New Roman"/>
+        </w:rPr>
+        <w:lastRenderedPageBreak/>
+        <w:t xml:space="preserve">memiliki lebih dari satu </w:t>
+      </w:r>
+      <w:r>
+        <w:rPr>
+          <w:rFonts w:cs="Times New Roman"/>
+          <w:i/>
+        </w:rPr>
+        <w:t xml:space="preserve">activity </w:t>
+      </w:r>
+      <w:r>
+        <w:rPr>
+          <w:rFonts w:cs="Times New Roman"/>
+        </w:rPr>
+        <w:t xml:space="preserve">tergantung tujuan dan desain aplikasi tersebut. Untuk berpindah dari satu </w:t>
+      </w:r>
+      <w:r>
+        <w:rPr>
+          <w:rFonts w:cs="Times New Roman"/>
+          <w:i/>
+        </w:rPr>
+        <w:t xml:space="preserve">activity </w:t>
+      </w:r>
+      <w:r>
+        <w:rPr>
+          <w:rFonts w:cs="Times New Roman"/>
+        </w:rPr>
+        <w:t xml:space="preserve">ke </w:t>
+      </w:r>
+      <w:r>
+        <w:rPr>
+          <w:rFonts w:cs="Times New Roman"/>
+          <w:i/>
+        </w:rPr>
+        <w:t xml:space="preserve">activity </w:t>
+      </w:r>
+      <w:r>
+        <w:rPr>
+          <w:rFonts w:cs="Times New Roman"/>
+        </w:rPr>
+        <w:t xml:space="preserve">lain dapat dilakukan dengan suatu </w:t>
+      </w:r>
+      <w:r>
+        <w:rPr>
+          <w:rFonts w:cs="Times New Roman"/>
+          <w:i/>
+        </w:rPr>
+        <w:t xml:space="preserve">event </w:t>
+      </w:r>
+      <w:r>
+        <w:rPr>
+          <w:rFonts w:cs="Times New Roman"/>
+        </w:rPr>
+        <w:t>seperti klik tombol.</w:t>
+      </w:r>
+    </w:p>
+    <w:p>
+      <w:pPr>
+        <w:pStyle w:val="ListParagraph"/>
+        <w:numPr>
+          <w:ilvl w:val="0"/>
+          <w:numId w:val="22"/>
+        </w:numPr>
+        <w:ind w:left="1134"/>
+        <w:rPr>
+          <w:rFonts w:cs="Times New Roman"/>
+          <w:i/>
+        </w:rPr>
+      </w:pPr>
+      <w:r>
+        <w:rPr>
+          <w:rFonts w:cs="Times New Roman"/>
+          <w:i/>
+        </w:rPr>
+        <w:t xml:space="preserve">Service </w:t>
+      </w:r>
+    </w:p>
+    <w:p>
+      <w:pPr>
+        <w:pStyle w:val="ListParagraph"/>
+        <w:ind w:left="1134"/>
+        <w:rPr>
+          <w:rFonts w:cs="Times New Roman"/>
+        </w:rPr>
+      </w:pPr>
+      <w:r>
+        <w:rPr>
+          <w:rFonts w:cs="Times New Roman"/>
+          <w:i/>
+        </w:rPr>
+        <w:t xml:space="preserve">Service </w:t>
+      </w:r>
+      <w:r>
+        <w:rPr>
+          <w:rFonts w:cs="Times New Roman"/>
+        </w:rPr>
+        <w:t xml:space="preserve">ini tidak memiliki </w:t>
+      </w:r>
+      <w:r>
+        <w:rPr>
+          <w:rFonts w:cs="Times New Roman"/>
+          <w:i/>
+        </w:rPr>
+        <w:t xml:space="preserve">Grafic User Interface (GUI) </w:t>
+      </w:r>
+      <w:r>
+        <w:rPr>
+          <w:rFonts w:cs="Times New Roman"/>
+        </w:rPr>
+        <w:t xml:space="preserve">seperti komponen </w:t>
+      </w:r>
+      <w:r>
+        <w:rPr>
+          <w:rFonts w:cs="Times New Roman"/>
+          <w:i/>
+        </w:rPr>
+        <w:t xml:space="preserve">activity </w:t>
+      </w:r>
+      <w:r>
+        <w:rPr>
+          <w:rFonts w:cs="Times New Roman"/>
+        </w:rPr>
+        <w:t xml:space="preserve">tetapi </w:t>
+      </w:r>
+      <w:r>
+        <w:rPr>
+          <w:rFonts w:cs="Times New Roman"/>
+          <w:i/>
+        </w:rPr>
+        <w:t xml:space="preserve">service </w:t>
+      </w:r>
+      <w:r>
+        <w:rPr>
+          <w:rFonts w:cs="Times New Roman"/>
+        </w:rPr>
+        <w:t xml:space="preserve">berjalan secara </w:t>
+      </w:r>
+      <w:r>
+        <w:rPr>
+          <w:rFonts w:cs="Times New Roman"/>
+          <w:i/>
+        </w:rPr>
+        <w:t xml:space="preserve">background. </w:t>
+      </w:r>
+      <w:r>
+        <w:rPr>
+          <w:rFonts w:cs="Times New Roman"/>
+        </w:rPr>
+        <w:t>Maksudnya jika kita sedang menjalankan satu aplikasi, maka kita bisa membukan aplikasi yang lain selama aplikasi yang pertama masih berjalan.</w:t>
+      </w:r>
+    </w:p>
+    <w:p>
+      <w:pPr>
+        <w:pStyle w:val="ListParagraph"/>
+        <w:ind w:left="1134"/>
+        <w:rPr>
+          <w:rFonts w:cs="Times New Roman"/>
+          <w:i/>
+        </w:rPr>
+      </w:pPr>
+    </w:p>
+    <w:p>
+      <w:pPr>
+        <w:pStyle w:val="ListParagraph"/>
+        <w:numPr>
+          <w:ilvl w:val="0"/>
+          <w:numId w:val="22"/>
+        </w:numPr>
+        <w:ind w:left="1134"/>
+        <w:rPr>
+          <w:rFonts w:cs="Times New Roman"/>
+          <w:i/>
+        </w:rPr>
+      </w:pPr>
+      <w:r>
+        <w:rPr>
+          <w:rFonts w:cs="Times New Roman"/>
+          <w:i/>
+        </w:rPr>
+        <w:t xml:space="preserve">Broadcat Receiver </w:t>
+      </w:r>
+      <w:r>
+        <w:rPr>
+          <w:rFonts w:cs="Times New Roman"/>
+        </w:rPr>
+        <w:t xml:space="preserve">adalah komponen aplikasi yang menanggapi </w:t>
+      </w:r>
+      <w:r>
+        <w:rPr>
+          <w:rFonts w:cs="Times New Roman"/>
+          <w:i/>
+        </w:rPr>
+        <w:t xml:space="preserve">system-wide broadcat announcements. </w:t>
+      </w:r>
+      <w:r>
+        <w:rPr>
+          <w:rFonts w:cs="Times New Roman"/>
+        </w:rPr>
+        <w:t>Contohnya adalah memunculkan notifikasi ketika adanya aplikasi baru yang ter-</w:t>
+      </w:r>
+      <w:r>
+        <w:rPr>
+          <w:rFonts w:cs="Times New Roman"/>
+          <w:i/>
+        </w:rPr>
+        <w:t xml:space="preserve">install. Broadcast Receiver </w:t>
+      </w:r>
+      <w:r>
+        <w:rPr>
+          <w:rFonts w:cs="Times New Roman"/>
+        </w:rPr>
+        <w:t xml:space="preserve">juga tidak memiliki tampilan, tetapi dapat menjalankan suatu </w:t>
+      </w:r>
+      <w:r>
+        <w:rPr>
+          <w:rFonts w:cs="Times New Roman"/>
+          <w:i/>
+        </w:rPr>
+        <w:t xml:space="preserve">activity </w:t>
+      </w:r>
+      <w:r>
+        <w:rPr>
+          <w:rFonts w:cs="Times New Roman"/>
+        </w:rPr>
+        <w:t>atau menampikan notifikasi.</w:t>
+      </w:r>
+    </w:p>
+    <w:p>
+      <w:pPr>
+        <w:pStyle w:val="ListParagraph"/>
+        <w:numPr>
+          <w:ilvl w:val="0"/>
+          <w:numId w:val="22"/>
+        </w:numPr>
+        <w:ind w:left="1134"/>
+        <w:rPr>
+          <w:rFonts w:cs="Times New Roman"/>
+          <w:i/>
+        </w:rPr>
+      </w:pPr>
+      <w:r>
+        <w:rPr>
+          <w:rFonts w:cs="Times New Roman"/>
+          <w:i/>
+        </w:rPr>
+        <w:t>Intent</w:t>
+      </w:r>
+    </w:p>
+    <w:p>
+      <w:pPr>
+        <w:pStyle w:val="ListParagraph"/>
+        <w:ind w:left="1134"/>
+        <w:rPr>
+          <w:rFonts w:cs="Times New Roman"/>
+        </w:rPr>
+      </w:pPr>
+      <w:r>
+        <w:rPr>
+          <w:rFonts w:cs="Times New Roman"/>
+          <w:i/>
+        </w:rPr>
+        <w:t xml:space="preserve">Intent </w:t>
+      </w:r>
+      <w:r>
+        <w:rPr>
+          <w:rFonts w:cs="Times New Roman"/>
+        </w:rPr>
+        <w:t xml:space="preserve">merupakan pesan </w:t>
+      </w:r>
+      <w:r>
+        <w:rPr>
+          <w:rFonts w:cs="Times New Roman"/>
+          <w:i/>
+        </w:rPr>
+        <w:t xml:space="preserve">Asynchronous </w:t>
+      </w:r>
+      <w:r>
+        <w:rPr>
+          <w:rFonts w:cs="Times New Roman"/>
+        </w:rPr>
+        <w:t xml:space="preserve">yang memungkinkan aplikasi untuk memberi </w:t>
+      </w:r>
+      <w:r>
+        <w:rPr>
+          <w:rFonts w:cs="Times New Roman"/>
+          <w:i/>
+        </w:rPr>
+        <w:t xml:space="preserve">request </w:t>
+      </w:r>
+      <w:r>
+        <w:rPr>
+          <w:rFonts w:cs="Times New Roman"/>
+        </w:rPr>
+        <w:t>secara fungsional dari komponen yang berbeda-beda didalam sistem android.</w:t>
+      </w:r>
     </w:p>
     <w:p>
       <w:pPr>
@@ -10758,7 +12590,7 @@
                     </pic:cNvPicPr>
                   </pic:nvPicPr>
                   <pic:blipFill>
-                    <a:blip r:embed="rId8">
+                    <a:blip r:embed="rId9">
                       <a:extLst>
                         <a:ext uri="{28A0092B-C50C-407E-A947-70E740481C1C}">
                           <a14:useLocalDpi xmlns:a14="http://schemas.microsoft.com/office/drawing/2010/main" val="0"/>
@@ -11370,6 +13202,96 @@
     </w:lvl>
   </w:abstractNum>
   <w:abstractNum w:abstractNumId="3" w15:restartNumberingAfterBreak="0">
+    <w:nsid w:val="17A835BA"/>
+    <w:multiLevelType w:val="hybridMultilevel"/>
+    <w:tmpl w:val="9A240792"/>
+    <w:lvl w:ilvl="0" w:tplc="B7D05DC0">
+      <w:start w:val="1"/>
+      <w:numFmt w:val="decimal"/>
+      <w:lvlText w:val="%1."/>
+      <w:lvlJc w:val="left"/>
+      <w:pPr>
+        <w:ind w:left="1353" w:hanging="360"/>
+      </w:pPr>
+      <w:rPr>
+        <w:rFonts w:hint="default"/>
+        <w:i w:val="0"/>
+      </w:rPr>
+    </w:lvl>
+    <w:lvl w:ilvl="1" w:tplc="04090019" w:tentative="1">
+      <w:start w:val="1"/>
+      <w:numFmt w:val="lowerLetter"/>
+      <w:lvlText w:val="%2."/>
+      <w:lvlJc w:val="left"/>
+      <w:pPr>
+        <w:ind w:left="2073" w:hanging="360"/>
+      </w:pPr>
+    </w:lvl>
+    <w:lvl w:ilvl="2" w:tplc="0409001B" w:tentative="1">
+      <w:start w:val="1"/>
+      <w:numFmt w:val="lowerRoman"/>
+      <w:lvlText w:val="%3."/>
+      <w:lvlJc w:val="right"/>
+      <w:pPr>
+        <w:ind w:left="2793" w:hanging="180"/>
+      </w:pPr>
+    </w:lvl>
+    <w:lvl w:ilvl="3" w:tplc="0409000F" w:tentative="1">
+      <w:start w:val="1"/>
+      <w:numFmt w:val="decimal"/>
+      <w:lvlText w:val="%4."/>
+      <w:lvlJc w:val="left"/>
+      <w:pPr>
+        <w:ind w:left="3513" w:hanging="360"/>
+      </w:pPr>
+    </w:lvl>
+    <w:lvl w:ilvl="4" w:tplc="04090019" w:tentative="1">
+      <w:start w:val="1"/>
+      <w:numFmt w:val="lowerLetter"/>
+      <w:lvlText w:val="%5."/>
+      <w:lvlJc w:val="left"/>
+      <w:pPr>
+        <w:ind w:left="4233" w:hanging="360"/>
+      </w:pPr>
+    </w:lvl>
+    <w:lvl w:ilvl="5" w:tplc="0409001B" w:tentative="1">
+      <w:start w:val="1"/>
+      <w:numFmt w:val="lowerRoman"/>
+      <w:lvlText w:val="%6."/>
+      <w:lvlJc w:val="right"/>
+      <w:pPr>
+        <w:ind w:left="4953" w:hanging="180"/>
+      </w:pPr>
+    </w:lvl>
+    <w:lvl w:ilvl="6" w:tplc="0409000F" w:tentative="1">
+      <w:start w:val="1"/>
+      <w:numFmt w:val="decimal"/>
+      <w:lvlText w:val="%7."/>
+      <w:lvlJc w:val="left"/>
+      <w:pPr>
+        <w:ind w:left="5673" w:hanging="360"/>
+      </w:pPr>
+    </w:lvl>
+    <w:lvl w:ilvl="7" w:tplc="04090019" w:tentative="1">
+      <w:start w:val="1"/>
+      <w:numFmt w:val="lowerLetter"/>
+      <w:lvlText w:val="%8."/>
+      <w:lvlJc w:val="left"/>
+      <w:pPr>
+        <w:ind w:left="6393" w:hanging="360"/>
+      </w:pPr>
+    </w:lvl>
+    <w:lvl w:ilvl="8" w:tplc="0409001B" w:tentative="1">
+      <w:start w:val="1"/>
+      <w:numFmt w:val="lowerRoman"/>
+      <w:lvlText w:val="%9."/>
+      <w:lvlJc w:val="right"/>
+      <w:pPr>
+        <w:ind w:left="7113" w:hanging="180"/>
+      </w:pPr>
+    </w:lvl>
+  </w:abstractNum>
+  <w:abstractNum w:abstractNumId="4" w15:restartNumberingAfterBreak="0">
     <w:nsid w:val="26007ED0"/>
     <w:multiLevelType w:val="hybridMultilevel"/>
     <w:tmpl w:val="F88464A0"/>
@@ -11458,7 +13380,209 @@
       </w:pPr>
     </w:lvl>
   </w:abstractNum>
-  <w:abstractNum w:abstractNumId="4" w15:restartNumberingAfterBreak="0">
+  <w:abstractNum w:abstractNumId="5" w15:restartNumberingAfterBreak="0">
+    <w:nsid w:val="29CC2322"/>
+    <w:multiLevelType w:val="multilevel"/>
+    <w:tmpl w:val="28189CFA"/>
+    <w:lvl w:ilvl="0">
+      <w:start w:val="2"/>
+      <w:numFmt w:val="decimal"/>
+      <w:lvlText w:val="%1."/>
+      <w:lvlJc w:val="left"/>
+      <w:pPr>
+        <w:ind w:left="540" w:hanging="540"/>
+      </w:pPr>
+      <w:rPr>
+        <w:rFonts w:hint="default"/>
+      </w:rPr>
+    </w:lvl>
+    <w:lvl w:ilvl="1">
+      <w:start w:val="9"/>
+      <w:numFmt w:val="decimal"/>
+      <w:lvlText w:val="%1.%2."/>
+      <w:lvlJc w:val="left"/>
+      <w:pPr>
+        <w:ind w:left="1533" w:hanging="540"/>
+      </w:pPr>
+      <w:rPr>
+        <w:rFonts w:hint="default"/>
+      </w:rPr>
+    </w:lvl>
+    <w:lvl w:ilvl="2">
+      <w:start w:val="2"/>
+      <w:numFmt w:val="decimal"/>
+      <w:lvlText w:val="%1.%2.%3."/>
+      <w:lvlJc w:val="left"/>
+      <w:pPr>
+        <w:ind w:left="2706" w:hanging="720"/>
+      </w:pPr>
+      <w:rPr>
+        <w:rFonts w:hint="default"/>
+      </w:rPr>
+    </w:lvl>
+    <w:lvl w:ilvl="3">
+      <w:start w:val="1"/>
+      <w:numFmt w:val="decimal"/>
+      <w:lvlText w:val="%1.%2.%3.%4."/>
+      <w:lvlJc w:val="left"/>
+      <w:pPr>
+        <w:ind w:left="3699" w:hanging="720"/>
+      </w:pPr>
+      <w:rPr>
+        <w:rFonts w:hint="default"/>
+      </w:rPr>
+    </w:lvl>
+    <w:lvl w:ilvl="4">
+      <w:start w:val="1"/>
+      <w:numFmt w:val="decimal"/>
+      <w:lvlText w:val="%1.%2.%3.%4.%5."/>
+      <w:lvlJc w:val="left"/>
+      <w:pPr>
+        <w:ind w:left="5052" w:hanging="1080"/>
+      </w:pPr>
+      <w:rPr>
+        <w:rFonts w:hint="default"/>
+      </w:rPr>
+    </w:lvl>
+    <w:lvl w:ilvl="5">
+      <w:start w:val="1"/>
+      <w:numFmt w:val="decimal"/>
+      <w:lvlText w:val="%1.%2.%3.%4.%5.%6."/>
+      <w:lvlJc w:val="left"/>
+      <w:pPr>
+        <w:ind w:left="6045" w:hanging="1080"/>
+      </w:pPr>
+      <w:rPr>
+        <w:rFonts w:hint="default"/>
+      </w:rPr>
+    </w:lvl>
+    <w:lvl w:ilvl="6">
+      <w:start w:val="1"/>
+      <w:numFmt w:val="decimal"/>
+      <w:lvlText w:val="%1.%2.%3.%4.%5.%6.%7."/>
+      <w:lvlJc w:val="left"/>
+      <w:pPr>
+        <w:ind w:left="7398" w:hanging="1440"/>
+      </w:pPr>
+      <w:rPr>
+        <w:rFonts w:hint="default"/>
+      </w:rPr>
+    </w:lvl>
+    <w:lvl w:ilvl="7">
+      <w:start w:val="1"/>
+      <w:numFmt w:val="decimal"/>
+      <w:lvlText w:val="%1.%2.%3.%4.%5.%6.%7.%8."/>
+      <w:lvlJc w:val="left"/>
+      <w:pPr>
+        <w:ind w:left="8391" w:hanging="1440"/>
+      </w:pPr>
+      <w:rPr>
+        <w:rFonts w:hint="default"/>
+      </w:rPr>
+    </w:lvl>
+    <w:lvl w:ilvl="8">
+      <w:start w:val="1"/>
+      <w:numFmt w:val="decimal"/>
+      <w:lvlText w:val="%1.%2.%3.%4.%5.%6.%7.%8.%9."/>
+      <w:lvlJc w:val="left"/>
+      <w:pPr>
+        <w:ind w:left="9744" w:hanging="1800"/>
+      </w:pPr>
+      <w:rPr>
+        <w:rFonts w:hint="default"/>
+      </w:rPr>
+    </w:lvl>
+  </w:abstractNum>
+  <w:abstractNum w:abstractNumId="6" w15:restartNumberingAfterBreak="0">
+    <w:nsid w:val="2AF07C55"/>
+    <w:multiLevelType w:val="hybridMultilevel"/>
+    <w:tmpl w:val="14346406"/>
+    <w:lvl w:ilvl="0" w:tplc="3F1EDCBA">
+      <w:start w:val="1"/>
+      <w:numFmt w:val="decimal"/>
+      <w:lvlText w:val="2.7.%1"/>
+      <w:lvlJc w:val="left"/>
+      <w:pPr>
+        <w:ind w:left="1647" w:hanging="360"/>
+      </w:pPr>
+      <w:rPr>
+        <w:rFonts w:hint="default"/>
+      </w:rPr>
+    </w:lvl>
+    <w:lvl w:ilvl="1" w:tplc="04090019" w:tentative="1">
+      <w:start w:val="1"/>
+      <w:numFmt w:val="lowerLetter"/>
+      <w:lvlText w:val="%2."/>
+      <w:lvlJc w:val="left"/>
+      <w:pPr>
+        <w:ind w:left="2367" w:hanging="360"/>
+      </w:pPr>
+    </w:lvl>
+    <w:lvl w:ilvl="2" w:tplc="0409001B" w:tentative="1">
+      <w:start w:val="1"/>
+      <w:numFmt w:val="lowerRoman"/>
+      <w:lvlText w:val="%3."/>
+      <w:lvlJc w:val="right"/>
+      <w:pPr>
+        <w:ind w:left="3087" w:hanging="180"/>
+      </w:pPr>
+    </w:lvl>
+    <w:lvl w:ilvl="3" w:tplc="0409000F" w:tentative="1">
+      <w:start w:val="1"/>
+      <w:numFmt w:val="decimal"/>
+      <w:lvlText w:val="%4."/>
+      <w:lvlJc w:val="left"/>
+      <w:pPr>
+        <w:ind w:left="3807" w:hanging="360"/>
+      </w:pPr>
+    </w:lvl>
+    <w:lvl w:ilvl="4" w:tplc="04090019" w:tentative="1">
+      <w:start w:val="1"/>
+      <w:numFmt w:val="lowerLetter"/>
+      <w:lvlText w:val="%5."/>
+      <w:lvlJc w:val="left"/>
+      <w:pPr>
+        <w:ind w:left="4527" w:hanging="360"/>
+      </w:pPr>
+    </w:lvl>
+    <w:lvl w:ilvl="5" w:tplc="0409001B" w:tentative="1">
+      <w:start w:val="1"/>
+      <w:numFmt w:val="lowerRoman"/>
+      <w:lvlText w:val="%6."/>
+      <w:lvlJc w:val="right"/>
+      <w:pPr>
+        <w:ind w:left="5247" w:hanging="180"/>
+      </w:pPr>
+    </w:lvl>
+    <w:lvl w:ilvl="6" w:tplc="0409000F" w:tentative="1">
+      <w:start w:val="1"/>
+      <w:numFmt w:val="decimal"/>
+      <w:lvlText w:val="%7."/>
+      <w:lvlJc w:val="left"/>
+      <w:pPr>
+        <w:ind w:left="5967" w:hanging="360"/>
+      </w:pPr>
+    </w:lvl>
+    <w:lvl w:ilvl="7" w:tplc="04090019" w:tentative="1">
+      <w:start w:val="1"/>
+      <w:numFmt w:val="lowerLetter"/>
+      <w:lvlText w:val="%8."/>
+      <w:lvlJc w:val="left"/>
+      <w:pPr>
+        <w:ind w:left="6687" w:hanging="360"/>
+      </w:pPr>
+    </w:lvl>
+    <w:lvl w:ilvl="8" w:tplc="0409001B" w:tentative="1">
+      <w:start w:val="1"/>
+      <w:numFmt w:val="lowerRoman"/>
+      <w:lvlText w:val="%9."/>
+      <w:lvlJc w:val="right"/>
+      <w:pPr>
+        <w:ind w:left="7407" w:hanging="180"/>
+      </w:pPr>
+    </w:lvl>
+  </w:abstractNum>
+  <w:abstractNum w:abstractNumId="7" w15:restartNumberingAfterBreak="0">
     <w:nsid w:val="2D345E39"/>
     <w:multiLevelType w:val="hybridMultilevel"/>
     <w:tmpl w:val="6068E506"/>
@@ -11547,7 +13671,7 @@
       </w:pPr>
     </w:lvl>
   </w:abstractNum>
-  <w:abstractNum w:abstractNumId="5" w15:restartNumberingAfterBreak="0">
+  <w:abstractNum w:abstractNumId="8" w15:restartNumberingAfterBreak="0">
     <w:nsid w:val="2FA871D8"/>
     <w:multiLevelType w:val="multilevel"/>
     <w:tmpl w:val="ADFE8E80"/>
@@ -11668,7 +13792,187 @@
       </w:rPr>
     </w:lvl>
   </w:abstractNum>
-  <w:abstractNum w:abstractNumId="6" w15:restartNumberingAfterBreak="0">
+  <w:abstractNum w:abstractNumId="9" w15:restartNumberingAfterBreak="0">
+    <w:nsid w:val="325A6FB4"/>
+    <w:multiLevelType w:val="hybridMultilevel"/>
+    <w:tmpl w:val="5A74AF22"/>
+    <w:lvl w:ilvl="0" w:tplc="414A1FF2">
+      <w:start w:val="1"/>
+      <w:numFmt w:val="decimal"/>
+      <w:lvlText w:val="%1."/>
+      <w:lvlJc w:val="left"/>
+      <w:pPr>
+        <w:ind w:left="1429" w:hanging="360"/>
+      </w:pPr>
+      <w:rPr>
+        <w:rFonts w:hint="default"/>
+        <w:i w:val="0"/>
+      </w:rPr>
+    </w:lvl>
+    <w:lvl w:ilvl="1" w:tplc="04090019" w:tentative="1">
+      <w:start w:val="1"/>
+      <w:numFmt w:val="lowerLetter"/>
+      <w:lvlText w:val="%2."/>
+      <w:lvlJc w:val="left"/>
+      <w:pPr>
+        <w:ind w:left="2149" w:hanging="360"/>
+      </w:pPr>
+    </w:lvl>
+    <w:lvl w:ilvl="2" w:tplc="0409001B" w:tentative="1">
+      <w:start w:val="1"/>
+      <w:numFmt w:val="lowerRoman"/>
+      <w:lvlText w:val="%3."/>
+      <w:lvlJc w:val="right"/>
+      <w:pPr>
+        <w:ind w:left="2869" w:hanging="180"/>
+      </w:pPr>
+    </w:lvl>
+    <w:lvl w:ilvl="3" w:tplc="0409000F" w:tentative="1">
+      <w:start w:val="1"/>
+      <w:numFmt w:val="decimal"/>
+      <w:lvlText w:val="%4."/>
+      <w:lvlJc w:val="left"/>
+      <w:pPr>
+        <w:ind w:left="3589" w:hanging="360"/>
+      </w:pPr>
+    </w:lvl>
+    <w:lvl w:ilvl="4" w:tplc="04090019" w:tentative="1">
+      <w:start w:val="1"/>
+      <w:numFmt w:val="lowerLetter"/>
+      <w:lvlText w:val="%5."/>
+      <w:lvlJc w:val="left"/>
+      <w:pPr>
+        <w:ind w:left="4309" w:hanging="360"/>
+      </w:pPr>
+    </w:lvl>
+    <w:lvl w:ilvl="5" w:tplc="0409001B" w:tentative="1">
+      <w:start w:val="1"/>
+      <w:numFmt w:val="lowerRoman"/>
+      <w:lvlText w:val="%6."/>
+      <w:lvlJc w:val="right"/>
+      <w:pPr>
+        <w:ind w:left="5029" w:hanging="180"/>
+      </w:pPr>
+    </w:lvl>
+    <w:lvl w:ilvl="6" w:tplc="0409000F" w:tentative="1">
+      <w:start w:val="1"/>
+      <w:numFmt w:val="decimal"/>
+      <w:lvlText w:val="%7."/>
+      <w:lvlJc w:val="left"/>
+      <w:pPr>
+        <w:ind w:left="5749" w:hanging="360"/>
+      </w:pPr>
+    </w:lvl>
+    <w:lvl w:ilvl="7" w:tplc="04090019" w:tentative="1">
+      <w:start w:val="1"/>
+      <w:numFmt w:val="lowerLetter"/>
+      <w:lvlText w:val="%8."/>
+      <w:lvlJc w:val="left"/>
+      <w:pPr>
+        <w:ind w:left="6469" w:hanging="360"/>
+      </w:pPr>
+    </w:lvl>
+    <w:lvl w:ilvl="8" w:tplc="0409001B" w:tentative="1">
+      <w:start w:val="1"/>
+      <w:numFmt w:val="lowerRoman"/>
+      <w:lvlText w:val="%9."/>
+      <w:lvlJc w:val="right"/>
+      <w:pPr>
+        <w:ind w:left="7189" w:hanging="180"/>
+      </w:pPr>
+    </w:lvl>
+  </w:abstractNum>
+  <w:abstractNum w:abstractNumId="10" w15:restartNumberingAfterBreak="0">
+    <w:nsid w:val="336A1E95"/>
+    <w:multiLevelType w:val="hybridMultilevel"/>
+    <w:tmpl w:val="D9785ADE"/>
+    <w:lvl w:ilvl="0" w:tplc="E2EAA668">
+      <w:start w:val="1"/>
+      <w:numFmt w:val="decimal"/>
+      <w:lvlText w:val="%1."/>
+      <w:lvlJc w:val="left"/>
+      <w:pPr>
+        <w:ind w:left="720" w:hanging="360"/>
+      </w:pPr>
+      <w:rPr>
+        <w:rFonts w:hint="default"/>
+        <w:i/>
+      </w:rPr>
+    </w:lvl>
+    <w:lvl w:ilvl="1" w:tplc="04090019" w:tentative="1">
+      <w:start w:val="1"/>
+      <w:numFmt w:val="lowerLetter"/>
+      <w:lvlText w:val="%2."/>
+      <w:lvlJc w:val="left"/>
+      <w:pPr>
+        <w:ind w:left="1440" w:hanging="360"/>
+      </w:pPr>
+    </w:lvl>
+    <w:lvl w:ilvl="2" w:tplc="0409001B" w:tentative="1">
+      <w:start w:val="1"/>
+      <w:numFmt w:val="lowerRoman"/>
+      <w:lvlText w:val="%3."/>
+      <w:lvlJc w:val="right"/>
+      <w:pPr>
+        <w:ind w:left="2160" w:hanging="180"/>
+      </w:pPr>
+    </w:lvl>
+    <w:lvl w:ilvl="3" w:tplc="0409000F" w:tentative="1">
+      <w:start w:val="1"/>
+      <w:numFmt w:val="decimal"/>
+      <w:lvlText w:val="%4."/>
+      <w:lvlJc w:val="left"/>
+      <w:pPr>
+        <w:ind w:left="2880" w:hanging="360"/>
+      </w:pPr>
+    </w:lvl>
+    <w:lvl w:ilvl="4" w:tplc="04090019" w:tentative="1">
+      <w:start w:val="1"/>
+      <w:numFmt w:val="lowerLetter"/>
+      <w:lvlText w:val="%5."/>
+      <w:lvlJc w:val="left"/>
+      <w:pPr>
+        <w:ind w:left="3600" w:hanging="360"/>
+      </w:pPr>
+    </w:lvl>
+    <w:lvl w:ilvl="5" w:tplc="0409001B" w:tentative="1">
+      <w:start w:val="1"/>
+      <w:numFmt w:val="lowerRoman"/>
+      <w:lvlText w:val="%6."/>
+      <w:lvlJc w:val="right"/>
+      <w:pPr>
+        <w:ind w:left="4320" w:hanging="180"/>
+      </w:pPr>
+    </w:lvl>
+    <w:lvl w:ilvl="6" w:tplc="0409000F" w:tentative="1">
+      <w:start w:val="1"/>
+      <w:numFmt w:val="decimal"/>
+      <w:lvlText w:val="%7."/>
+      <w:lvlJc w:val="left"/>
+      <w:pPr>
+        <w:ind w:left="5040" w:hanging="360"/>
+      </w:pPr>
+    </w:lvl>
+    <w:lvl w:ilvl="7" w:tplc="04090019" w:tentative="1">
+      <w:start w:val="1"/>
+      <w:numFmt w:val="lowerLetter"/>
+      <w:lvlText w:val="%8."/>
+      <w:lvlJc w:val="left"/>
+      <w:pPr>
+        <w:ind w:left="5760" w:hanging="360"/>
+      </w:pPr>
+    </w:lvl>
+    <w:lvl w:ilvl="8" w:tplc="0409001B" w:tentative="1">
+      <w:start w:val="1"/>
+      <w:numFmt w:val="lowerRoman"/>
+      <w:lvlText w:val="%9."/>
+      <w:lvlJc w:val="right"/>
+      <w:pPr>
+        <w:ind w:left="6480" w:hanging="180"/>
+      </w:pPr>
+    </w:lvl>
+  </w:abstractNum>
+  <w:abstractNum w:abstractNumId="11" w15:restartNumberingAfterBreak="0">
     <w:nsid w:val="40E96A22"/>
     <w:multiLevelType w:val="hybridMultilevel"/>
     <w:tmpl w:val="0FE66CF4"/>
@@ -11757,7 +14061,7 @@
       </w:pPr>
     </w:lvl>
   </w:abstractNum>
-  <w:abstractNum w:abstractNumId="7" w15:restartNumberingAfterBreak="0">
+  <w:abstractNum w:abstractNumId="12" w15:restartNumberingAfterBreak="0">
     <w:nsid w:val="412A180F"/>
     <w:multiLevelType w:val="hybridMultilevel"/>
     <w:tmpl w:val="31307B82"/>
@@ -11846,7 +14150,7 @@
       </w:pPr>
     </w:lvl>
   </w:abstractNum>
-  <w:abstractNum w:abstractNumId="8" w15:restartNumberingAfterBreak="0">
+  <w:abstractNum w:abstractNumId="13" w15:restartNumberingAfterBreak="0">
     <w:nsid w:val="45CE3EC8"/>
     <w:multiLevelType w:val="hybridMultilevel"/>
     <w:tmpl w:val="DABE667A"/>
@@ -11932,7 +14236,218 @@
       </w:pPr>
     </w:lvl>
   </w:abstractNum>
-  <w:abstractNum w:abstractNumId="9" w15:restartNumberingAfterBreak="0">
+  <w:abstractNum w:abstractNumId="14" w15:restartNumberingAfterBreak="0">
+    <w:nsid w:val="4F4B2EDD"/>
+    <w:multiLevelType w:val="multilevel"/>
+    <w:tmpl w:val="08EA786E"/>
+    <w:lvl w:ilvl="0">
+      <w:start w:val="1"/>
+      <w:numFmt w:val="decimal"/>
+      <w:lvlText w:val="%1."/>
+      <w:lvlJc w:val="left"/>
+      <w:pPr>
+        <w:ind w:left="2346" w:hanging="360"/>
+      </w:pPr>
+      <w:rPr>
+        <w:rFonts w:hint="default"/>
+        <w:i w:val="0"/>
+      </w:rPr>
+    </w:lvl>
+    <w:lvl w:ilvl="1">
+      <w:start w:val="8"/>
+      <w:numFmt w:val="decimal"/>
+      <w:isLgl/>
+      <w:lvlText w:val="%1.%2"/>
+      <w:lvlJc w:val="left"/>
+      <w:pPr>
+        <w:ind w:left="2526" w:hanging="540"/>
+      </w:pPr>
+      <w:rPr>
+        <w:rFonts w:hint="default"/>
+      </w:rPr>
+    </w:lvl>
+    <w:lvl w:ilvl="2">
+      <w:start w:val="2"/>
+      <w:numFmt w:val="decimal"/>
+      <w:isLgl/>
+      <w:lvlText w:val="%1.%2.%3"/>
+      <w:lvlJc w:val="left"/>
+      <w:pPr>
+        <w:ind w:left="2706" w:hanging="720"/>
+      </w:pPr>
+      <w:rPr>
+        <w:rFonts w:hint="default"/>
+      </w:rPr>
+    </w:lvl>
+    <w:lvl w:ilvl="3">
+      <w:start w:val="1"/>
+      <w:numFmt w:val="decimal"/>
+      <w:isLgl/>
+      <w:lvlText w:val="%1.%2.%3.%4"/>
+      <w:lvlJc w:val="left"/>
+      <w:pPr>
+        <w:ind w:left="2706" w:hanging="720"/>
+      </w:pPr>
+      <w:rPr>
+        <w:rFonts w:hint="default"/>
+      </w:rPr>
+    </w:lvl>
+    <w:lvl w:ilvl="4">
+      <w:start w:val="1"/>
+      <w:numFmt w:val="decimal"/>
+      <w:isLgl/>
+      <w:lvlText w:val="%1.%2.%3.%4.%5"/>
+      <w:lvlJc w:val="left"/>
+      <w:pPr>
+        <w:ind w:left="3066" w:hanging="1080"/>
+      </w:pPr>
+      <w:rPr>
+        <w:rFonts w:hint="default"/>
+      </w:rPr>
+    </w:lvl>
+    <w:lvl w:ilvl="5">
+      <w:start w:val="1"/>
+      <w:numFmt w:val="decimal"/>
+      <w:isLgl/>
+      <w:lvlText w:val="%1.%2.%3.%4.%5.%6"/>
+      <w:lvlJc w:val="left"/>
+      <w:pPr>
+        <w:ind w:left="3066" w:hanging="1080"/>
+      </w:pPr>
+      <w:rPr>
+        <w:rFonts w:hint="default"/>
+      </w:rPr>
+    </w:lvl>
+    <w:lvl w:ilvl="6">
+      <w:start w:val="1"/>
+      <w:numFmt w:val="decimal"/>
+      <w:isLgl/>
+      <w:lvlText w:val="%1.%2.%3.%4.%5.%6.%7"/>
+      <w:lvlJc w:val="left"/>
+      <w:pPr>
+        <w:ind w:left="3426" w:hanging="1440"/>
+      </w:pPr>
+      <w:rPr>
+        <w:rFonts w:hint="default"/>
+      </w:rPr>
+    </w:lvl>
+    <w:lvl w:ilvl="7">
+      <w:start w:val="1"/>
+      <w:numFmt w:val="decimal"/>
+      <w:isLgl/>
+      <w:lvlText w:val="%1.%2.%3.%4.%5.%6.%7.%8"/>
+      <w:lvlJc w:val="left"/>
+      <w:pPr>
+        <w:ind w:left="3426" w:hanging="1440"/>
+      </w:pPr>
+      <w:rPr>
+        <w:rFonts w:hint="default"/>
+      </w:rPr>
+    </w:lvl>
+    <w:lvl w:ilvl="8">
+      <w:start w:val="1"/>
+      <w:numFmt w:val="decimal"/>
+      <w:isLgl/>
+      <w:lvlText w:val="%1.%2.%3.%4.%5.%6.%7.%8.%9"/>
+      <w:lvlJc w:val="left"/>
+      <w:pPr>
+        <w:ind w:left="3786" w:hanging="1800"/>
+      </w:pPr>
+      <w:rPr>
+        <w:rFonts w:hint="default"/>
+      </w:rPr>
+    </w:lvl>
+  </w:abstractNum>
+  <w:abstractNum w:abstractNumId="15" w15:restartNumberingAfterBreak="0">
+    <w:nsid w:val="4F8E333C"/>
+    <w:multiLevelType w:val="hybridMultilevel"/>
+    <w:tmpl w:val="C17C24F6"/>
+    <w:lvl w:ilvl="0" w:tplc="9BB8830C">
+      <w:start w:val="1"/>
+      <w:numFmt w:val="lowerLetter"/>
+      <w:lvlText w:val="%1."/>
+      <w:lvlJc w:val="left"/>
+      <w:pPr>
+        <w:ind w:left="1069" w:hanging="360"/>
+      </w:pPr>
+      <w:rPr>
+        <w:rFonts w:hint="default"/>
+      </w:rPr>
+    </w:lvl>
+    <w:lvl w:ilvl="1" w:tplc="04090019" w:tentative="1">
+      <w:start w:val="1"/>
+      <w:numFmt w:val="lowerLetter"/>
+      <w:lvlText w:val="%2."/>
+      <w:lvlJc w:val="left"/>
+      <w:pPr>
+        <w:ind w:left="1789" w:hanging="360"/>
+      </w:pPr>
+    </w:lvl>
+    <w:lvl w:ilvl="2" w:tplc="0409001B" w:tentative="1">
+      <w:start w:val="1"/>
+      <w:numFmt w:val="lowerRoman"/>
+      <w:lvlText w:val="%3."/>
+      <w:lvlJc w:val="right"/>
+      <w:pPr>
+        <w:ind w:left="2509" w:hanging="180"/>
+      </w:pPr>
+    </w:lvl>
+    <w:lvl w:ilvl="3" w:tplc="0409000F" w:tentative="1">
+      <w:start w:val="1"/>
+      <w:numFmt w:val="decimal"/>
+      <w:lvlText w:val="%4."/>
+      <w:lvlJc w:val="left"/>
+      <w:pPr>
+        <w:ind w:left="3229" w:hanging="360"/>
+      </w:pPr>
+    </w:lvl>
+    <w:lvl w:ilvl="4" w:tplc="04090019" w:tentative="1">
+      <w:start w:val="1"/>
+      <w:numFmt w:val="lowerLetter"/>
+      <w:lvlText w:val="%5."/>
+      <w:lvlJc w:val="left"/>
+      <w:pPr>
+        <w:ind w:left="3949" w:hanging="360"/>
+      </w:pPr>
+    </w:lvl>
+    <w:lvl w:ilvl="5" w:tplc="0409001B" w:tentative="1">
+      <w:start w:val="1"/>
+      <w:numFmt w:val="lowerRoman"/>
+      <w:lvlText w:val="%6."/>
+      <w:lvlJc w:val="right"/>
+      <w:pPr>
+        <w:ind w:left="4669" w:hanging="180"/>
+      </w:pPr>
+    </w:lvl>
+    <w:lvl w:ilvl="6" w:tplc="0409000F" w:tentative="1">
+      <w:start w:val="1"/>
+      <w:numFmt w:val="decimal"/>
+      <w:lvlText w:val="%7."/>
+      <w:lvlJc w:val="left"/>
+      <w:pPr>
+        <w:ind w:left="5389" w:hanging="360"/>
+      </w:pPr>
+    </w:lvl>
+    <w:lvl w:ilvl="7" w:tplc="04090019" w:tentative="1">
+      <w:start w:val="1"/>
+      <w:numFmt w:val="lowerLetter"/>
+      <w:lvlText w:val="%8."/>
+      <w:lvlJc w:val="left"/>
+      <w:pPr>
+        <w:ind w:left="6109" w:hanging="360"/>
+      </w:pPr>
+    </w:lvl>
+    <w:lvl w:ilvl="8" w:tplc="0409001B" w:tentative="1">
+      <w:start w:val="1"/>
+      <w:numFmt w:val="lowerRoman"/>
+      <w:lvlText w:val="%9."/>
+      <w:lvlJc w:val="right"/>
+      <w:pPr>
+        <w:ind w:left="6829" w:hanging="180"/>
+      </w:pPr>
+    </w:lvl>
+  </w:abstractNum>
+  <w:abstractNum w:abstractNumId="16" w15:restartNumberingAfterBreak="0">
     <w:nsid w:val="51F27B25"/>
     <w:multiLevelType w:val="hybridMultilevel"/>
     <w:tmpl w:val="0F161E7C"/>
@@ -12018,7 +14533,96 @@
       </w:pPr>
     </w:lvl>
   </w:abstractNum>
-  <w:abstractNum w:abstractNumId="10" w15:restartNumberingAfterBreak="0">
+  <w:abstractNum w:abstractNumId="17" w15:restartNumberingAfterBreak="0">
+    <w:nsid w:val="577448B2"/>
+    <w:multiLevelType w:val="hybridMultilevel"/>
+    <w:tmpl w:val="FE6E6CEA"/>
+    <w:lvl w:ilvl="0" w:tplc="4EF4428A">
+      <w:start w:val="1"/>
+      <w:numFmt w:val="lowerLetter"/>
+      <w:lvlText w:val="%1."/>
+      <w:lvlJc w:val="left"/>
+      <w:pPr>
+        <w:ind w:left="927" w:hanging="360"/>
+      </w:pPr>
+      <w:rPr>
+        <w:rFonts w:hint="default"/>
+      </w:rPr>
+    </w:lvl>
+    <w:lvl w:ilvl="1" w:tplc="04090019" w:tentative="1">
+      <w:start w:val="1"/>
+      <w:numFmt w:val="lowerLetter"/>
+      <w:lvlText w:val="%2."/>
+      <w:lvlJc w:val="left"/>
+      <w:pPr>
+        <w:ind w:left="1647" w:hanging="360"/>
+      </w:pPr>
+    </w:lvl>
+    <w:lvl w:ilvl="2" w:tplc="0409001B" w:tentative="1">
+      <w:start w:val="1"/>
+      <w:numFmt w:val="lowerRoman"/>
+      <w:lvlText w:val="%3."/>
+      <w:lvlJc w:val="right"/>
+      <w:pPr>
+        <w:ind w:left="2367" w:hanging="180"/>
+      </w:pPr>
+    </w:lvl>
+    <w:lvl w:ilvl="3" w:tplc="0409000F" w:tentative="1">
+      <w:start w:val="1"/>
+      <w:numFmt w:val="decimal"/>
+      <w:lvlText w:val="%4."/>
+      <w:lvlJc w:val="left"/>
+      <w:pPr>
+        <w:ind w:left="3087" w:hanging="360"/>
+      </w:pPr>
+    </w:lvl>
+    <w:lvl w:ilvl="4" w:tplc="04090019" w:tentative="1">
+      <w:start w:val="1"/>
+      <w:numFmt w:val="lowerLetter"/>
+      <w:lvlText w:val="%5."/>
+      <w:lvlJc w:val="left"/>
+      <w:pPr>
+        <w:ind w:left="3807" w:hanging="360"/>
+      </w:pPr>
+    </w:lvl>
+    <w:lvl w:ilvl="5" w:tplc="0409001B" w:tentative="1">
+      <w:start w:val="1"/>
+      <w:numFmt w:val="lowerRoman"/>
+      <w:lvlText w:val="%6."/>
+      <w:lvlJc w:val="right"/>
+      <w:pPr>
+        <w:ind w:left="4527" w:hanging="180"/>
+      </w:pPr>
+    </w:lvl>
+    <w:lvl w:ilvl="6" w:tplc="0409000F" w:tentative="1">
+      <w:start w:val="1"/>
+      <w:numFmt w:val="decimal"/>
+      <w:lvlText w:val="%7."/>
+      <w:lvlJc w:val="left"/>
+      <w:pPr>
+        <w:ind w:left="5247" w:hanging="360"/>
+      </w:pPr>
+    </w:lvl>
+    <w:lvl w:ilvl="7" w:tplc="04090019" w:tentative="1">
+      <w:start w:val="1"/>
+      <w:numFmt w:val="lowerLetter"/>
+      <w:lvlText w:val="%8."/>
+      <w:lvlJc w:val="left"/>
+      <w:pPr>
+        <w:ind w:left="5967" w:hanging="360"/>
+      </w:pPr>
+    </w:lvl>
+    <w:lvl w:ilvl="8" w:tplc="0409001B" w:tentative="1">
+      <w:start w:val="1"/>
+      <w:numFmt w:val="lowerRoman"/>
+      <w:lvlText w:val="%9."/>
+      <w:lvlJc w:val="right"/>
+      <w:pPr>
+        <w:ind w:left="6687" w:hanging="180"/>
+      </w:pPr>
+    </w:lvl>
+  </w:abstractNum>
+  <w:abstractNum w:abstractNumId="18" w15:restartNumberingAfterBreak="0">
     <w:nsid w:val="5AD03227"/>
     <w:multiLevelType w:val="multilevel"/>
     <w:tmpl w:val="1180D048"/>
@@ -12131,7 +14735,7 @@
       </w:rPr>
     </w:lvl>
   </w:abstractNum>
-  <w:abstractNum w:abstractNumId="11" w15:restartNumberingAfterBreak="0">
+  <w:abstractNum w:abstractNumId="19" w15:restartNumberingAfterBreak="0">
     <w:nsid w:val="5B1B5526"/>
     <w:multiLevelType w:val="multilevel"/>
     <w:tmpl w:val="F3886D24"/>
@@ -12251,7 +14855,7 @@
       </w:rPr>
     </w:lvl>
   </w:abstractNum>
-  <w:abstractNum w:abstractNumId="12" w15:restartNumberingAfterBreak="0">
+  <w:abstractNum w:abstractNumId="20" w15:restartNumberingAfterBreak="0">
     <w:nsid w:val="5B517D06"/>
     <w:multiLevelType w:val="multilevel"/>
     <w:tmpl w:val="F81E60E0"/>
@@ -12371,7 +14975,7 @@
       </w:rPr>
     </w:lvl>
   </w:abstractNum>
-  <w:abstractNum w:abstractNumId="13" w15:restartNumberingAfterBreak="0">
+  <w:abstractNum w:abstractNumId="21" w15:restartNumberingAfterBreak="0">
     <w:nsid w:val="5C817C63"/>
     <w:multiLevelType w:val="multilevel"/>
     <w:tmpl w:val="8DA466F8"/>
@@ -12492,7 +15096,96 @@
       </w:rPr>
     </w:lvl>
   </w:abstractNum>
-  <w:abstractNum w:abstractNumId="14" w15:restartNumberingAfterBreak="0">
+  <w:abstractNum w:abstractNumId="22" w15:restartNumberingAfterBreak="0">
+    <w:nsid w:val="6C235A8A"/>
+    <w:multiLevelType w:val="hybridMultilevel"/>
+    <w:tmpl w:val="6E2ADAAC"/>
+    <w:lvl w:ilvl="0" w:tplc="9C307858">
+      <w:start w:val="1"/>
+      <w:numFmt w:val="lowerLetter"/>
+      <w:lvlText w:val="%1"/>
+      <w:lvlJc w:val="left"/>
+      <w:pPr>
+        <w:ind w:left="1287" w:hanging="360"/>
+      </w:pPr>
+      <w:rPr>
+        <w:rFonts w:hint="default"/>
+      </w:rPr>
+    </w:lvl>
+    <w:lvl w:ilvl="1" w:tplc="04090019" w:tentative="1">
+      <w:start w:val="1"/>
+      <w:numFmt w:val="lowerLetter"/>
+      <w:lvlText w:val="%2."/>
+      <w:lvlJc w:val="left"/>
+      <w:pPr>
+        <w:ind w:left="2007" w:hanging="360"/>
+      </w:pPr>
+    </w:lvl>
+    <w:lvl w:ilvl="2" w:tplc="0409001B" w:tentative="1">
+      <w:start w:val="1"/>
+      <w:numFmt w:val="lowerRoman"/>
+      <w:lvlText w:val="%3."/>
+      <w:lvlJc w:val="right"/>
+      <w:pPr>
+        <w:ind w:left="2727" w:hanging="180"/>
+      </w:pPr>
+    </w:lvl>
+    <w:lvl w:ilvl="3" w:tplc="0409000F" w:tentative="1">
+      <w:start w:val="1"/>
+      <w:numFmt w:val="decimal"/>
+      <w:lvlText w:val="%4."/>
+      <w:lvlJc w:val="left"/>
+      <w:pPr>
+        <w:ind w:left="3447" w:hanging="360"/>
+      </w:pPr>
+    </w:lvl>
+    <w:lvl w:ilvl="4" w:tplc="04090019" w:tentative="1">
+      <w:start w:val="1"/>
+      <w:numFmt w:val="lowerLetter"/>
+      <w:lvlText w:val="%5."/>
+      <w:lvlJc w:val="left"/>
+      <w:pPr>
+        <w:ind w:left="4167" w:hanging="360"/>
+      </w:pPr>
+    </w:lvl>
+    <w:lvl w:ilvl="5" w:tplc="0409001B" w:tentative="1">
+      <w:start w:val="1"/>
+      <w:numFmt w:val="lowerRoman"/>
+      <w:lvlText w:val="%6."/>
+      <w:lvlJc w:val="right"/>
+      <w:pPr>
+        <w:ind w:left="4887" w:hanging="180"/>
+      </w:pPr>
+    </w:lvl>
+    <w:lvl w:ilvl="6" w:tplc="0409000F" w:tentative="1">
+      <w:start w:val="1"/>
+      <w:numFmt w:val="decimal"/>
+      <w:lvlText w:val="%7."/>
+      <w:lvlJc w:val="left"/>
+      <w:pPr>
+        <w:ind w:left="5607" w:hanging="360"/>
+      </w:pPr>
+    </w:lvl>
+    <w:lvl w:ilvl="7" w:tplc="04090019" w:tentative="1">
+      <w:start w:val="1"/>
+      <w:numFmt w:val="lowerLetter"/>
+      <w:lvlText w:val="%8."/>
+      <w:lvlJc w:val="left"/>
+      <w:pPr>
+        <w:ind w:left="6327" w:hanging="360"/>
+      </w:pPr>
+    </w:lvl>
+    <w:lvl w:ilvl="8" w:tplc="0409001B" w:tentative="1">
+      <w:start w:val="1"/>
+      <w:numFmt w:val="lowerRoman"/>
+      <w:lvlText w:val="%9."/>
+      <w:lvlJc w:val="right"/>
+      <w:pPr>
+        <w:ind w:left="7047" w:hanging="180"/>
+      </w:pPr>
+    </w:lvl>
+  </w:abstractNum>
+  <w:abstractNum w:abstractNumId="23" w15:restartNumberingAfterBreak="0">
     <w:nsid w:val="6C5B23A6"/>
     <w:multiLevelType w:val="multilevel"/>
     <w:tmpl w:val="BC86DC18"/>
@@ -12605,7 +15298,7 @@
       </w:rPr>
     </w:lvl>
   </w:abstractNum>
-  <w:abstractNum w:abstractNumId="15" w15:restartNumberingAfterBreak="0">
+  <w:abstractNum w:abstractNumId="24" w15:restartNumberingAfterBreak="0">
     <w:nsid w:val="71F34E7E"/>
     <w:multiLevelType w:val="hybridMultilevel"/>
     <w:tmpl w:val="AEF8E352"/>
@@ -12694,7 +15387,7 @@
       </w:pPr>
     </w:lvl>
   </w:abstractNum>
-  <w:abstractNum w:abstractNumId="16" w15:restartNumberingAfterBreak="0">
+  <w:abstractNum w:abstractNumId="25" w15:restartNumberingAfterBreak="0">
     <w:nsid w:val="788F524D"/>
     <w:multiLevelType w:val="hybridMultilevel"/>
     <w:tmpl w:val="132E2276"/>
@@ -12783,7 +15476,7 @@
       </w:pPr>
     </w:lvl>
   </w:abstractNum>
-  <w:abstractNum w:abstractNumId="17" w15:restartNumberingAfterBreak="0">
+  <w:abstractNum w:abstractNumId="26" w15:restartNumberingAfterBreak="0">
     <w:nsid w:val="78D1345A"/>
     <w:multiLevelType w:val="hybridMultilevel"/>
     <w:tmpl w:val="7C381344"/>
@@ -12872,59 +15565,178 @@
       </w:pPr>
     </w:lvl>
   </w:abstractNum>
+  <w:abstractNum w:abstractNumId="27" w15:restartNumberingAfterBreak="0">
+    <w:nsid w:val="7B245646"/>
+    <w:multiLevelType w:val="hybridMultilevel"/>
+    <w:tmpl w:val="652470AA"/>
+    <w:lvl w:ilvl="0" w:tplc="41F6CA4C">
+      <w:start w:val="1"/>
+      <w:numFmt w:val="decimal"/>
+      <w:lvlText w:val="%1."/>
+      <w:lvlJc w:val="left"/>
+      <w:pPr>
+        <w:ind w:left="1287" w:hanging="360"/>
+      </w:pPr>
+      <w:rPr>
+        <w:rFonts w:hint="default"/>
+      </w:rPr>
+    </w:lvl>
+    <w:lvl w:ilvl="1" w:tplc="04090019" w:tentative="1">
+      <w:start w:val="1"/>
+      <w:numFmt w:val="lowerLetter"/>
+      <w:lvlText w:val="%2."/>
+      <w:lvlJc w:val="left"/>
+      <w:pPr>
+        <w:ind w:left="2007" w:hanging="360"/>
+      </w:pPr>
+    </w:lvl>
+    <w:lvl w:ilvl="2" w:tplc="0409001B" w:tentative="1">
+      <w:start w:val="1"/>
+      <w:numFmt w:val="lowerRoman"/>
+      <w:lvlText w:val="%3."/>
+      <w:lvlJc w:val="right"/>
+      <w:pPr>
+        <w:ind w:left="2727" w:hanging="180"/>
+      </w:pPr>
+    </w:lvl>
+    <w:lvl w:ilvl="3" w:tplc="0409000F" w:tentative="1">
+      <w:start w:val="1"/>
+      <w:numFmt w:val="decimal"/>
+      <w:lvlText w:val="%4."/>
+      <w:lvlJc w:val="left"/>
+      <w:pPr>
+        <w:ind w:left="3447" w:hanging="360"/>
+      </w:pPr>
+    </w:lvl>
+    <w:lvl w:ilvl="4" w:tplc="04090019" w:tentative="1">
+      <w:start w:val="1"/>
+      <w:numFmt w:val="lowerLetter"/>
+      <w:lvlText w:val="%5."/>
+      <w:lvlJc w:val="left"/>
+      <w:pPr>
+        <w:ind w:left="4167" w:hanging="360"/>
+      </w:pPr>
+    </w:lvl>
+    <w:lvl w:ilvl="5" w:tplc="0409001B" w:tentative="1">
+      <w:start w:val="1"/>
+      <w:numFmt w:val="lowerRoman"/>
+      <w:lvlText w:val="%6."/>
+      <w:lvlJc w:val="right"/>
+      <w:pPr>
+        <w:ind w:left="4887" w:hanging="180"/>
+      </w:pPr>
+    </w:lvl>
+    <w:lvl w:ilvl="6" w:tplc="0409000F" w:tentative="1">
+      <w:start w:val="1"/>
+      <w:numFmt w:val="decimal"/>
+      <w:lvlText w:val="%7."/>
+      <w:lvlJc w:val="left"/>
+      <w:pPr>
+        <w:ind w:left="5607" w:hanging="360"/>
+      </w:pPr>
+    </w:lvl>
+    <w:lvl w:ilvl="7" w:tplc="04090019" w:tentative="1">
+      <w:start w:val="1"/>
+      <w:numFmt w:val="lowerLetter"/>
+      <w:lvlText w:val="%8."/>
+      <w:lvlJc w:val="left"/>
+      <w:pPr>
+        <w:ind w:left="6327" w:hanging="360"/>
+      </w:pPr>
+    </w:lvl>
+    <w:lvl w:ilvl="8" w:tplc="0409001B" w:tentative="1">
+      <w:start w:val="1"/>
+      <w:numFmt w:val="lowerRoman"/>
+      <w:lvlText w:val="%9."/>
+      <w:lvlJc w:val="right"/>
+      <w:pPr>
+        <w:ind w:left="7047" w:hanging="180"/>
+      </w:pPr>
+    </w:lvl>
+  </w:abstractNum>
   <w:num w:numId="1">
-    <w:abstractNumId w:val="10"/>
+    <w:abstractNumId w:val="18"/>
   </w:num>
   <w:num w:numId="2">
-    <w:abstractNumId w:val="5"/>
+    <w:abstractNumId w:val="8"/>
   </w:num>
   <w:num w:numId="3">
-    <w:abstractNumId w:val="3"/>
+    <w:abstractNumId w:val="4"/>
   </w:num>
   <w:num w:numId="4">
-    <w:abstractNumId w:val="17"/>
+    <w:abstractNumId w:val="26"/>
   </w:num>
   <w:num w:numId="5">
-    <w:abstractNumId w:val="4"/>
+    <w:abstractNumId w:val="7"/>
   </w:num>
   <w:num w:numId="6">
-    <w:abstractNumId w:val="7"/>
+    <w:abstractNumId w:val="12"/>
   </w:num>
   <w:num w:numId="7">
     <w:abstractNumId w:val="2"/>
   </w:num>
   <w:num w:numId="8">
-    <w:abstractNumId w:val="12"/>
+    <w:abstractNumId w:val="20"/>
   </w:num>
   <w:num w:numId="9">
-    <w:abstractNumId w:val="11"/>
+    <w:abstractNumId w:val="19"/>
   </w:num>
   <w:num w:numId="10">
-    <w:abstractNumId w:val="13"/>
+    <w:abstractNumId w:val="21"/>
   </w:num>
   <w:num w:numId="11">
-    <w:abstractNumId w:val="14"/>
+    <w:abstractNumId w:val="23"/>
   </w:num>
   <w:num w:numId="12">
-    <w:abstractNumId w:val="15"/>
+    <w:abstractNumId w:val="24"/>
   </w:num>
   <w:num w:numId="13">
     <w:abstractNumId w:val="1"/>
   </w:num>
   <w:num w:numId="14">
+    <w:abstractNumId w:val="25"/>
+  </w:num>
+  <w:num w:numId="15">
     <w:abstractNumId w:val="16"/>
   </w:num>
-  <w:num w:numId="15">
-    <w:abstractNumId w:val="9"/>
-  </w:num>
   <w:num w:numId="16">
-    <w:abstractNumId w:val="8"/>
+    <w:abstractNumId w:val="13"/>
   </w:num>
   <w:num w:numId="17">
     <w:abstractNumId w:val="0"/>
   </w:num>
   <w:num w:numId="18">
+    <w:abstractNumId w:val="11"/>
+  </w:num>
+  <w:num w:numId="19">
+    <w:abstractNumId w:val="22"/>
+  </w:num>
+  <w:num w:numId="20">
+    <w:abstractNumId w:val="3"/>
+  </w:num>
+  <w:num w:numId="21">
+    <w:abstractNumId w:val="14"/>
+  </w:num>
+  <w:num w:numId="22">
+    <w:abstractNumId w:val="9"/>
+  </w:num>
+  <w:num w:numId="23">
+    <w:abstractNumId w:val="5"/>
+  </w:num>
+  <w:num w:numId="24">
+    <w:abstractNumId w:val="17"/>
+  </w:num>
+  <w:num w:numId="25">
+    <w:abstractNumId w:val="27"/>
+  </w:num>
+  <w:num w:numId="26">
+    <w:abstractNumId w:val="10"/>
+  </w:num>
+  <w:num w:numId="27">
     <w:abstractNumId w:val="6"/>
+  </w:num>
+  <w:num w:numId="28">
+    <w:abstractNumId w:val="15"/>
   </w:num>
 </w:numbering>
 </file>
@@ -13592,6 +16404,25 @@
       <w:u w:val="single"/>
     </w:rPr>
   </w:style>
+  <w:style w:type="paragraph" w:styleId="Caption">
+    <w:name w:val="caption"/>
+    <w:basedOn w:val="Normal"/>
+    <w:next w:val="Normal"/>
+    <w:uiPriority w:val="35"/>
+    <w:unhideWhenUsed/>
+    <w:qFormat/>
+    <w:rsid w:val="004C030F"/>
+    <w:pPr>
+      <w:spacing w:before="0" w:after="200" w:line="240" w:lineRule="auto"/>
+    </w:pPr>
+    <w:rPr>
+      <w:i/>
+      <w:iCs/>
+      <w:color w:val="44546A" w:themeColor="text2"/>
+      <w:sz w:val="18"/>
+      <w:szCs w:val="18"/>
+    </w:rPr>
+  </w:style>
 </w:styles>
 </file>
 
@@ -13861,7 +16692,7 @@
 </file>
 
 <file path=customXml/itemProps1.xml><?xml version="1.0" encoding="utf-8"?>
-<ds:datastoreItem xmlns:ds="http://schemas.openxmlformats.org/officeDocument/2006/customXml" ds:itemID="{194D8781-6271-4B76-812E-080C670AE467}">
+<ds:datastoreItem xmlns:ds="http://schemas.openxmlformats.org/officeDocument/2006/customXml" ds:itemID="{DF4E3C78-9257-4DC7-9EEE-4A47878B2019}">
   <ds:schemaRefs>
     <ds:schemaRef ds:uri="http://schemas.openxmlformats.org/officeDocument/2006/bibliography"/>
   </ds:schemaRefs>

</xml_diff>

<commit_message>
penambahan materi pada bab dua yaitu  pada: basis data konsep oop
</commit_message>
<xml_diff>
--- a/Laporan Kerja Praktik/Laporan Kerja Praktik.docx
+++ b/Laporan Kerja Praktik/Laporan Kerja Praktik.docx
@@ -2674,6 +2674,13 @@
                 <w:noProof/>
                 <w:webHidden/>
               </w:rPr>
+            </w:r>
+            <w:r>
+              <w:rPr>
+                <w:rFonts w:cs="Times New Roman"/>
+                <w:noProof/>
+                <w:webHidden/>
+              </w:rPr>
               <w:fldChar w:fldCharType="separate"/>
             </w:r>
             <w:r>
@@ -2762,6 +2769,13 @@
                 <w:noProof/>
                 <w:webHidden/>
               </w:rPr>
+            </w:r>
+            <w:r>
+              <w:rPr>
+                <w:rFonts w:cs="Times New Roman"/>
+                <w:noProof/>
+                <w:webHidden/>
+              </w:rPr>
               <w:fldChar w:fldCharType="separate"/>
             </w:r>
             <w:r>
@@ -2850,6 +2864,13 @@
                 <w:noProof/>
                 <w:webHidden/>
               </w:rPr>
+            </w:r>
+            <w:r>
+              <w:rPr>
+                <w:rFonts w:cs="Times New Roman"/>
+                <w:noProof/>
+                <w:webHidden/>
+              </w:rPr>
               <w:fldChar w:fldCharType="separate"/>
             </w:r>
             <w:r>
@@ -3303,6 +3324,13 @@
                 <w:webHidden/>
               </w:rPr>
               <w:instrText xml:space="preserve"> PAGEREF _Toc494146959 \h </w:instrText>
+            </w:r>
+            <w:r>
+              <w:rPr>
+                <w:rFonts w:cs="Times New Roman"/>
+                <w:noProof/>
+                <w:webHidden/>
+              </w:rPr>
             </w:r>
             <w:r>
               <w:rPr>
@@ -10037,117 +10065,121 @@
     </w:p>
     <w:p>
       <w:pPr>
-        <w:ind w:left="567"/>
-        <w:rPr>
-          <w:rFonts w:cs="Times New Roman"/>
-        </w:rPr>
-      </w:pPr>
-      <w:r>
-        <w:rPr>
-          <w:rFonts w:cs="Times New Roman"/>
-        </w:rPr>
-        <w:t>Konsep dasar basis data adalah sebagai berikut:</w:t>
-      </w:r>
-    </w:p>
-    <w:p>
-      <w:pPr>
         <w:pStyle w:val="ListParagraph"/>
-        <w:numPr>
-          <w:ilvl w:val="0"/>
-          <w:numId w:val="18"/>
-        </w:numPr>
-        <w:ind w:left="1276" w:hanging="709"/>
-        <w:outlineLvl w:val="2"/>
-        <w:rPr>
-          <w:rFonts w:cs="Times New Roman"/>
-        </w:rPr>
-      </w:pPr>
-      <w:r>
-        <w:rPr>
-          <w:rFonts w:cs="Times New Roman"/>
-        </w:rPr>
-        <w:t>Definisi Sistem Basis Data</w:t>
+        <w:ind w:left="0" w:firstLine="567"/>
+        <w:rPr>
+          <w:rFonts w:cs="Times New Roman"/>
+        </w:rPr>
+      </w:pPr>
+      <w:r>
+        <w:rPr>
+          <w:rFonts w:cs="Times New Roman"/>
+        </w:rPr>
+        <w:t>Basis data</w:t>
+      </w:r>
+      <w:r>
+        <w:rPr>
+          <w:rFonts w:cs="Times New Roman"/>
+        </w:rPr>
+        <w:t xml:space="preserve"> merupakan media dimana suatu informasi disimpan</w:t>
+      </w:r>
+      <w:r>
+        <w:rPr>
+          <w:rFonts w:cs="Times New Roman"/>
+        </w:rPr>
+        <w:t>, seperti sebuah filling k</w:t>
+      </w:r>
+      <w:r>
+        <w:rPr>
+          <w:rFonts w:cs="Times New Roman"/>
+        </w:rPr>
+        <w:t xml:space="preserve">abinet yang menyimpan arsip – arsip surat pada suatu perusahaan. Konsep basis data dalam organisasi dianggap sebagai sumber daya dasar yang penting bagi suatu organisasi. </w:t>
       </w:r>
     </w:p>
     <w:p>
       <w:pPr>
         <w:pStyle w:val="ListParagraph"/>
-        <w:ind w:left="1276" w:firstLine="284"/>
-        <w:rPr>
-          <w:rFonts w:cs="Times New Roman"/>
-        </w:rPr>
-      </w:pPr>
-      <w:r>
-        <w:rPr>
-          <w:rFonts w:cs="Times New Roman"/>
-        </w:rPr>
-        <w:t>Database merupakan media dimana suatu informasi disimpan</w:t>
-      </w:r>
-      <w:r>
-        <w:rPr>
-          <w:rFonts w:cs="Times New Roman"/>
-        </w:rPr>
-        <w:t xml:space="preserve">, seperti sebuah filling cabinet yang menyimpan arsip – arsip surat pada suatu perusahaan. Konsep basis data dalam organisasi dianggap sebagai sumber daya dasar yang penting bagi suatu organisasi. </w:t>
+        <w:ind w:left="0" w:firstLine="567"/>
+        <w:rPr>
+          <w:rFonts w:cs="Times New Roman"/>
+        </w:rPr>
+      </w:pPr>
+      <w:r>
+        <w:rPr>
+          <w:rFonts w:cs="Times New Roman"/>
+        </w:rPr>
+        <w:t>Menurut Stephens dan Plew</w:t>
+      </w:r>
+      <w:r>
+        <w:rPr>
+          <w:rFonts w:cs="Times New Roman"/>
+        </w:rPr>
+        <w:t xml:space="preserve"> (2000) adalah mekanisme yang digunakan untuk menyimpan informasi atau data. Informasi adalah sesuatu yang kita gunakan sehari-hari untuk berbagai alasan. Dengan basisdata, pengguna dapat menyimpaan data secara terorganisir. </w:t>
       </w:r>
     </w:p>
     <w:p>
       <w:pPr>
         <w:pStyle w:val="ListParagraph"/>
-        <w:numPr>
-          <w:ilvl w:val="0"/>
-          <w:numId w:val="18"/>
-        </w:numPr>
-        <w:ind w:left="1276" w:hanging="709"/>
-        <w:outlineLvl w:val="2"/>
-        <w:rPr>
-          <w:rFonts w:cs="Times New Roman"/>
-        </w:rPr>
-      </w:pPr>
-      <w:r>
-        <w:rPr>
-          <w:rFonts w:cs="Times New Roman"/>
-        </w:rPr>
-        <w:t>Tujuan dan Manfaat Sistem Basis Data</w:t>
+        <w:ind w:left="0" w:firstLine="567"/>
+        <w:rPr>
+          <w:rFonts w:cs="Times New Roman"/>
+        </w:rPr>
+      </w:pPr>
+      <w:r>
+        <w:rPr>
+          <w:rFonts w:cs="Times New Roman"/>
+        </w:rPr>
+        <w:t xml:space="preserve">Menurut “Siberschatz, </w:t>
+      </w:r>
+      <w:proofErr w:type="gramStart"/>
+      <w:r>
+        <w:rPr>
+          <w:rFonts w:cs="Times New Roman"/>
+        </w:rPr>
+        <w:t>dkk.;(</w:t>
+      </w:r>
+      <w:proofErr w:type="gramEnd"/>
+      <w:r>
+        <w:rPr>
+          <w:rFonts w:cs="Times New Roman"/>
+        </w:rPr>
+        <w:t>2002) mendefinisikan basisdata sebagai kumpulan data berisi informasi yang sesuai untuk sebuah perusahaan. Sistem managemen basisdata (DBMS)</w:t>
+      </w:r>
+      <w:r>
+        <w:rPr>
+          <w:rFonts w:cs="Times New Roman"/>
+        </w:rPr>
+        <w:t xml:space="preserve"> adalah kumpulan data yang saling berhubungan dan kumpulan program untuk mengakses data. Tujuan untam sistem managemen </w:t>
+      </w:r>
+      <w:r>
+        <w:rPr>
+          <w:rFonts w:cs="Times New Roman"/>
+        </w:rPr>
+        <w:lastRenderedPageBreak/>
+        <w:t>basisdata adalah menyediakan cara menyimpan dan mengambil informasi basisdata secara mudah dan efisien”.</w:t>
       </w:r>
     </w:p>
     <w:p>
       <w:pPr>
         <w:pStyle w:val="ListParagraph"/>
-        <w:numPr>
-          <w:ilvl w:val="0"/>
-          <w:numId w:val="18"/>
-        </w:numPr>
-        <w:ind w:left="1276" w:hanging="709"/>
-        <w:outlineLvl w:val="2"/>
-        <w:rPr>
-          <w:rFonts w:cs="Times New Roman"/>
-        </w:rPr>
-      </w:pPr>
-      <w:r>
-        <w:rPr>
-          <w:rFonts w:cs="Times New Roman"/>
-        </w:rPr>
-        <w:t>Penggunaan Sistem Basis Data</w:t>
-      </w:r>
-    </w:p>
-    <w:p>
-      <w:pPr>
-        <w:pStyle w:val="ListParagraph"/>
-        <w:numPr>
-          <w:ilvl w:val="0"/>
-          <w:numId w:val="18"/>
-        </w:numPr>
-        <w:ind w:left="1276" w:hanging="709"/>
-        <w:outlineLvl w:val="2"/>
-        <w:rPr>
-          <w:rFonts w:cs="Times New Roman"/>
-        </w:rPr>
-      </w:pPr>
-      <w:r>
-        <w:rPr>
-          <w:rFonts w:cs="Times New Roman"/>
-        </w:rPr>
-        <w:t>Komponen Sistem Basis Data</w:t>
+        <w:ind w:left="0" w:firstLine="567"/>
+        <w:rPr>
+          <w:rFonts w:cs="Times New Roman"/>
+        </w:rPr>
+      </w:pPr>
+      <w:bookmarkStart w:id="25" w:name="_GoBack"/>
+      <w:bookmarkEnd w:id="25"/>
+      <w:r>
+        <w:rPr>
+          <w:rFonts w:cs="Times New Roman"/>
+        </w:rPr>
+        <w:t xml:space="preserve">Menurut </w:t>
+      </w:r>
+      <w:r>
+        <w:rPr>
+          <w:rFonts w:cs="Times New Roman"/>
+        </w:rPr>
+        <w:t>“Ramakrishnan dan Gehrke (2003) basisdata sebagai kumpulan data, umumnya mendeskripsikan aktivitas satu organisasi atau lebih yang berhubungan”.</w:t>
       </w:r>
     </w:p>
     <w:p>
@@ -10166,7 +10198,7 @@
           <w:szCs w:val="24"/>
         </w:rPr>
       </w:pPr>
-      <w:bookmarkStart w:id="25" w:name="_Toc494146956"/>
+      <w:bookmarkStart w:id="26" w:name="_Toc494146956"/>
       <w:r>
         <w:rPr>
           <w:rFonts w:ascii="Times New Roman" w:hAnsi="Times New Roman" w:cs="Times New Roman"/>
@@ -10174,10 +10206,9 @@
           <w:sz w:val="24"/>
           <w:szCs w:val="24"/>
         </w:rPr>
-        <w:lastRenderedPageBreak/>
         <w:t>Konsep Dasar Object Oriented</w:t>
       </w:r>
-      <w:bookmarkEnd w:id="25"/>
+      <w:bookmarkEnd w:id="26"/>
     </w:p>
     <w:p>
       <w:pPr>
@@ -10195,7 +10226,7 @@
           <w:szCs w:val="24"/>
         </w:rPr>
       </w:pPr>
-      <w:bookmarkStart w:id="26" w:name="_Toc494146957"/>
+      <w:bookmarkStart w:id="27" w:name="_Toc494146957"/>
       <w:r>
         <w:rPr>
           <w:rFonts w:ascii="Times New Roman" w:hAnsi="Times New Roman" w:cs="Times New Roman"/>
@@ -10205,7 +10236,7 @@
         </w:rPr>
         <w:t>Extreme Programming(XP)</w:t>
       </w:r>
-      <w:bookmarkEnd w:id="26"/>
+      <w:bookmarkEnd w:id="27"/>
     </w:p>
     <w:p>
       <w:pPr>
@@ -10223,7 +10254,7 @@
           <w:szCs w:val="24"/>
         </w:rPr>
       </w:pPr>
-      <w:bookmarkStart w:id="27" w:name="_Toc494146958"/>
+      <w:bookmarkStart w:id="28" w:name="_Toc494146958"/>
       <w:r>
         <w:rPr>
           <w:rFonts w:ascii="Times New Roman" w:hAnsi="Times New Roman" w:cs="Times New Roman"/>
@@ -10233,7 +10264,7 @@
         </w:rPr>
         <w:t>Unifield Modeling Procces(UML)</w:t>
       </w:r>
-      <w:bookmarkEnd w:id="27"/>
+      <w:bookmarkEnd w:id="28"/>
     </w:p>
     <w:p>
       <w:pPr>
@@ -10493,7 +10524,11 @@
         <w:t xml:space="preserve">GPS </w:t>
       </w:r>
       <w:r>
-        <w:t xml:space="preserve">menunjukan titik koordinat dengan tingkat akurasi 5 meter, itu berarti posisi pengguna bisa berada dalam </w:t>
+        <w:t xml:space="preserve">menunjukan titik </w:t>
+      </w:r>
+      <w:r>
+        <w:lastRenderedPageBreak/>
+        <w:t xml:space="preserve">koordinat dengan tingkat akurasi 5 meter, itu berarti posisi pengguna bisa berada dalam </w:t>
       </w:r>
       <w:r>
         <w:rPr>
@@ -10539,7 +10574,6 @@
         </w:numPr>
       </w:pPr>
       <w:r>
-        <w:lastRenderedPageBreak/>
         <w:t xml:space="preserve">Kesalahan </w:t>
       </w:r>
       <w:r>
@@ -10855,6 +10889,7 @@
         <w:ind w:firstLine="851"/>
       </w:pPr>
       <w:r>
+        <w:lastRenderedPageBreak/>
         <w:t xml:space="preserve">Sebagai contoh pengguna dapat mengetahui jarak yang akan ditempuh dari titik asal pengguna hingga ke tempat tujuan pengguna. Tidak hanya itu saat ini </w:t>
       </w:r>
       <w:r>
@@ -10866,8 +10901,6 @@
       <w:r>
         <w:t>dapat digunakan untuk membantu memberikan peringatan awal terhadap terjadinya bencana alam.</w:t>
       </w:r>
-      <w:bookmarkStart w:id="28" w:name="_GoBack"/>
-      <w:bookmarkEnd w:id="28"/>
     </w:p>
     <w:p>
       <w:pPr>
@@ -10890,7 +10923,6 @@
           <w:sz w:val="24"/>
           <w:szCs w:val="24"/>
         </w:rPr>
-        <w:lastRenderedPageBreak/>
         <w:t>Location Base Service (LBS)</w:t>
       </w:r>
     </w:p>
@@ -11262,6 +11294,7 @@
           <w:rFonts w:cs="Times New Roman"/>
           <w:noProof/>
         </w:rPr>
+        <w:lastRenderedPageBreak/>
         <w:drawing>
           <wp:inline distT="0" distB="0" distL="0" distR="0">
             <wp:extent cx="2200275" cy="3239988"/>
@@ -11370,7 +11403,6 @@
         <w:rPr>
           <w:rFonts w:cs="Times New Roman"/>
         </w:rPr>
-        <w:lastRenderedPageBreak/>
         <w:t xml:space="preserve">Aplication dan Widgets merupakan </w:t>
       </w:r>
       <w:r>
@@ -11820,6 +11852,7 @@
         <w:rPr>
           <w:rFonts w:cs="Times New Roman"/>
         </w:rPr>
+        <w:lastRenderedPageBreak/>
         <w:t xml:space="preserve">Android Runtime: sebuah mesin virtual yang dioptimalkan untuk mejalanan fungsi-fungsi pada </w:t>
       </w:r>
       <w:r>
@@ -12073,14 +12106,7 @@
         <w:rPr>
           <w:rFonts w:cs="Times New Roman"/>
         </w:rPr>
-        <w:t xml:space="preserve">untuk pengguna melakukan interaksi dengan aplikasi Android. Sebuah aplikasi Android biasanya </w:t>
-      </w:r>
-      <w:r>
-        <w:rPr>
-          <w:rFonts w:cs="Times New Roman"/>
-        </w:rPr>
-        <w:lastRenderedPageBreak/>
-        <w:t xml:space="preserve">memiliki lebih dari satu </w:t>
+        <w:t xml:space="preserve">untuk pengguna melakukan interaksi dengan aplikasi Android. Sebuah aplikasi Android biasanya memiliki lebih dari satu </w:t>
       </w:r>
       <w:r>
         <w:rPr>
@@ -12412,6 +12438,7 @@
           <w:sz w:val="24"/>
           <w:szCs w:val="24"/>
         </w:rPr>
+        <w:lastRenderedPageBreak/>
         <w:t>Peralatan pendukung (</w:t>
       </w:r>
       <w:r>
@@ -12546,7 +12573,6 @@
           <w:rFonts w:ascii="Times New Roman" w:hAnsi="Times New Roman" w:cs="Times New Roman"/>
           <w:color w:val="000000" w:themeColor="text1"/>
         </w:rPr>
-        <w:lastRenderedPageBreak/>
         <w:t>My</w:t>
       </w:r>
       <w:bookmarkEnd w:id="30"/>
@@ -12791,7 +12817,14 @@
         <w:rPr>
           <w:rFonts w:cs="Times New Roman"/>
         </w:rPr>
-        <w:t xml:space="preserve"> menyimpan segala informasi kekomputer mengunakan data. MYSQL bertugas mengatur dan mengelola data-data pada database, selain itu MYSQL dikenal sebagai sistem yang efisien dan reliable, proses query cepat dan mudah, sehingga cocok digunakan untuk aplikasi berbasis web. (Wahyu Gunawan, 2012).</w:t>
+        <w:t xml:space="preserve"> menyimpan segala informasi kekomputer mengunakan data. MYSQL bertugas mengatur dan </w:t>
+      </w:r>
+      <w:r>
+        <w:rPr>
+          <w:rFonts w:cs="Times New Roman"/>
+        </w:rPr>
+        <w:lastRenderedPageBreak/>
+        <w:t>mengelola data-data pada database, selain itu MYSQL dikenal sebagai sistem yang efisien dan reliable, proses query cepat dan mudah, sehingga cocok digunakan untuk aplikasi berbasis web. (Wahyu Gunawan, 2012).</w:t>
       </w:r>
     </w:p>
     <w:p>
@@ -15390,11 +15423,11 @@
   <w:abstractNum w:abstractNumId="25" w15:restartNumberingAfterBreak="0">
     <w:nsid w:val="788F524D"/>
     <w:multiLevelType w:val="hybridMultilevel"/>
-    <w:tmpl w:val="132E2276"/>
-    <w:lvl w:ilvl="0" w:tplc="C152E858">
+    <w:tmpl w:val="F782BA1C"/>
+    <w:lvl w:ilvl="0" w:tplc="7DBE4A98">
       <w:start w:val="1"/>
       <w:numFmt w:val="decimal"/>
-      <w:lvlText w:val="2.9.%1"/>
+      <w:lvlText w:val="2.10.%1"/>
       <w:lvlJc w:val="left"/>
       <w:pPr>
         <w:ind w:left="1287" w:hanging="360"/>
@@ -16692,7 +16725,7 @@
 </file>
 
 <file path=customXml/itemProps1.xml><?xml version="1.0" encoding="utf-8"?>
-<ds:datastoreItem xmlns:ds="http://schemas.openxmlformats.org/officeDocument/2006/customXml" ds:itemID="{DF4E3C78-9257-4DC7-9EEE-4A47878B2019}">
+<ds:datastoreItem xmlns:ds="http://schemas.openxmlformats.org/officeDocument/2006/customXml" ds:itemID="{CDBD3253-FA45-4286-8249-E03BD9F93ABF}">
   <ds:schemaRefs>
     <ds:schemaRef ds:uri="http://schemas.openxmlformats.org/officeDocument/2006/bibliography"/>
   </ds:schemaRefs>

</xml_diff>

<commit_message>
perubahan pada bab 3
</commit_message>
<xml_diff>
--- a/Laporan Kerja Praktik/Laporan Kerja Praktik.docx
+++ b/Laporan Kerja Praktik/Laporan Kerja Praktik.docx
@@ -5937,12 +5937,6 @@
                 <w:noProof/>
                 <w:webHidden/>
               </w:rPr>
-            </w:r>
-            <w:r>
-              <w:rPr>
-                <w:noProof/>
-                <w:webHidden/>
-              </w:rPr>
               <w:fldChar w:fldCharType="separate"/>
             </w:r>
             <w:r>
@@ -6029,12 +6023,6 @@
                 <w:noProof/>
                 <w:webHidden/>
               </w:rPr>
-            </w:r>
-            <w:r>
-              <w:rPr>
-                <w:noProof/>
-                <w:webHidden/>
-              </w:rPr>
               <w:fldChar w:fldCharType="separate"/>
             </w:r>
             <w:r>
@@ -6119,12 +6107,6 @@
                 <w:noProof/>
                 <w:webHidden/>
               </w:rPr>
-            </w:r>
-            <w:r>
-              <w:rPr>
-                <w:noProof/>
-                <w:webHidden/>
-              </w:rPr>
               <w:fldChar w:fldCharType="separate"/>
             </w:r>
             <w:r>
@@ -6209,12 +6191,6 @@
                 <w:noProof/>
                 <w:webHidden/>
               </w:rPr>
-            </w:r>
-            <w:r>
-              <w:rPr>
-                <w:noProof/>
-                <w:webHidden/>
-              </w:rPr>
               <w:fldChar w:fldCharType="separate"/>
             </w:r>
             <w:r>
@@ -6299,12 +6275,6 @@
                 <w:noProof/>
                 <w:webHidden/>
               </w:rPr>
-            </w:r>
-            <w:r>
-              <w:rPr>
-                <w:noProof/>
-                <w:webHidden/>
-              </w:rPr>
               <w:fldChar w:fldCharType="separate"/>
             </w:r>
             <w:r>
@@ -6389,12 +6359,6 @@
                 <w:noProof/>
                 <w:webHidden/>
               </w:rPr>
-            </w:r>
-            <w:r>
-              <w:rPr>
-                <w:noProof/>
-                <w:webHidden/>
-              </w:rPr>
               <w:fldChar w:fldCharType="separate"/>
             </w:r>
             <w:r>
@@ -6479,12 +6443,6 @@
                 <w:noProof/>
                 <w:webHidden/>
               </w:rPr>
-            </w:r>
-            <w:r>
-              <w:rPr>
-                <w:noProof/>
-                <w:webHidden/>
-              </w:rPr>
               <w:fldChar w:fldCharType="separate"/>
             </w:r>
             <w:r>
@@ -6563,12 +6521,6 @@
                 <w:webHidden/>
               </w:rPr>
               <w:instrText xml:space="preserve"> PAGEREF _Toc499808920 \h </w:instrText>
-            </w:r>
-            <w:r>
-              <w:rPr>
-                <w:noProof/>
-                <w:webHidden/>
-              </w:rPr>
             </w:r>
             <w:r>
               <w:rPr>
@@ -7485,20 +7437,16 @@
             <w:noProof/>
             <w:webHidden/>
           </w:rPr>
-        </w:r>
-        <w:r>
-          <w:rPr>
-            <w:noProof/>
-            <w:webHidden/>
-          </w:rPr>
           <w:fldChar w:fldCharType="separate"/>
         </w:r>
         <w:r>
           <w:rPr>
+            <w:b/>
+            <w:bCs/>
             <w:noProof/>
             <w:webHidden/>
           </w:rPr>
-          <w:t>25</w:t>
+          <w:t>Error! Bookmark not defined.</w:t>
         </w:r>
         <w:r>
           <w:rPr>
@@ -9031,19 +8979,11 @@
                                 <w:b/>
                               </w:rPr>
                             </w:pPr>
-                            <w:proofErr w:type="gramStart"/>
                             <w:r>
                               <w:rPr>
                                 <w:b/>
                               </w:rPr>
-                              <w:t>BAB</w:t>
-                            </w:r>
-                            <w:proofErr w:type="gramEnd"/>
-                            <w:r>
-                              <w:rPr>
-                                <w:b/>
-                              </w:rPr>
-                              <w:t xml:space="preserve"> I </w:t>
+                              <w:t xml:space="preserve">BAB I </w:t>
                             </w:r>
                             <w:r>
                               <w:rPr>
@@ -9086,19 +9026,11 @@
                           <w:b/>
                         </w:rPr>
                       </w:pPr>
-                      <w:proofErr w:type="gramStart"/>
                       <w:r>
                         <w:rPr>
                           <w:b/>
                         </w:rPr>
-                        <w:t>BAB</w:t>
-                      </w:r>
-                      <w:proofErr w:type="gramEnd"/>
-                      <w:r>
-                        <w:rPr>
-                          <w:b/>
-                        </w:rPr>
-                        <w:t xml:space="preserve"> I </w:t>
+                        <w:t xml:space="preserve">BAB I </w:t>
                       </w:r>
                       <w:r>
                         <w:rPr>
@@ -9115,13 +9047,8 @@
           </mc:Fallback>
         </mc:AlternateContent>
       </w:r>
-      <w:proofErr w:type="gramStart"/>
-      <w:r>
-        <w:t>BAB</w:t>
-      </w:r>
-      <w:proofErr w:type="gramEnd"/>
-      <w:r>
-        <w:t xml:space="preserve"> I </w:t>
+      <w:r>
+        <w:t xml:space="preserve">BAB I </w:t>
       </w:r>
       <w:r>
         <w:br/>
@@ -9156,15 +9083,7 @@
         <w:ind w:firstLine="709"/>
       </w:pPr>
       <w:r>
-        <w:t xml:space="preserve">Dalam era globalisasi pada saat ini, perkembangan ilmu pengetahuan dan teknologi berkembang sangat pesat sehingga memudahkan kita dalam melakukan aktifitas. Saat ini hampir seluruh aspek kehidupan telah memanfaatkan teknologi sebagai faktor pendukung untuk menyelesaikan dan mempermudah pekerjaan disemua bidang seperti bidang pendidikan, rumah tangga, dan industri. Kehadiran teknologi tersebut dimaksudkan untuk mencapai hasil yang lebih efektif dan efisien pada </w:t>
-      </w:r>
-      <w:proofErr w:type="gramStart"/>
-      <w:r>
-        <w:t>sebuah  proses</w:t>
-      </w:r>
-      <w:proofErr w:type="gramEnd"/>
-      <w:r>
-        <w:t xml:space="preserve"> di perusahaan. Salah satunya yaitu perkembangan teknologi dalam mempermudah proses absensi di suatu instansi.</w:t>
+        <w:t>Dalam era globalisasi pada saat ini, perkembangan ilmu pengetahuan dan teknologi berkembang sangat pesat sehingga memudahkan kita dalam melakukan aktifitas. Saat ini hampir seluruh aspek kehidupan telah memanfaatkan teknologi sebagai faktor pendukung untuk menyelesaikan dan mempermudah pekerjaan disemua bidang seperti bidang pendidikan, rumah tangga, dan industri. Kehadiran teknologi tersebut dimaksudkan untuk mencapai hasil yang lebih efektif dan efisien pada sebuah  proses di perusahaan. Salah satunya yaitu perkembangan teknologi dalam mempermudah proses absensi di suatu instansi.</w:t>
       </w:r>
     </w:p>
     <w:p>
@@ -9176,18 +9095,10 @@
         <w:t>Berdasarkan kamus Bahasa Indonesia, absen adalah tidak bekerjanya seorang pegawai pada saat hari kerja karena sakit, izin, alpa atau cuti. Absensi adalah daftar administrasi</w:t>
       </w:r>
       <w:r>
-        <w:t xml:space="preserve"> kehadiran atau </w:t>
-      </w:r>
-      <w:proofErr w:type="gramStart"/>
-      <w:r>
-        <w:t xml:space="preserve">ketidakhadiran  </w:t>
-      </w:r>
-      <w:r>
-        <w:t>pegawai</w:t>
-      </w:r>
-      <w:proofErr w:type="gramEnd"/>
-      <w:r>
-        <w:t>. Dimana pegawai yang tidak hadir akan tercatat di daftar abensi kepegawaian dan kapan saja bisa dicek. Kadang kala absensi sering terabakaikan oleh kita tetapi sangat berpengaruh untuk melihat kinerja karyawan dilapangan.</w:t>
+        <w:t xml:space="preserve"> kehadiran atau ketidakhadiran  </w:t>
+      </w:r>
+      <w:r>
+        <w:t>pegawai. Dimana pegawai yang tidak hadir akan tercatat di daftar abensi kepegawaian dan kapan saja bisa dicek. Kadang kala absensi sering terabakaikan oleh kita tetapi sangat berpengaruh untuk melihat kinerja karyawan dilapangan.</w:t>
       </w:r>
     </w:p>
     <w:p>
@@ -9362,21 +9273,10 @@
         <w:rPr>
           <w:i/>
         </w:rPr>
-        <w:t xml:space="preserve">Global Positiong </w:t>
-      </w:r>
-      <w:proofErr w:type="gramStart"/>
-      <w:r>
-        <w:rPr>
-          <w:i/>
-        </w:rPr>
-        <w:t>System</w:t>
-      </w:r>
-      <w:r>
-        <w:t xml:space="preserve">  atau</w:t>
-      </w:r>
-      <w:proofErr w:type="gramEnd"/>
-      <w:r>
-        <w:t xml:space="preserve"> bisa disebut juga dengan </w:t>
+        <w:t>Global Positiong System</w:t>
+      </w:r>
+      <w:r>
+        <w:t xml:space="preserve">  atau bisa disebut juga dengan </w:t>
       </w:r>
       <w:r>
         <w:rPr>
@@ -9481,15 +9381,7 @@
         <w:ind w:firstLine="709"/>
       </w:pPr>
       <w:r>
-        <w:t xml:space="preserve">Dilihat dari permasahalah yang ada di SMPN 5 Majalengka maka peneliti melihat ada peluang untuk merancang suatu sistem yang dapat memonitoring proses absensi yang ada di sekolah tersebut. Oleh Karena </w:t>
-      </w:r>
-      <w:proofErr w:type="gramStart"/>
-      <w:r>
-        <w:t>itu  dalam</w:t>
-      </w:r>
-      <w:proofErr w:type="gramEnd"/>
-      <w:r>
-        <w:t xml:space="preserve"> penelitian ini </w:t>
+        <w:t xml:space="preserve">Dilihat dari permasahalah yang ada di SMPN 5 Majalengka maka peneliti melihat ada peluang untuk merancang suatu sistem yang dapat memonitoring proses absensi yang ada di sekolah tersebut. Oleh Karena itu  dalam penelitian ini </w:t>
       </w:r>
       <w:r>
         <w:lastRenderedPageBreak/>
@@ -9624,16 +9516,11 @@
         <w:ind w:left="426" w:hanging="426"/>
       </w:pPr>
       <w:bookmarkStart w:id="7" w:name="_Toc499808853"/>
-      <w:proofErr w:type="gramStart"/>
       <w:r>
         <w:t xml:space="preserve">Tujuan </w:t>
       </w:r>
       <w:r>
-        <w:t xml:space="preserve"> dan</w:t>
-      </w:r>
-      <w:proofErr w:type="gramEnd"/>
-      <w:r>
-        <w:t xml:space="preserve"> Manfaat</w:t>
+        <w:t xml:space="preserve"> dan Manfaat</w:t>
       </w:r>
       <w:bookmarkEnd w:id="7"/>
       <w:r>
@@ -9919,21 +9806,7 @@
         <w:rPr>
           <w:rFonts w:cs="Times New Roman"/>
         </w:rPr>
-        <w:t xml:space="preserve">Semua pegawai diasumsikan </w:t>
-      </w:r>
-      <w:proofErr w:type="gramStart"/>
-      <w:r>
-        <w:rPr>
-          <w:rFonts w:cs="Times New Roman"/>
-        </w:rPr>
-        <w:t>sudah  menggunakan</w:t>
-      </w:r>
-      <w:proofErr w:type="gramEnd"/>
-      <w:r>
-        <w:rPr>
-          <w:rFonts w:cs="Times New Roman"/>
-        </w:rPr>
-        <w:t xml:space="preserve"> </w:t>
+        <w:t xml:space="preserve">Semua pegawai diasumsikan sudah  menggunakan </w:t>
       </w:r>
       <w:r>
         <w:rPr>
@@ -10130,25 +10003,7 @@
           <w:b/>
           <w:szCs w:val="24"/>
         </w:rPr>
-        <w:t xml:space="preserve">BAB </w:t>
-      </w:r>
-      <w:proofErr w:type="gramStart"/>
-      <w:r>
-        <w:rPr>
-          <w:rFonts w:eastAsia="Times New Roman"/>
-          <w:b/>
-          <w:szCs w:val="24"/>
-        </w:rPr>
-        <w:t>I :</w:t>
-      </w:r>
-      <w:proofErr w:type="gramEnd"/>
-      <w:r>
-        <w:rPr>
-          <w:rFonts w:eastAsia="Times New Roman"/>
-          <w:b/>
-          <w:szCs w:val="24"/>
-        </w:rPr>
-        <w:t xml:space="preserve"> PENDAHULUAN</w:t>
+        <w:t>BAB I : PENDAHULUAN</w:t>
       </w:r>
     </w:p>
     <w:p>
@@ -10174,31 +10029,14 @@
           <w:i/>
           <w:szCs w:val="24"/>
         </w:rPr>
-        <w:t xml:space="preserve">time </w:t>
-      </w:r>
-      <w:proofErr w:type="gramStart"/>
+        <w:t xml:space="preserve">time schedule </w:t>
+      </w:r>
       <w:r>
         <w:rPr>
           <w:rFonts w:eastAsia="Times New Roman"/>
-          <w:i/>
-          <w:szCs w:val="24"/>
-        </w:rPr>
-        <w:t xml:space="preserve">schedule </w:t>
-      </w:r>
-      <w:r>
-        <w:rPr>
-          <w:rFonts w:eastAsia="Times New Roman"/>
-          <w:szCs w:val="24"/>
-        </w:rPr>
-        <w:t xml:space="preserve"> dan</w:t>
-      </w:r>
-      <w:proofErr w:type="gramEnd"/>
-      <w:r>
-        <w:rPr>
-          <w:rFonts w:eastAsia="Times New Roman"/>
-          <w:szCs w:val="24"/>
-        </w:rPr>
-        <w:t xml:space="preserve"> sistematika penulisannya.</w:t>
+          <w:szCs w:val="24"/>
+        </w:rPr>
+        <w:t xml:space="preserve"> dan sistematika penulisannya.</w:t>
       </w:r>
     </w:p>
     <w:p>
@@ -10216,23 +10054,7 @@
           <w:b/>
           <w:szCs w:val="24"/>
         </w:rPr>
-        <w:t xml:space="preserve">BAB </w:t>
-      </w:r>
-      <w:proofErr w:type="gramStart"/>
-      <w:r>
-        <w:rPr>
-          <w:b/>
-          <w:szCs w:val="24"/>
-        </w:rPr>
-        <w:t>II :</w:t>
-      </w:r>
-      <w:proofErr w:type="gramEnd"/>
-      <w:r>
-        <w:rPr>
-          <w:b/>
-          <w:szCs w:val="24"/>
-        </w:rPr>
-        <w:t xml:space="preserve"> LANDASAN TEORI</w:t>
+        <w:t>BAB II : LANDASAN TEORI</w:t>
       </w:r>
     </w:p>
     <w:p>
@@ -10297,23 +10119,7 @@
           <w:b/>
           <w:szCs w:val="24"/>
         </w:rPr>
-        <w:t xml:space="preserve">BAB </w:t>
-      </w:r>
-      <w:proofErr w:type="gramStart"/>
-      <w:r>
-        <w:rPr>
-          <w:b/>
-          <w:szCs w:val="24"/>
-        </w:rPr>
-        <w:t>III :</w:t>
-      </w:r>
-      <w:proofErr w:type="gramEnd"/>
-      <w:r>
-        <w:rPr>
-          <w:b/>
-          <w:szCs w:val="24"/>
-        </w:rPr>
-        <w:t xml:space="preserve"> METODE PENELITIAN</w:t>
+        <w:t>BAB III : METODE PENELITIAN</w:t>
       </w:r>
     </w:p>
     <w:p>
@@ -10348,23 +10154,7 @@
           <w:b/>
           <w:szCs w:val="24"/>
         </w:rPr>
-        <w:t xml:space="preserve">BAB </w:t>
-      </w:r>
-      <w:proofErr w:type="gramStart"/>
-      <w:r>
-        <w:rPr>
-          <w:b/>
-          <w:szCs w:val="24"/>
-        </w:rPr>
-        <w:t>IV :</w:t>
-      </w:r>
-      <w:proofErr w:type="gramEnd"/>
-      <w:r>
-        <w:rPr>
-          <w:b/>
-          <w:szCs w:val="24"/>
-        </w:rPr>
-        <w:t xml:space="preserve"> PERANCANGAN SISTEM</w:t>
+        <w:t>BAB IV : PERANCANGAN SISTEM</w:t>
       </w:r>
     </w:p>
     <w:p>
@@ -10399,23 +10189,7 @@
           <w:b/>
           <w:szCs w:val="24"/>
         </w:rPr>
-        <w:t xml:space="preserve">BAB </w:t>
-      </w:r>
-      <w:proofErr w:type="gramStart"/>
-      <w:r>
-        <w:rPr>
-          <w:b/>
-          <w:szCs w:val="24"/>
-        </w:rPr>
-        <w:t>V :</w:t>
-      </w:r>
-      <w:proofErr w:type="gramEnd"/>
-      <w:r>
-        <w:rPr>
-          <w:b/>
-          <w:szCs w:val="24"/>
-        </w:rPr>
-        <w:t xml:space="preserve"> IMPLEMENTASI SISTEM</w:t>
+        <w:t>BAB V : IMPLEMENTASI SISTEM</w:t>
       </w:r>
     </w:p>
     <w:p>
@@ -10451,23 +10225,7 @@
           <w:b/>
           <w:szCs w:val="24"/>
         </w:rPr>
-        <w:t xml:space="preserve">BAB </w:t>
-      </w:r>
-      <w:proofErr w:type="gramStart"/>
-      <w:r>
-        <w:rPr>
-          <w:b/>
-          <w:szCs w:val="24"/>
-        </w:rPr>
-        <w:t>VI :</w:t>
-      </w:r>
-      <w:proofErr w:type="gramEnd"/>
-      <w:r>
-        <w:rPr>
-          <w:b/>
-          <w:szCs w:val="24"/>
-        </w:rPr>
-        <w:t xml:space="preserve"> PENUTUP</w:t>
+        <w:t>BAB VI : PENUTUP</w:t>
       </w:r>
     </w:p>
     <w:p>
@@ -10600,7 +10358,6 @@
         </w:rPr>
         <w:t xml:space="preserve"> pengumpulan data dan </w:t>
       </w:r>
-      <w:proofErr w:type="gramStart"/>
       <w:r>
         <w:rPr>
           <w:rFonts w:cs="Times New Roman"/>
@@ -10617,17 +10374,7 @@
           <w:color w:val="000000"/>
           <w:szCs w:val="24"/>
         </w:rPr>
-        <w:t xml:space="preserve">  pengembangan</w:t>
-      </w:r>
-      <w:proofErr w:type="gramEnd"/>
-      <w:r>
-        <w:rPr>
-          <w:rFonts w:cs="Times New Roman"/>
-          <w:bCs/>
-          <w:color w:val="000000"/>
-          <w:szCs w:val="24"/>
-        </w:rPr>
-        <w:t xml:space="preserve"> sistem.</w:t>
+        <w:t xml:space="preserve">  pengembangan sistem.</w:t>
       </w:r>
     </w:p>
     <w:p>
@@ -10770,27 +10517,7 @@
           <w:color w:val="000000"/>
           <w:szCs w:val="24"/>
         </w:rPr>
-        <w:t xml:space="preserve">Metode pengembangan sistem yang digunakan dalam penelitian </w:t>
-      </w:r>
-      <w:proofErr w:type="gramStart"/>
-      <w:r>
-        <w:rPr>
-          <w:rFonts w:cs="Times New Roman"/>
-          <w:bCs/>
-          <w:color w:val="000000"/>
-          <w:szCs w:val="24"/>
-        </w:rPr>
-        <w:t>ini  adalah</w:t>
-      </w:r>
-      <w:proofErr w:type="gramEnd"/>
-      <w:r>
-        <w:rPr>
-          <w:rFonts w:cs="Times New Roman"/>
-          <w:bCs/>
-          <w:color w:val="000000"/>
-          <w:szCs w:val="24"/>
-        </w:rPr>
-        <w:t xml:space="preserve"> </w:t>
+        <w:t xml:space="preserve">Metode pengembangan sistem yang digunakan dalam penelitian ini  adalah </w:t>
       </w:r>
       <w:r>
         <w:rPr>
@@ -11003,7 +10730,7 @@
         <w:autoSpaceDN w:val="0"/>
         <w:adjustRightInd w:val="0"/>
         <w:spacing w:before="0" w:after="0" w:line="360" w:lineRule="auto"/>
-        <w:ind w:left="0" w:firstLine="567"/>
+        <w:ind w:left="0" w:firstLine="709"/>
         <w:rPr>
           <w:rFonts w:cs="Times New Roman"/>
           <w:bCs/>
@@ -11047,7 +10774,7 @@
         <w:autoSpaceDN w:val="0"/>
         <w:adjustRightInd w:val="0"/>
         <w:spacing w:before="0" w:after="0" w:line="360" w:lineRule="auto"/>
-        <w:ind w:left="0" w:firstLine="567"/>
+        <w:ind w:left="0" w:firstLine="709"/>
         <w:rPr>
           <w:rFonts w:cs="Times New Roman"/>
           <w:color w:val="000000"/>
@@ -11078,18 +10805,8 @@
           <w:color w:val="000000"/>
           <w:szCs w:val="24"/>
         </w:rPr>
-        <w:t xml:space="preserve"> yang memiliki beberapa mekanisme sebagai </w:t>
-      </w:r>
-      <w:proofErr w:type="gramStart"/>
-      <w:r>
-        <w:rPr>
-          <w:rFonts w:cs="Times New Roman"/>
-          <w:color w:val="000000"/>
-          <w:szCs w:val="24"/>
-        </w:rPr>
-        <w:t>berikut :</w:t>
-      </w:r>
-      <w:proofErr w:type="gramEnd"/>
+        <w:t xml:space="preserve"> yang memiliki beberapa mekanisme sebagai berikut :</w:t>
+      </w:r>
     </w:p>
     <w:p>
       <w:pPr>
@@ -11514,7 +11231,7 @@
     <w:p>
       <w:pPr>
         <w:spacing w:after="0"/>
-        <w:ind w:firstLine="426"/>
+        <w:ind w:firstLine="709"/>
       </w:pPr>
       <w:r>
         <w:t>Waktu pelaksanaan</w:t>
@@ -14077,15 +13794,7 @@
         <w:ind w:firstLine="709"/>
       </w:pPr>
       <w:r>
-        <w:t xml:space="preserve">Berdasarkan kamus Bahasa Indonesia, absen adalah tidak bekerjanya seorang pegawai pada saat hari kerja, karena sakit, izin, alpa atau cuti. Absensi adalah daftar administrasi kehadiran atau </w:t>
-      </w:r>
-      <w:proofErr w:type="gramStart"/>
-      <w:r>
-        <w:t>ketidakhadiran  pegawai</w:t>
-      </w:r>
-      <w:proofErr w:type="gramEnd"/>
-      <w:r>
-        <w:t>. Dimana pegawai yang tidak hadir akan tercatat di daftar abensi kepegawaian dan kapan saja bisa dicek. Kadang kala absensi sering terabakaikan oleh kita tetapi sangat berpengaruh untuk melihat kinerja karyawan dilapangan.</w:t>
+        <w:t>Berdasarkan kamus Bahasa Indonesia, absen adalah tidak bekerjanya seorang pegawai pada saat hari kerja, karena sakit, izin, alpa atau cuti. Absensi adalah daftar administrasi kehadiran atau ketidakhadiran  pegawai. Dimana pegawai yang tidak hadir akan tercatat di daftar abensi kepegawaian dan kapan saja bisa dicek. Kadang kala absensi sering terabakaikan oleh kita tetapi sangat berpengaruh untuk melihat kinerja karyawan dilapangan.</w:t>
       </w:r>
     </w:p>
     <w:p>
@@ -14135,13 +13844,8 @@
         <w:ind w:firstLine="709"/>
       </w:pPr>
       <w:r>
-        <w:t xml:space="preserve">Pada dasarnya Sistem adalah suatu kerangka dari prosedur – prosedur yang saling berhubungan, yang disusun sesuai dengan skema yang menyeluruh untuk melaksanakan suatu kegiatan. Sedangkan hal paling sederhana dari sistem itu sendiri mempunyai masukan dan keluaran, selain itu sebuah sistem mempunyai karakteristik atau sifat – sifat tertentu yang mencirikan bahwa hal tersebut bias dikatakan sebagai suatu </w:t>
-      </w:r>
-      <w:proofErr w:type="gramStart"/>
-      <w:r>
-        <w:t>sistem .</w:t>
-      </w:r>
-      <w:proofErr w:type="gramEnd"/>
+        <w:t>Pada dasarnya Sistem adalah suatu kerangka dari prosedur – prosedur yang saling berhubungan, yang disusun sesuai dengan skema yang menyeluruh untuk melaksanakan suatu kegiatan. Sedangkan hal paling sederhana dari sistem itu sendiri mempunyai masukan dan keluaran, selain itu sebuah sistem mempunyai karakteristik atau sifat – sifat tertentu yang mencirikan bahwa hal tersebut bias dikatakan sebagai suatu sistem .</w:t>
+      </w:r>
     </w:p>
     <w:p>
       <w:pPr>
@@ -14163,15 +13867,7 @@
         <w:ind w:left="426" w:hanging="426"/>
       </w:pPr>
       <w:r>
-        <w:t xml:space="preserve">Sistem Informasi </w:t>
-      </w:r>
-      <w:proofErr w:type="gramStart"/>
-      <w:r>
-        <w:t>Akutansi :</w:t>
-      </w:r>
-      <w:proofErr w:type="gramEnd"/>
-      <w:r>
-        <w:t xml:space="preserve"> Sistem adalah kumpulan / group dari sub sistem/bagian/komponen apapun baik pisik maupun non pisik yang saling berhubungan satu sama lain dan bekerja sama secara harmonis untuk mencapai satu tujuan tertentu</w:t>
+        <w:t>Sistem Informasi Akutansi : Sistem adalah kumpulan / group dari sub sistem/bagian/komponen apapun baik pisik maupun non pisik yang saling berhubungan satu sama lain dan bekerja sama secara harmonis untuk mencapai satu tujuan tertentu</w:t>
       </w:r>
       <w:r>
         <w:t>;</w:t>
@@ -14431,15 +14127,7 @@
         <w:ind w:left="426"/>
       </w:pPr>
       <w:r>
-        <w:t xml:space="preserve">Bentuk apapun yang ada diluar runga lingkup atau batasan sistem yang mempengaruhi operasi sistem tersebut disebut lingkungan luar sistem. Lingkungan luar </w:t>
-      </w:r>
-      <w:proofErr w:type="gramStart"/>
-      <w:r>
-        <w:t>sistem  ini</w:t>
-      </w:r>
-      <w:proofErr w:type="gramEnd"/>
-      <w:r>
-        <w:t xml:space="preserve"> dapat bersifat menguntungkan dan dapat juga bersifat merugikan  sistem tersebut;</w:t>
+        <w:t>Bentuk apapun yang ada diluar runga lingkup atau batasan sistem yang mempengaruhi operasi sistem tersebut disebut lingkungan luar sistem. Lingkungan luar sistem  ini dapat bersifat menguntungkan dan dapat juga bersifat merugikan  sistem tersebut;</w:t>
       </w:r>
     </w:p>
     <w:p>
@@ -14539,13 +14227,8 @@
         <w:ind w:left="426"/>
       </w:pPr>
       <w:r>
-        <w:t xml:space="preserve">Suatu sistem dapat mempunyai suatu proses yang akan mengubah masukan menjadi keluaran yang </w:t>
-      </w:r>
-      <w:proofErr w:type="gramStart"/>
-      <w:r>
-        <w:t>diingikan ;</w:t>
-      </w:r>
-      <w:proofErr w:type="gramEnd"/>
+        <w:t>Suatu sistem dapat mempunyai suatu proses yang akan mengubah masukan menjadi keluaran yang diingikan ;</w:t>
+      </w:r>
     </w:p>
     <w:p>
       <w:pPr>
@@ -14623,13 +14306,8 @@
         <w:ind w:left="426"/>
       </w:pPr>
       <w:r>
-        <w:t xml:space="preserve">Sistem yang berupa pemikiran atau ide – ide yang tidak tampak secara </w:t>
-      </w:r>
-      <w:proofErr w:type="gramStart"/>
-      <w:r>
-        <w:t>fisik ;</w:t>
-      </w:r>
-      <w:proofErr w:type="gramEnd"/>
+        <w:t>Sistem yang berupa pemikiran atau ide – ide yang tidak tampak secara fisik ;</w:t>
+      </w:r>
     </w:p>
     <w:p>
       <w:pPr>
@@ -14773,15 +14451,7 @@
         <w:ind w:left="426"/>
       </w:pPr>
       <w:r>
-        <w:t xml:space="preserve">Sistem tertutup adalah sistem yang tidak berhubungan dan tidak terpengaruh dengan sistem luarnya. Sistem ini bekerja secara otomatis tanpa adanya turut campur tangan dari pihak luarnya. Secara teoritis sistem tersebut ada, tetapi kenyataannya tidak ada sistem yang benar benar tertutup, yang ada hanyalah realively closed system </w:t>
-      </w:r>
-      <w:proofErr w:type="gramStart"/>
-      <w:r>
-        <w:t>( secara</w:t>
-      </w:r>
-      <w:proofErr w:type="gramEnd"/>
-      <w:r>
-        <w:t xml:space="preserve"> relative tertutup, tidak benar-benar tertutup);</w:t>
+        <w:t>Sistem tertutup adalah sistem yang tidak berhubungan dan tidak terpengaruh dengan sistem luarnya. Sistem ini bekerja secara otomatis tanpa adanya turut campur tangan dari pihak luarnya. Secara teoritis sistem tersebut ada, tetapi kenyataannya tidak ada sistem yang benar benar tertutup, yang ada hanyalah realively closed system ( secara relative tertutup, tidak benar-benar tertutup);</w:t>
       </w:r>
     </w:p>
     <w:p>
@@ -14887,15 +14557,7 @@
         <w:ind w:firstLine="709"/>
       </w:pPr>
       <w:r>
-        <w:t xml:space="preserve">Menurut “Siberschatz, </w:t>
-      </w:r>
-      <w:proofErr w:type="gramStart"/>
-      <w:r>
-        <w:t>dkk.;(</w:t>
-      </w:r>
-      <w:proofErr w:type="gramEnd"/>
-      <w:r>
-        <w:t xml:space="preserve">2002) mendefinisikan basisdata sebagai kumpulan data berisi informasi yang sesuai untuk sebuah perusahaan. Sistem managemen basisdata (DBMS) adalah kumpulan data yang saling berhubungan dan kumpulan program untuk mengakses data. Tujuan untam sistem managemen basisdata adalah menyediakan cara menyimpan dan mengambil informasi basisdata secara mudah dan efisien”. </w:t>
+        <w:t xml:space="preserve">Menurut “Siberschatz, dkk.;(2002) mendefinisikan basisdata sebagai kumpulan data berisi informasi yang sesuai untuk sebuah perusahaan. Sistem managemen basisdata (DBMS) adalah kumpulan data yang saling berhubungan dan kumpulan program untuk mengakses data. Tujuan untam sistem managemen basisdata adalah menyediakan cara menyimpan dan mengambil informasi basisdata secara mudah dan efisien”. </w:t>
       </w:r>
       <w:sdt>
         <w:sdtPr>
@@ -15480,7 +15142,6 @@
           <w:szCs w:val="24"/>
         </w:rPr>
       </w:pPr>
-      <w:proofErr w:type="gramStart"/>
       <w:r>
         <w:rPr>
           <w:rFonts w:eastAsia="Times New Roman"/>
@@ -15488,17 +15149,7 @@
           <w:iCs/>
           <w:szCs w:val="24"/>
         </w:rPr>
-        <w:t>Pembungkusan  atribut</w:t>
-      </w:r>
-      <w:proofErr w:type="gramEnd"/>
-      <w:r>
-        <w:rPr>
-          <w:rFonts w:eastAsia="Times New Roman"/>
-          <w:bCs/>
-          <w:iCs/>
-          <w:szCs w:val="24"/>
-        </w:rPr>
-        <w:t xml:space="preserve"> data dan layanan (operasi-operasi) yang dipunyai objek untuk menyembunyikan implementasi dan objek sehingga objek lain tidak mengetahui cara kerjanya;</w:t>
+        <w:t>Pembungkusan  atribut data dan layanan (operasi-operasi) yang dipunyai objek untuk menyembunyikan implementasi dan objek sehingga objek lain tidak mengetahui cara kerjanya;</w:t>
       </w:r>
     </w:p>
     <w:p>
@@ -18474,15 +18125,7 @@
               <w:jc w:val="left"/>
             </w:pPr>
             <w:r>
-              <w:t xml:space="preserve">Simbol yang menunjukkan pengolahan </w:t>
-            </w:r>
-            <w:proofErr w:type="gramStart"/>
-            <w:r>
-              <w:t>yang  tidak</w:t>
-            </w:r>
-            <w:proofErr w:type="gramEnd"/>
-            <w:r>
-              <w:t xml:space="preserve"> dilakukanoleh komputer</w:t>
+              <w:t>Simbol yang menunjukkan pengolahan yang  tidak dilakukanoleh komputer</w:t>
             </w:r>
           </w:p>
         </w:tc>
@@ -19338,15 +18981,7 @@
               <w:jc w:val="left"/>
             </w:pPr>
             <w:r>
-              <w:t xml:space="preserve">Simbol yang menunjukkan pengolahan </w:t>
-            </w:r>
-            <w:proofErr w:type="gramStart"/>
-            <w:r>
-              <w:t>yang  tidak</w:t>
-            </w:r>
-            <w:proofErr w:type="gramEnd"/>
-            <w:r>
-              <w:t xml:space="preserve"> dilakukanoleh komputer</w:t>
+              <w:t>Simbol yang menunjukkan pengolahan yang  tidak dilakukanoleh komputer</w:t>
             </w:r>
           </w:p>
         </w:tc>
@@ -21650,7 +21285,6 @@
         </w:rPr>
         <w:t xml:space="preserve">Secara filosofi </w:t>
       </w:r>
-      <w:proofErr w:type="gramStart"/>
       <w:r>
         <w:rPr>
           <w:rStyle w:val="fontstyle21"/>
@@ -21664,15 +21298,7 @@
           <w:rStyle w:val="fontstyle21"/>
           <w:rFonts w:ascii="Times New Roman" w:hAnsi="Times New Roman" w:cs="Times New Roman"/>
         </w:rPr>
-        <w:t xml:space="preserve"> diilhami</w:t>
-      </w:r>
-      <w:proofErr w:type="gramEnd"/>
-      <w:r>
-        <w:rPr>
-          <w:rStyle w:val="fontstyle21"/>
-          <w:rFonts w:ascii="Times New Roman" w:hAnsi="Times New Roman" w:cs="Times New Roman"/>
-        </w:rPr>
-        <w:t xml:space="preserve"> oleh konsep yang telah ada yaitu konsep pemodelan </w:t>
+        <w:t xml:space="preserve"> diilhami oleh konsep yang telah ada yaitu konsep pemodelan </w:t>
       </w:r>
       <w:r>
         <w:rPr>
@@ -21905,15 +21531,7 @@
         <w:t xml:space="preserve"> </w:t>
       </w:r>
       <w:r>
-        <w:t>(</w:t>
-      </w:r>
-      <w:proofErr w:type="gramStart"/>
-      <w:r>
-        <w:t>sumber:http://uml.org</w:t>
-      </w:r>
-      <w:proofErr w:type="gramEnd"/>
-      <w:r>
-        <w:t>)</w:t>
+        <w:t>(sumber:http://uml.org)</w:t>
       </w:r>
       <w:bookmarkEnd w:id="58"/>
       <w:bookmarkEnd w:id="59"/>
@@ -22423,18 +22041,8 @@
           <w:szCs w:val="24"/>
         </w:rPr>
         <w:lastRenderedPageBreak/>
-        <w:t xml:space="preserve">UML terdiri atas beberapa diagram, </w:t>
-      </w:r>
-      <w:proofErr w:type="gramStart"/>
-      <w:r>
-        <w:rPr>
-          <w:rFonts w:cs="Times New Roman"/>
-          <w:color w:val="000000"/>
-          <w:szCs w:val="24"/>
-        </w:rPr>
-        <w:t>yaitu :</w:t>
-      </w:r>
-      <w:proofErr w:type="gramEnd"/>
+        <w:t>UML terdiri atas beberapa diagram, yaitu :</w:t>
+      </w:r>
     </w:p>
     <w:p>
       <w:pPr>
@@ -23978,15 +23586,7 @@
         <w:t xml:space="preserve">mobile </w:t>
       </w:r>
       <w:r>
-        <w:t xml:space="preserve">yang kini sudah memiliki fitu GPS didalamnya. GPS biaanya digunakan untuk menunjukan suatu lokasi yang berbeda dipermukaan bumi dengan tingkat akurasi yang cukup baik yaitu kurang dari </w:t>
-      </w:r>
-      <w:proofErr w:type="gramStart"/>
-      <w:r>
-        <w:t>10 meter</w:t>
-      </w:r>
-      <w:proofErr w:type="gramEnd"/>
-      <w:r>
-        <w:t xml:space="preserve"> selama tidak ada benda padat yang dapat menghambat sinyal untuk mendapatkan lokasi pengguna</w:t>
+        <w:t>yang kini sudah memiliki fitu GPS didalamnya. GPS biaanya digunakan untuk menunjukan suatu lokasi yang berbeda dipermukaan bumi dengan tingkat akurasi yang cukup baik yaitu kurang dari 10 meter selama tidak ada benda padat yang dapat menghambat sinyal untuk mendapatkan lokasi pengguna</w:t>
       </w:r>
     </w:p>
     <w:p>
@@ -24039,15 +23639,7 @@
         <w:t xml:space="preserve">range </w:t>
       </w:r>
       <w:r>
-        <w:t xml:space="preserve">radius </w:t>
-      </w:r>
-      <w:proofErr w:type="gramStart"/>
-      <w:r>
-        <w:t>5 meter</w:t>
-      </w:r>
-      <w:proofErr w:type="gramEnd"/>
-      <w:r>
-        <w:t xml:space="preserve"> dari titik yang ditunjukan tersebut.</w:t>
+        <w:t>radius 5 meter dari titik yang ditunjukan tersebut.</w:t>
       </w:r>
     </w:p>
     <w:p>
@@ -24080,15 +23672,7 @@
         <w:t xml:space="preserve">Ephemeris. </w:t>
       </w:r>
       <w:r>
-        <w:t xml:space="preserve">Terjadi jika satelit tidak dapat mentrasmisikan </w:t>
-      </w:r>
-      <w:proofErr w:type="gramStart"/>
-      <w:r>
-        <w:t>posisi  deorbit</w:t>
-      </w:r>
-      <w:proofErr w:type="gramEnd"/>
-      <w:r>
-        <w:t xml:space="preserve"> dengan tepat;</w:t>
+        <w:t>Terjadi jika satelit tidak dapat mentrasmisikan posisi  deorbit dengan tepat;</w:t>
       </w:r>
     </w:p>
     <w:p>
@@ -24119,13 +23703,8 @@
         </w:rPr>
         <w:t xml:space="preserve">ionosphere </w:t>
       </w:r>
-      <w:proofErr w:type="gramStart"/>
-      <w:r>
-        <w:t>akan  menjadi</w:t>
-      </w:r>
-      <w:proofErr w:type="gramEnd"/>
-      <w:r>
-        <w:t xml:space="preserve"> lambat dikarenakan adalanya </w:t>
+      <w:r>
+        <w:t xml:space="preserve">akan  menjadi lambat dikarenakan adalanya </w:t>
       </w:r>
       <w:r>
         <w:rPr>
@@ -24408,15 +23987,7 @@
         <w:t xml:space="preserve">GPS receiver </w:t>
       </w:r>
       <w:r>
-        <w:t xml:space="preserve">yang </w:t>
-      </w:r>
-      <w:proofErr w:type="gramStart"/>
-      <w:r>
-        <w:t>saat  ini</w:t>
-      </w:r>
-      <w:proofErr w:type="gramEnd"/>
-      <w:r>
-        <w:t xml:space="preserve"> sudah bisa dimiliki dengan  hanya membeli sebuah ponsel.</w:t>
+        <w:t>yang saat  ini sudah bisa dimiliki dengan  hanya membeli sebuah ponsel.</w:t>
       </w:r>
     </w:p>
     <w:p>
@@ -25353,7 +24924,10 @@
         <w:fldChar w:fldCharType="begin"/>
       </w:r>
       <w:r>
-        <w:instrText xml:space="preserve"> SEQ Gambar \* ARABIC \s 1 </w:instrText>
+        <w:instrText xml:space="preserve"> SEQ Gamb</w:instrText>
+      </w:r>
+      <w:r>
+        <w:instrText xml:space="preserve">ar \* ARABIC \s 1 </w:instrText>
       </w:r>
       <w:r>
         <w:fldChar w:fldCharType="separate"/>
@@ -26071,7 +25645,6 @@
         </w:rPr>
         <w:t xml:space="preserve"> dapat digambarkan seperti pada gambar 2.1. arsitektur </w:t>
       </w:r>
-      <w:proofErr w:type="gramStart"/>
       <w:r>
         <w:rPr>
           <w:rFonts w:cs="Times New Roman"/>
@@ -26083,14 +25656,7 @@
         <w:rPr>
           <w:rFonts w:cs="Times New Roman"/>
         </w:rPr>
-        <w:t xml:space="preserve"> dapat</w:t>
-      </w:r>
-      <w:proofErr w:type="gramEnd"/>
-      <w:r>
-        <w:rPr>
-          <w:rFonts w:cs="Times New Roman"/>
-        </w:rPr>
-        <w:t xml:space="preserve"> di jelaskan sebagai berikut:</w:t>
+        <w:t xml:space="preserve"> dapat di jelaskan sebagai berikut:</w:t>
       </w:r>
     </w:p>
     <w:p>
@@ -27027,21 +26593,7 @@
           <w:rFonts w:cs="Times New Roman"/>
         </w:rPr>
         <w:lastRenderedPageBreak/>
-        <w:t xml:space="preserve">berbeda dan memiliki siklus yang berbeda pula. Dibawah </w:t>
-      </w:r>
-      <w:proofErr w:type="gramStart"/>
-      <w:r>
-        <w:rPr>
-          <w:rFonts w:cs="Times New Roman"/>
-        </w:rPr>
-        <w:t>ini  adalah</w:t>
-      </w:r>
-      <w:proofErr w:type="gramEnd"/>
-      <w:r>
-        <w:rPr>
-          <w:rFonts w:cs="Times New Roman"/>
-        </w:rPr>
-        <w:t xml:space="preserve"> komponen android yang dimaksud.</w:t>
+        <w:t>berbeda dan memiliki siklus yang berbeda pula. Dibawah ini  adalah komponen android yang dimaksud.</w:t>
       </w:r>
     </w:p>
     <w:p>
@@ -28514,16 +28066,8 @@
         <w:rPr>
           <w:rFonts w:cs="Times New Roman"/>
         </w:rPr>
-        <w:t xml:space="preserve">MySQL merupakan </w:t>
-      </w:r>
-      <w:proofErr w:type="gramStart"/>
-      <w:r>
-        <w:rPr>
-          <w:rFonts w:cs="Times New Roman"/>
-        </w:rPr>
-        <w:t>DBMS(</w:t>
-      </w:r>
-      <w:proofErr w:type="gramEnd"/>
+        <w:t>MySQL merupakan DBMS(</w:t>
+      </w:r>
       <w:r>
         <w:rPr>
           <w:rFonts w:cs="Times New Roman"/>
@@ -28727,21 +28271,7 @@
         <w:rPr>
           <w:rFonts w:cs="Times New Roman"/>
         </w:rPr>
-        <w:t xml:space="preserve">MySQL (My Structure Query Language) adalah adalah aplikasi atau sistem untuk mengelola database atau manajemen </w:t>
-      </w:r>
-      <w:proofErr w:type="gramStart"/>
-      <w:r>
-        <w:rPr>
-          <w:rFonts w:cs="Times New Roman"/>
-        </w:rPr>
-        <w:t>data.Untuk</w:t>
-      </w:r>
-      <w:proofErr w:type="gramEnd"/>
-      <w:r>
-        <w:rPr>
-          <w:rFonts w:cs="Times New Roman"/>
-        </w:rPr>
-        <w:t xml:space="preserve"> menyimpan segala informasi kekomputer mengunakan data. MYSQL bertugas mengatur dan mengelola data-data pada database, selain itu MYSQL dikenal sebagai sistem yang efisien dan reliable, proses query cepat dan mudah, sehingga cocok digunakan untuk aplikasi berbasis web. </w:t>
+        <w:t xml:space="preserve">MySQL (My Structure Query Language) adalah adalah aplikasi atau sistem untuk mengelola database atau manajemen data.Untuk menyimpan segala informasi kekomputer mengunakan data. MYSQL bertugas mengatur dan mengelola data-data pada database, selain itu MYSQL dikenal sebagai sistem yang efisien dan reliable, proses query cepat dan mudah, sehingga cocok digunakan untuk aplikasi berbasis web. </w:t>
       </w:r>
       <w:sdt>
         <w:sdtPr>
@@ -29022,15 +28552,7 @@
         <w:ind w:firstLine="709"/>
       </w:pPr>
       <w:r>
-        <w:t xml:space="preserve">Software Development Kit (SDK) adalah suatu kit atau library dari bahasa pemograman untuk pengembangan atau pembangunan suatu perangkat lunak dan biasanya </w:t>
-      </w:r>
-      <w:proofErr w:type="gramStart"/>
-      <w:r>
-        <w:t>SDK  erdiri</w:t>
-      </w:r>
-      <w:proofErr w:type="gramEnd"/>
-      <w:r>
-        <w:t xml:space="preserve"> dari kumpulan tools yang dibutuhkan. Misalnya Bahasa pemograman Java, mempunyai SDK yang berisi suatu library yang dapat digunakan untuk membuat suatu aplikasi berbasis Java. Setiap kali Google merilis Android versi terbaru, sebuah SDK yang sesuai dengan versi Android juga dirilis. Sehingga pengembang dapat membuat aplikasi Android dengan fitur terbaru.</w:t>
+        <w:t>Software Development Kit (SDK) adalah suatu kit atau library dari bahasa pemograman untuk pengembangan atau pembangunan suatu perangkat lunak dan biasanya SDK  erdiri dari kumpulan tools yang dibutuhkan. Misalnya Bahasa pemograman Java, mempunyai SDK yang berisi suatu library yang dapat digunakan untuk membuat suatu aplikasi berbasis Java. Setiap kali Google merilis Android versi terbaru, sebuah SDK yang sesuai dengan versi Android juga dirilis. Sehingga pengembang dapat membuat aplikasi Android dengan fitur terbaru.</w:t>
       </w:r>
     </w:p>
     <w:p>
@@ -29578,19 +29100,11 @@
       <w:r>
         <w:t xml:space="preserve">adalah Bahasa pemograman </w:t>
       </w:r>
-      <w:proofErr w:type="gramStart"/>
       <w:r>
         <w:rPr>
           <w:i/>
         </w:rPr>
-        <w:t>server side</w:t>
-      </w:r>
-      <w:proofErr w:type="gramEnd"/>
-      <w:r>
-        <w:rPr>
-          <w:i/>
-        </w:rPr>
-        <w:t xml:space="preserve"> </w:t>
+        <w:t xml:space="preserve">server side </w:t>
       </w:r>
       <w:r>
         <w:t xml:space="preserve">yang dirancang khusus untuk pengembangan aplikasi berbasis </w:t>
@@ -29796,13 +29310,7 @@
                                 <w:b/>
                               </w:rPr>
                               <w:br/>
-                              <w:t xml:space="preserve">METODOLOGI </w:t>
-                            </w:r>
-                            <w:r>
-                              <w:rPr>
-                                <w:b/>
-                              </w:rPr>
-                              <w:t>PELAKSANAAN</w:t>
+                              <w:t>METODOLOGI PELAKSANAAN</w:t>
                             </w:r>
                           </w:p>
                         </w:txbxContent>
@@ -29852,13 +29360,7 @@
                           <w:b/>
                         </w:rPr>
                         <w:br/>
-                        <w:t xml:space="preserve">METODOLOGI </w:t>
-                      </w:r>
-                      <w:r>
-                        <w:rPr>
-                          <w:b/>
-                        </w:rPr>
-                        <w:t>PELAKSANAAN</w:t>
+                        <w:t>METODOLOGI PELAKSANAAN</w:t>
                       </w:r>
                     </w:p>
                   </w:txbxContent>
@@ -29899,15 +29401,7 @@
         <w:t>Pelaksanaan</w:t>
       </w:r>
       <w:r>
-        <w:t xml:space="preserve"> yang berisi kerangka berfikir yang didalamnya terdapat metode pengumpulan data, metode pengembangan sistem, objek penelitian analisis sistem yang sedang </w:t>
-      </w:r>
-      <w:proofErr w:type="gramStart"/>
-      <w:r>
-        <w:t>berjalan ,</w:t>
-      </w:r>
-      <w:proofErr w:type="gramEnd"/>
-      <w:r>
-        <w:t xml:space="preserve"> dan sistem yang akan dibangun.</w:t>
+        <w:t xml:space="preserve"> yang berisi kerangka berfikir yang didalamnya terdapat metode pengumpulan data, metode pengembangan sistem, objek penelitian analisis sistem yang sedang berjalan , dan sistem yang akan dibangun.</w:t>
       </w:r>
     </w:p>
     <w:p>
@@ -29932,10 +29426,10 @@
         <w:ind w:firstLine="709"/>
       </w:pPr>
       <w:r>
-        <w:t>analisis sitem adalah penguraian dari suatu sistem informasi yang utuh kedalam bagian-bagian komponennya dengan maksud untuk mengidentifikasi</w:t>
-      </w:r>
-      <w:r>
-        <w:t>.</w:t>
+        <w:t xml:space="preserve">analisis sitem </w:t>
+      </w:r>
+      <w:r>
+        <w:t>dari software yang akan digunakan serta spesifikasi dari minimum yang diperlukan.</w:t>
       </w:r>
     </w:p>
     <w:p>
@@ -30070,6 +29564,8 @@
       <w:r>
         <w:br w:type="page"/>
       </w:r>
+      <w:bookmarkStart w:id="109" w:name="_GoBack"/>
+      <w:bookmarkEnd w:id="109"/>
     </w:p>
     <w:p>
       <w:pPr>
@@ -30081,12 +29577,12 @@
         <w:spacing w:before="0" w:after="0"/>
         <w:ind w:left="426" w:hanging="426"/>
       </w:pPr>
-      <w:bookmarkStart w:id="109" w:name="_Toc499808904"/>
+      <w:bookmarkStart w:id="110" w:name="_Toc499808904"/>
       <w:r>
         <w:lastRenderedPageBreak/>
         <w:t>Analisis Kebutuhan Hardware</w:t>
       </w:r>
-      <w:bookmarkEnd w:id="109"/>
+      <w:bookmarkEnd w:id="110"/>
     </w:p>
     <w:p>
       <w:pPr>
@@ -30194,11 +29690,11 @@
         <w:spacing w:before="0" w:after="0"/>
         <w:ind w:left="426" w:hanging="426"/>
       </w:pPr>
-      <w:bookmarkStart w:id="110" w:name="_Toc499808905"/>
+      <w:bookmarkStart w:id="111" w:name="_Toc499808905"/>
       <w:r>
         <w:t>Analisis Kebutuhan Pengguna</w:t>
       </w:r>
-      <w:bookmarkEnd w:id="110"/>
+      <w:bookmarkEnd w:id="111"/>
     </w:p>
     <w:p>
       <w:pPr>
@@ -30325,12 +29821,12 @@
         <w:spacing w:before="0" w:after="0"/>
         <w:ind w:left="426"/>
       </w:pPr>
-      <w:bookmarkStart w:id="111" w:name="_Toc499808906"/>
+      <w:bookmarkStart w:id="112" w:name="_Toc499808906"/>
       <w:r>
         <w:lastRenderedPageBreak/>
         <w:t>Kerangka Berfikir</w:t>
       </w:r>
-      <w:bookmarkEnd w:id="111"/>
+      <w:bookmarkEnd w:id="112"/>
     </w:p>
     <w:p>
       <w:pPr>
@@ -30359,10 +29855,10 @@
             <v:path o:extrusionok="f" gradientshapeok="t" o:connecttype="rect"/>
             <o:lock v:ext="edit" aspectratio="t"/>
           </v:shapetype>
-          <v:shape id="_x0000_i1025" type="#_x0000_t75" style="width:392.15pt;height:594.4pt" o:ole="">
+          <v:shape id="_x0000_i1025" type="#_x0000_t75" style="width:388.8pt;height:597.6pt" o:ole="">
             <v:imagedata r:id="rId38" o:title=""/>
           </v:shape>
-          <o:OLEObject Type="Embed" ProgID="Visio.Drawing.15" ShapeID="_x0000_i1025" DrawAspect="Content" ObjectID="_1573983844" r:id="rId39"/>
+          <o:OLEObject Type="Embed" ProgID="Visio.Drawing.15" ShapeID="_x0000_i1025" DrawAspect="Content" ObjectID="_1574139514" r:id="rId39"/>
         </w:object>
       </w:r>
     </w:p>
@@ -30371,7 +29867,7 @@
         <w:pStyle w:val="Caption"/>
         <w:spacing w:after="0"/>
       </w:pPr>
-      <w:bookmarkStart w:id="112" w:name="_Toc499808823"/>
+      <w:bookmarkStart w:id="113" w:name="_Toc499808823"/>
       <w:r>
         <w:t xml:space="preserve">Gambar </w:t>
       </w:r>
@@ -30423,7 +29919,7 @@
       <w:r>
         <w:t xml:space="preserve"> Kerangka Berfikir</w:t>
       </w:r>
-      <w:bookmarkEnd w:id="112"/>
+      <w:bookmarkEnd w:id="113"/>
     </w:p>
     <w:p>
       <w:pPr>
@@ -30666,11 +30162,11 @@
         <w:spacing w:before="0" w:after="0"/>
         <w:ind w:left="426"/>
       </w:pPr>
-      <w:bookmarkStart w:id="113" w:name="_Toc499808907"/>
+      <w:bookmarkStart w:id="114" w:name="_Toc499808907"/>
       <w:r>
         <w:t>Objek Penelitian</w:t>
       </w:r>
-      <w:bookmarkEnd w:id="113"/>
+      <w:bookmarkEnd w:id="114"/>
     </w:p>
     <w:p>
       <w:pPr>
@@ -30691,11 +30187,11 @@
         <w:spacing w:before="0" w:after="0"/>
         <w:ind w:left="426" w:hanging="426"/>
       </w:pPr>
-      <w:bookmarkStart w:id="114" w:name="_Toc499808908"/>
+      <w:bookmarkStart w:id="115" w:name="_Toc499808908"/>
       <w:r>
         <w:t>Sejarah Singkat SMP Negeri 5 Majalengka</w:t>
       </w:r>
-      <w:bookmarkEnd w:id="114"/>
+      <w:bookmarkEnd w:id="115"/>
     </w:p>
     <w:p>
       <w:pPr>
@@ -30715,15 +30211,7 @@
         <w:t>Jalan Raya Cibodas No. 08 Desa Cibodas</w:t>
       </w:r>
       <w:r>
-        <w:t xml:space="preserve">. Berdasakan Surat Keputusan SK Mendikbud </w:t>
-      </w:r>
-      <w:proofErr w:type="gramStart"/>
-      <w:r>
-        <w:t>Nomor :</w:t>
-      </w:r>
-      <w:proofErr w:type="gramEnd"/>
-      <w:r>
-        <w:t xml:space="preserve"> 442/Kep. 613.Dis PK/02 tanggal 16 September 2002. SMPN 5 Majalengka memiliki luas tanah 5.765</w:t>
+        <w:t>. Berdasakan Surat Keputusan SK Mendikbud Nomor : 442/Kep. 613.Dis PK/02 tanggal 16 September 2002. SMPN 5 Majalengka memiliki luas tanah 5.765</w:t>
       </w:r>
       <w:r>
         <w:rPr>
@@ -30776,8 +30264,6 @@
           <w:rFonts w:cs="Times New Roman"/>
         </w:rPr>
       </w:pPr>
-      <w:bookmarkStart w:id="115" w:name="_GoBack"/>
-      <w:bookmarkEnd w:id="115"/>
       <w:r>
         <w:rPr>
           <w:rFonts w:cs="Times New Roman"/>
@@ -30945,7 +30431,7 @@
         <w:drawing>
           <wp:inline distT="0" distB="0" distL="0" distR="0" wp14:anchorId="77B6A988" wp14:editId="3592BD3E">
             <wp:extent cx="5040630" cy="2940685"/>
-            <wp:effectExtent l="0" t="0" r="64770" b="0"/>
+            <wp:effectExtent l="0" t="0" r="83820" b="0"/>
             <wp:docPr id="21" name="Diagram 21"/>
             <wp:cNvGraphicFramePr/>
             <a:graphic xmlns:a="http://schemas.openxmlformats.org/drawingml/2006/main">
@@ -31142,11 +30628,11 @@
         <w:jc w:val="center"/>
       </w:pPr>
       <w:r>
-        <w:object w:dxaOrig="3646" w:dyaOrig="5986">
-          <v:shape id="_x0000_i1026" type="#_x0000_t75" style="width:182.3pt;height:299.5pt" o:ole="">
+        <w:object w:dxaOrig="3826" w:dyaOrig="9135">
+          <v:shape id="_x0000_i1026" type="#_x0000_t75" style="width:194.4pt;height:453.6pt" o:ole="">
             <v:imagedata r:id="rId45" o:title=""/>
           </v:shape>
-          <o:OLEObject Type="Embed" ProgID="Visio.Drawing.15" ShapeID="_x0000_i1026" DrawAspect="Content" ObjectID="_1573983845" r:id="rId46"/>
+          <o:OLEObject Type="Embed" ProgID="Visio.Drawing.15" ShapeID="_x0000_i1026" DrawAspect="Content" ObjectID="_1574139515" r:id="rId46"/>
         </w:object>
       </w:r>
     </w:p>
@@ -31255,27 +30741,80 @@
           <w:iCs/>
           <w:szCs w:val="18"/>
         </w:rPr>
-        <w:t>Pegawai melakukan absensi dikertas yang sudah disediakan</w:t>
-      </w:r>
-      <w:r>
+        <w:t>Pegawai mengambil kertas absensi;</w:t>
+      </w:r>
+    </w:p>
+    <w:p>
+      <w:pPr>
+        <w:pStyle w:val="ListParagraph"/>
+        <w:numPr>
+          <w:ilvl w:val="0"/>
+          <w:numId w:val="41"/>
+        </w:numPr>
+        <w:spacing w:before="0" w:after="0" w:line="360" w:lineRule="auto"/>
+        <w:ind w:left="426"/>
         <w:rPr>
           <w:iCs/>
           <w:szCs w:val="18"/>
         </w:rPr>
-        <w:t>.</w:t>
-      </w:r>
-    </w:p>
-    <w:p>
-      <w:pPr>
-        <w:spacing w:line="259" w:lineRule="auto"/>
-        <w:jc w:val="left"/>
+      </w:pPr>
+      <w:r>
         <w:rPr>
           <w:iCs/>
           <w:szCs w:val="18"/>
         </w:rPr>
-      </w:pPr>
-      <w:r>
-        <w:br w:type="page"/>
+        <w:t>Pegawai memeriksa namanya pada kertas absensi;</w:t>
+      </w:r>
+    </w:p>
+    <w:p>
+      <w:pPr>
+        <w:pStyle w:val="ListParagraph"/>
+        <w:numPr>
+          <w:ilvl w:val="0"/>
+          <w:numId w:val="41"/>
+        </w:numPr>
+        <w:spacing w:before="0" w:after="0" w:line="360" w:lineRule="auto"/>
+        <w:ind w:left="426"/>
+        <w:rPr>
+          <w:iCs/>
+          <w:szCs w:val="18"/>
+        </w:rPr>
+      </w:pPr>
+      <w:r>
+        <w:rPr>
+          <w:iCs/>
+          <w:szCs w:val="18"/>
+        </w:rPr>
+        <w:t>Bila ada nama pegawai maka melanjutkan absensi bila tidak ada kembali mengamambil kertas absensi;</w:t>
+      </w:r>
+    </w:p>
+    <w:p>
+      <w:pPr>
+        <w:pStyle w:val="ListParagraph"/>
+        <w:numPr>
+          <w:ilvl w:val="0"/>
+          <w:numId w:val="41"/>
+        </w:numPr>
+        <w:spacing w:before="0" w:after="0" w:line="360" w:lineRule="auto"/>
+        <w:ind w:left="426"/>
+        <w:rPr>
+          <w:iCs/>
+          <w:szCs w:val="18"/>
+        </w:rPr>
+      </w:pPr>
+      <w:r>
+        <w:rPr>
+          <w:iCs/>
+          <w:szCs w:val="18"/>
+        </w:rPr>
+        <w:t>Pegawai melakukan absensi dikertas yang sudah disediakan</w:t>
+      </w:r>
+      <w:r>
+        <w:rPr>
+          <w:iCs/>
+          <w:szCs w:val="18"/>
+        </w:rPr>
+        <w:t>.</w:t>
       </w:r>
     </w:p>
     <w:p>
@@ -31325,11 +30864,11 @@
         <w:jc w:val="center"/>
       </w:pPr>
       <w:r>
-        <w:object w:dxaOrig="5461" w:dyaOrig="8971">
-          <v:shape id="_x0000_i1027" type="#_x0000_t75" style="width:272.7pt;height:448.85pt" o:ole="">
+        <w:object w:dxaOrig="4425" w:dyaOrig="7606">
+          <v:shape id="_x0000_i1027" type="#_x0000_t75" style="width:223.2pt;height:381.6pt" o:ole="">
             <v:imagedata r:id="rId47" o:title=""/>
           </v:shape>
-          <o:OLEObject Type="Embed" ProgID="Visio.Drawing.15" ShapeID="_x0000_i1027" DrawAspect="Content" ObjectID="_1573983846" r:id="rId48"/>
+          <o:OLEObject Type="Embed" ProgID="Visio.Drawing.15" ShapeID="_x0000_i1027" DrawAspect="Content" ObjectID="_1574139516" r:id="rId48"/>
         </w:object>
       </w:r>
     </w:p>
@@ -31439,7 +30978,14 @@
           <w:iCs/>
           <w:szCs w:val="18"/>
         </w:rPr>
-        <w:t>Pengecekan pegawai berada dilingkungan sekolah atau tidak;</w:t>
+        <w:t>Pegawai membuka aplikasi</w:t>
+      </w:r>
+      <w:r>
+        <w:rPr>
+          <w:iCs/>
+          <w:szCs w:val="18"/>
+        </w:rPr>
+        <w:t>;</w:t>
       </w:r>
     </w:p>
     <w:p>
@@ -31477,6 +31023,35 @@
           <w:iCs/>
           <w:szCs w:val="18"/>
         </w:rPr>
+      </w:pPr>
+      <w:r>
+        <w:rPr>
+          <w:iCs/>
+          <w:szCs w:val="18"/>
+        </w:rPr>
+        <w:t>Data absensi tersimpan kedatabase</w:t>
+      </w:r>
+      <w:r>
+        <w:rPr>
+          <w:iCs/>
+          <w:szCs w:val="18"/>
+        </w:rPr>
+        <w:t>;</w:t>
+      </w:r>
+    </w:p>
+    <w:p>
+      <w:pPr>
+        <w:pStyle w:val="ListParagraph"/>
+        <w:numPr>
+          <w:ilvl w:val="0"/>
+          <w:numId w:val="43"/>
+        </w:numPr>
+        <w:spacing w:after="0"/>
+        <w:ind w:left="426" w:hanging="426"/>
+        <w:rPr>
+          <w:iCs/>
+          <w:szCs w:val="18"/>
+        </w:rPr>
         <w:sectPr>
           <w:pgSz w:w="11907" w:h="16840" w:code="9"/>
           <w:pgMar w:top="1701" w:right="1701" w:bottom="1701" w:left="2268" w:header="720" w:footer="720" w:gutter="0"/>
@@ -31490,7 +31065,7 @@
           <w:iCs/>
           <w:szCs w:val="18"/>
         </w:rPr>
-        <w:t>Data absensi tersimpan kedatabase.</w:t>
+        <w:t>Proses absensi selesai.</w:t>
       </w:r>
     </w:p>
     <w:p>
@@ -32400,7 +31975,7 @@
           <w:rPr>
             <w:noProof/>
           </w:rPr>
-          <w:t>49</w:t>
+          <w:t>47</w:t>
         </w:r>
         <w:r>
           <w:rPr>
@@ -32489,7 +32064,7 @@
           <w:rPr>
             <w:noProof/>
           </w:rPr>
-          <w:t>46</w:t>
+          <w:t>37</w:t>
         </w:r>
         <w:r>
           <w:rPr>
@@ -38280,7 +37855,7 @@
               <a:latin typeface="Times New Roman" panose="02020603050405020304" pitchFamily="18" charset="0"/>
               <a:cs typeface="Times New Roman" panose="02020603050405020304" pitchFamily="18" charset="0"/>
             </a:rPr>
-            <a:t>Dedi  Agustendi, S.Pd.,M.Pd</a:t>
+            <a:t>Dedi  Agustendi,. S.Pd.,M.Pd</a:t>
           </a:r>
         </a:p>
       </dgm:t>
@@ -38325,7 +37900,7 @@
         <a:p>
           <a:r>
             <a:rPr lang="en-US" sz="1200"/>
-            <a:t>Koko Kaokab, S.Pd</a:t>
+            <a:t>Koko Kaokab,. S.Pd</a:t>
           </a:r>
           <a:endParaRPr lang="en-US" sz="1200">
             <a:latin typeface="Times New Roman" panose="02020603050405020304" pitchFamily="18" charset="0"/>
@@ -38374,7 +37949,7 @@
         <a:p>
           <a:r>
             <a:rPr lang="en-US" sz="1200"/>
-            <a:t>Saeful Uyun,.S.Pd</a:t>
+            <a:t>Saeful Uyun,. S.Pd</a:t>
           </a:r>
           <a:endParaRPr lang="en-US" sz="1200">
             <a:latin typeface="Times New Roman" panose="02020603050405020304" pitchFamily="18" charset="0"/>
@@ -38423,7 +37998,7 @@
         <a:p>
           <a:r>
             <a:rPr lang="en-US" sz="1200"/>
-            <a:t>Drs. Yudi Miladi,.M.Pd</a:t>
+            <a:t>Drs. Yudi Miladi,. M.Pd</a:t>
           </a:r>
           <a:endParaRPr lang="en-US" sz="1200">
             <a:latin typeface="Times New Roman" panose="02020603050405020304" pitchFamily="18" charset="0"/>
@@ -38942,7 +38517,7 @@
               <a:latin typeface="Times New Roman" panose="02020603050405020304" pitchFamily="18" charset="0"/>
               <a:cs typeface="Times New Roman" panose="02020603050405020304" pitchFamily="18" charset="0"/>
             </a:rPr>
-            <a:t>Dedi  Agustendi, S.Pd.,M.Pd</a:t>
+            <a:t>Dedi  Agustendi,. S.Pd.,M.Pd</a:t>
           </a:r>
         </a:p>
       </dsp:txBody>
@@ -39042,7 +38617,7 @@
           </a:pPr>
           <a:r>
             <a:rPr lang="en-US" sz="1200" kern="1200"/>
-            <a:t>Koko Kaokab, S.Pd</a:t>
+            <a:t>Koko Kaokab,. S.Pd</a:t>
           </a:r>
           <a:endParaRPr lang="en-US" sz="1200" kern="1200">
             <a:latin typeface="Times New Roman" panose="02020603050405020304" pitchFamily="18" charset="0"/>
@@ -39146,7 +38721,7 @@
           </a:pPr>
           <a:r>
             <a:rPr lang="en-US" sz="1200" kern="1200"/>
-            <a:t>Saeful Uyun,.S.Pd</a:t>
+            <a:t>Saeful Uyun,. S.Pd</a:t>
           </a:r>
           <a:endParaRPr lang="en-US" sz="1200" kern="1200">
             <a:latin typeface="Times New Roman" panose="02020603050405020304" pitchFamily="18" charset="0"/>
@@ -39250,7 +38825,7 @@
           </a:pPr>
           <a:r>
             <a:rPr lang="en-US" sz="1200" kern="1200"/>
-            <a:t>Drs. Yudi Miladi,.M.Pd</a:t>
+            <a:t>Drs. Yudi Miladi,. M.Pd</a:t>
           </a:r>
           <a:endParaRPr lang="en-US" sz="1200" kern="1200">
             <a:latin typeface="Times New Roman" panose="02020603050405020304" pitchFamily="18" charset="0"/>
@@ -42180,7 +41755,7 @@
 </file>
 
 <file path=customXml/itemProps1.xml><?xml version="1.0" encoding="utf-8"?>
-<ds:datastoreItem xmlns:ds="http://schemas.openxmlformats.org/officeDocument/2006/customXml" ds:itemID="{561832F5-1DC8-4A0B-82DB-AAF68D4BB789}">
+<ds:datastoreItem xmlns:ds="http://schemas.openxmlformats.org/officeDocument/2006/customXml" ds:itemID="{196DA082-521D-4886-B348-A94732AD18AB}">
   <ds:schemaRefs>
     <ds:schemaRef ds:uri="http://schemas.openxmlformats.org/officeDocument/2006/bibliography"/>
   </ds:schemaRefs>

</xml_diff>